<commit_message>
Revised document (2nd version)
</commit_message>
<xml_diff>
--- a/docs/CloudApplications_Documentation .docx
+++ b/docs/CloudApplications_Documentation .docx
@@ -1,7 +1,9 @@
 
 <file path=word/document.xml><?xml version="1.0" encoding="utf-8"?>
-<w:document xmlns:wpc="http://schemas.microsoft.com/office/word/2010/wordprocessingCanvas" xmlns:mc="http://schemas.openxmlformats.org/markup-compatibility/2006" xmlns:o="urn:schemas-microsoft-com:office:office" xmlns:r="http://schemas.openxmlformats.org/officeDocument/2006/relationships" xmlns:m="http://schemas.openxmlformats.org/officeDocument/2006/math" xmlns:v="urn:schemas-microsoft-com:vml" xmlns:wp14="http://schemas.microsoft.com/office/word/2010/wordprocessingDrawing" xmlns:wp="http://schemas.openxmlformats.org/drawingml/2006/wordprocessingDrawing" xmlns:w10="urn:schemas-microsoft-com:office:word" xmlns:w="http://schemas.openxmlformats.org/wordprocessingml/2006/main" xmlns:w14="http://schemas.microsoft.com/office/word/2010/wordml" xmlns:w15="http://schemas.microsoft.com/office/word/2012/wordml" xmlns:wpg="http://schemas.microsoft.com/office/word/2010/wordprocessingGroup" xmlns:wpi="http://schemas.microsoft.com/office/word/2010/wordprocessingInk" xmlns:wne="http://schemas.microsoft.com/office/word/2006/wordml" xmlns:wps="http://schemas.microsoft.com/office/word/2010/wordprocessingShape" mc:Ignorable="w14 w15 wp14">
+<w:document xmlns:wpc="http://schemas.microsoft.com/office/word/2010/wordprocessingCanvas" xmlns:cx="http://schemas.microsoft.com/office/drawing/2014/chartex" xmlns:cx1="http://schemas.microsoft.com/office/drawing/2015/9/8/chartex" xmlns:cx2="http://schemas.microsoft.com/office/drawing/2015/10/21/chartex" xmlns:mc="http://schemas.openxmlformats.org/markup-compatibility/2006" xmlns:o="urn:schemas-microsoft-com:office:office" xmlns:r="http://schemas.openxmlformats.org/officeDocument/2006/relationships" xmlns:m="http://schemas.openxmlformats.org/officeDocument/2006/math" xmlns:v="urn:schemas-microsoft-com:vml" xmlns:wp14="http://schemas.microsoft.com/office/word/2010/wordprocessingDrawing" xmlns:wp="http://schemas.openxmlformats.org/drawingml/2006/wordprocessingDrawing" xmlns:w10="urn:schemas-microsoft-com:office:word" xmlns:w="http://schemas.openxmlformats.org/wordprocessingml/2006/main" xmlns:w14="http://schemas.microsoft.com/office/word/2010/wordml" xmlns:w15="http://schemas.microsoft.com/office/word/2012/wordml" xmlns:w16se="http://schemas.microsoft.com/office/word/2015/wordml/symex" xmlns:wpg="http://schemas.microsoft.com/office/word/2010/wordprocessingGroup" xmlns:wpi="http://schemas.microsoft.com/office/word/2010/wordprocessingInk" xmlns:wne="http://schemas.microsoft.com/office/word/2006/wordml" xmlns:wps="http://schemas.microsoft.com/office/word/2010/wordprocessingShape" mc:Ignorable="w14 w15 w16se wp14">
   <w:body>
+    <w:bookmarkStart w:id="0" w:name="_GoBack"/>
+    <w:bookmarkEnd w:id="0"/>
     <w:p>
       <w:pPr>
         <w:pStyle w:val="Geenafstand"/>
@@ -21,6 +23,7 @@
           <w:r>
             <w:rPr>
               <w:noProof/>
+              <w:lang w:val="nl-BE" w:eastAsia="nl-BE"/>
             </w:rPr>
             <mc:AlternateContent>
               <mc:Choice Requires="wps">
@@ -93,7 +96,7 @@
                   </wp:anchor>
                 </w:drawing>
               </mc:Choice>
-              <mc:Fallback xmlns:w16se="http://schemas.microsoft.com/office/word/2015/wordml/symex" xmlns:cx2="http://schemas.microsoft.com/office/drawing/2015/10/21/chartex" xmlns:cx1="http://schemas.microsoft.com/office/drawing/2015/9/8/chartex" xmlns:cx="http://schemas.microsoft.com/office/drawing/2014/chartex">
+              <mc:Fallback>
                 <w:pict>
                   <v:roundrect w14:anchorId="2E8F2C4E" id="AutoVorm 622" o:spid="_x0000_s1026" style="position:absolute;margin-left:0;margin-top:0;width:561.35pt;height:742.95pt;z-index:251662336;visibility:visible;mso-wrap-style:square;mso-width-percent:920;mso-height-percent:940;mso-wrap-distance-left:9pt;mso-wrap-distance-top:0;mso-wrap-distance-right:9pt;mso-wrap-distance-bottom:0;mso-position-horizontal:center;mso-position-horizontal-relative:page;mso-position-vertical:center;mso-position-vertical-relative:page;mso-width-percent:920;mso-height-percent:940;mso-width-relative:page;mso-height-relative:page;v-text-anchor:top" arcsize="2269f" o:gfxdata="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" o:allowincell="f" filled="f" fillcolor="black">
                     <w10:wrap anchorx="page" anchory="page"/>
@@ -105,6 +108,7 @@
           <w:r>
             <w:rPr>
               <w:noProof/>
+              <w:lang w:val="nl-BE" w:eastAsia="nl-BE"/>
             </w:rPr>
             <mc:AlternateContent>
               <mc:Choice Requires="wps">
@@ -255,7 +259,6 @@
                                         </w:sdtPr>
                                         <w:sdtEndPr/>
                                         <w:sdtContent>
-                                          <w:proofErr w:type="spellStart"/>
                                           <w:r>
                                             <w:rPr>
                                               <w:rFonts w:asciiTheme="majorHAnsi" w:eastAsiaTheme="majorEastAsia" w:hAnsiTheme="majorHAnsi" w:cstheme="majorBidi"/>
@@ -263,17 +266,7 @@
                                               <w:sz w:val="72"/>
                                               <w:szCs w:val="72"/>
                                             </w:rPr>
-                                            <w:t>Paperless</w:t>
-                                          </w:r>
-                                          <w:proofErr w:type="spellEnd"/>
-                                          <w:r>
-                                            <w:rPr>
-                                              <w:rFonts w:asciiTheme="majorHAnsi" w:eastAsiaTheme="majorEastAsia" w:hAnsiTheme="majorHAnsi" w:cstheme="majorBidi"/>
-                                              <w:color w:val="FFFFFF" w:themeColor="background1"/>
-                                              <w:sz w:val="72"/>
-                                              <w:szCs w:val="72"/>
-                                            </w:rPr>
-                                            <w:t xml:space="preserve"> Office</w:t>
+                                            <w:t>Paperless Office</w:t>
                                           </w:r>
                                         </w:sdtContent>
                                       </w:sdt>
@@ -349,17 +342,8 @@
                                               <w:sz w:val="36"/>
                                               <w:szCs w:val="36"/>
                                             </w:rPr>
-                                            <w:t xml:space="preserve">Cloud </w:t>
+                                            <w:t>Cloud applications</w:t>
                                           </w:r>
-                                          <w:proofErr w:type="spellStart"/>
-                                          <w:r>
-                                            <w:rPr>
-                                              <w:sz w:val="36"/>
-                                              <w:szCs w:val="36"/>
-                                            </w:rPr>
-                                            <w:t>applications</w:t>
-                                          </w:r>
-                                          <w:proofErr w:type="spellEnd"/>
                                         </w:sdtContent>
                                       </w:sdt>
                                     </w:p>
@@ -471,7 +455,6 @@
                                   </w:sdtPr>
                                   <w:sdtEndPr/>
                                   <w:sdtContent>
-                                    <w:proofErr w:type="spellStart"/>
                                     <w:r>
                                       <w:rPr>
                                         <w:rFonts w:asciiTheme="majorHAnsi" w:eastAsiaTheme="majorEastAsia" w:hAnsiTheme="majorHAnsi" w:cstheme="majorBidi"/>
@@ -479,17 +462,7 @@
                                         <w:sz w:val="72"/>
                                         <w:szCs w:val="72"/>
                                       </w:rPr>
-                                      <w:t>Paperless</w:t>
-                                    </w:r>
-                                    <w:proofErr w:type="spellEnd"/>
-                                    <w:r>
-                                      <w:rPr>
-                                        <w:rFonts w:asciiTheme="majorHAnsi" w:eastAsiaTheme="majorEastAsia" w:hAnsiTheme="majorHAnsi" w:cstheme="majorBidi"/>
-                                        <w:color w:val="FFFFFF" w:themeColor="background1"/>
-                                        <w:sz w:val="72"/>
-                                        <w:szCs w:val="72"/>
-                                      </w:rPr>
-                                      <w:t xml:space="preserve"> Office</w:t>
+                                      <w:t>Paperless Office</w:t>
                                     </w:r>
                                   </w:sdtContent>
                                 </w:sdt>
@@ -565,17 +538,8 @@
                                         <w:sz w:val="36"/>
                                         <w:szCs w:val="36"/>
                                       </w:rPr>
-                                      <w:t xml:space="preserve">Cloud </w:t>
+                                      <w:t>Cloud applications</w:t>
                                     </w:r>
-                                    <w:proofErr w:type="spellStart"/>
-                                    <w:r>
-                                      <w:rPr>
-                                        <w:sz w:val="36"/>
-                                        <w:szCs w:val="36"/>
-                                      </w:rPr>
-                                      <w:t>applications</w:t>
-                                    </w:r>
-                                    <w:proofErr w:type="spellEnd"/>
                                   </w:sdtContent>
                                 </w:sdt>
                               </w:p>
@@ -594,6 +558,7 @@
           <w:r>
             <w:rPr>
               <w:noProof/>
+              <w:lang w:val="nl-BE" w:eastAsia="nl-BE"/>
             </w:rPr>
             <mc:AlternateContent>
               <mc:Choice Requires="wps">
@@ -706,15 +671,7 @@
                                   <w:sdtEndPr/>
                                   <w:sdtContent>
                                     <w:r>
-                                      <w:t xml:space="preserve">Samyn Mathias, Driessen Joey, </w:t>
-                                    </w:r>
-                                    <w:proofErr w:type="spellStart"/>
-                                    <w:r>
-                                      <w:t>Joosens</w:t>
-                                    </w:r>
-                                    <w:proofErr w:type="spellEnd"/>
-                                    <w:r>
-                                      <w:t xml:space="preserve"> Marijn</w:t>
+                                      <w:t>Samyn Mathias, Driessen Joey, Joosens Marijn</w:t>
                                     </w:r>
                                   </w:sdtContent>
                                 </w:sdt>
@@ -736,7 +693,7 @@
                   </wp:anchor>
                 </w:drawing>
               </mc:Choice>
-              <mc:Fallback xmlns:w16se="http://schemas.microsoft.com/office/word/2015/wordml/symex" xmlns:cx2="http://schemas.microsoft.com/office/drawing/2015/10/21/chartex" xmlns:cx1="http://schemas.microsoft.com/office/drawing/2015/9/8/chartex" xmlns:cx="http://schemas.microsoft.com/office/drawing/2014/chartex">
+              <mc:Fallback>
                 <w:pict>
                   <v:rect id="Rechthoek 618" o:spid="_x0000_s1027" style="position:absolute;left:0;text-align:left;margin-left:0;margin-top:0;width:468pt;height:94pt;z-index:251660288;visibility:visible;mso-wrap-style:square;mso-width-percent:1000;mso-height-percent:1000;mso-top-percent:800;mso-wrap-distance-left:9pt;mso-wrap-distance-top:0;mso-wrap-distance-right:9pt;mso-wrap-distance-bottom:0;mso-position-horizontal:center;mso-position-horizontal-relative:margin;mso-position-vertical-relative:margin;mso-width-percent:1000;mso-height-percent:1000;mso-top-percent:800;mso-width-relative:margin;mso-height-relative:margin;v-text-anchor:bottom" o:gfxdata="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" o:allowincell="f" filled="f" stroked="f" strokeweight=".25pt">
                     <v:textbox style="mso-fit-shape-to-text:t" inset=",18pt,,18pt">
@@ -785,7 +742,15 @@
                             <w:sdtEndPr/>
                             <w:sdtContent>
                               <w:r>
-                                <w:t>Samyn Mathias, Driessen Joey, Joosens Marijn</w:t>
+                                <w:t xml:space="preserve">Samyn Mathias, Driessen Joey, </w:t>
+                              </w:r>
+                              <w:proofErr w:type="spellStart"/>
+                              <w:r>
+                                <w:t>Joosens</w:t>
+                              </w:r>
+                              <w:proofErr w:type="spellEnd"/>
+                              <w:r>
+                                <w:t xml:space="preserve"> Marijn</w:t>
                               </w:r>
                             </w:sdtContent>
                           </w:sdt>
@@ -882,16 +847,8 @@
         <w:rPr>
           <w:lang w:val="en-US"/>
         </w:rPr>
-        <w:t xml:space="preserve">Project </w:t>
-      </w:r>
-      <w:proofErr w:type="spellStart"/>
-      <w:r>
-        <w:rPr>
-          <w:lang w:val="en-US"/>
-        </w:rPr>
-        <w:t>Omschrijving</w:t>
-      </w:r>
-      <w:proofErr w:type="spellEnd"/>
+        <w:t>Project Omschrijving</w:t>
+      </w:r>
       <w:r>
         <w:rPr>
           <w:lang w:val="en-US"/>
@@ -977,41 +934,17 @@
     <w:p/>
     <w:p>
       <w:r>
-        <w:t xml:space="preserve">Tijdens dit project zullen werken we volgens de Agile methode. Agile is een iteratieve methode waarbij er steeds aan een klein deel van het project wordt gewerkt over een bepaalde tijd, dit wordt een sprint genoemd. Na iedere sprint zullen de delen die nog niet klaar zijn geraakt bij de vorige sprint terug naar de </w:t>
-      </w:r>
-      <w:proofErr w:type="spellStart"/>
-      <w:r>
-        <w:t>backlog</w:t>
-      </w:r>
-      <w:proofErr w:type="spellEnd"/>
-      <w:r>
-        <w:t xml:space="preserve"> gesleept worden. Bij het maken van de nieuwe sprint zal er door het team beslist worden aan welke onderdelen er tijdens deze periode gewerkt moet worden. Deze manier van werken zorgt ervoor dat het eenvoudiger is om last minute beslissingen toe te voegen aan de applicatie, aangezien niet alles op voorhand een strak tijdschema toegewezen heeft gekregen. Iedere week zal er een Scrum-meeting gehouden worden, wat betekent dat het gehele team bij elkaar gaat zitten om na te gaan wat de stand van zaken is. </w:t>
-      </w:r>
-    </w:p>
-    <w:p>
-      <w:r>
-        <w:t xml:space="preserve">Voor we aan het project beginnen delen we het project op in user </w:t>
-      </w:r>
-      <w:proofErr w:type="spellStart"/>
-      <w:r>
-        <w:t>stories</w:t>
-      </w:r>
-      <w:proofErr w:type="spellEnd"/>
-      <w:r>
-        <w:t>, wat in feite de features van de applicatie zijn die de gebruiker nodig heeft. Dit maakt het eenvoudiger om een overzicht te krijgen van wat de applicatie allemaal nodig heeft en het zorgt ervoor dat we makkelijker de verschillende technische deeltaken kunnen creëren.</w:t>
-      </w:r>
-    </w:p>
-    <w:p>
-      <w:r>
-        <w:t xml:space="preserve">Iedere sprint zullen we dus enkele user </w:t>
-      </w:r>
-      <w:proofErr w:type="spellStart"/>
-      <w:r>
-        <w:t>stories</w:t>
-      </w:r>
-      <w:proofErr w:type="spellEnd"/>
-      <w:r>
-        <w:t xml:space="preserve"> moeten kiezen waaraan we willen werken tijdens deze periode.</w:t>
+        <w:t xml:space="preserve">Tijdens dit project zullen werken we volgens de Agile methode. Agile is een iteratieve methode waarbij er steeds aan een klein deel van het project wordt gewerkt over een bepaalde tijd, dit wordt een sprint genoemd. Na iedere sprint zullen de delen die nog niet klaar zijn geraakt bij de vorige sprint terug naar de backlog gesleept worden. Bij het maken van de nieuwe sprint zal er door het team beslist worden aan welke onderdelen er tijdens deze periode gewerkt moet worden. Deze manier van werken zorgt ervoor dat het eenvoudiger is om last minute beslissingen toe te voegen aan de applicatie, aangezien niet alles op voorhand een strak tijdschema toegewezen heeft gekregen. Iedere week zal er een Scrum-meeting gehouden worden, wat betekent dat het gehele team bij elkaar gaat zitten om na te gaan wat de stand van zaken is. </w:t>
+      </w:r>
+    </w:p>
+    <w:p>
+      <w:r>
+        <w:t>Voor we aan het project beginnen delen we het project op in user stories, wat in feite de features van de applicatie zijn die de gebruiker nodig heeft. Dit maakt het eenvoudiger om een overzicht te krijgen van wat de applicatie allemaal nodig heeft en het zorgt ervoor dat we makkelijker de verschillende technische deeltaken kunnen creëren.</w:t>
+      </w:r>
+    </w:p>
+    <w:p>
+      <w:r>
+        <w:t>Iedere sprint zullen we dus enkele user stories moeten kiezen waaraan we willen werken tijdens deze periode.</w:t>
       </w:r>
     </w:p>
     <w:p>
@@ -1025,15 +958,13 @@
     <w:p/>
     <w:p>
       <w:r>
-        <w:t>Onze verwachte resultaten zal bestaan uit 2 verschillende applicaties (een webapplicatie en een Androidapplicatie). De Androidapplicatie zal het mogelijk moeten maken om makkelijk documenten te kunnen fotograferen en deze op te laden naar de Cloud.  Hierbij zal de Cloud de documenten en/of afbeeldingen in tekst converteren zodat deze makkelijk doorzoekbaar zullen worden voor de gebruiker. De site zal een zoek functie hebben die het mogelijk maakt om tussen alle documenten te zoeken op bepaalde termen/labels. Tevens krijgt de gebruiker de mogelijkheid om documenten te classificeren met zogezegde labels, deze moeten natuurlijk wel logisch zijn voor eenvoudiger opzoekwerk later. Dit maakt het mogelijk om te kunnen zoeken op bijvoorbeeld “Facturen” van “Telenet” of “</w:t>
-      </w:r>
-      <w:proofErr w:type="spellStart"/>
-      <w:r>
-        <w:t>Proximus</w:t>
-      </w:r>
-      <w:proofErr w:type="spellEnd"/>
-      <w:r>
-        <w:t xml:space="preserve">”… Ook doormiddel van labels is het makkelijk om aan te geven of dat er facturen betaald zijn en dergelijke. </w:t>
+        <w:t>Onze verwachte resultaten zal bestaan uit 2 verschillende applicaties (een webapplicatie en een Androidapplicatie). De Androidapplicatie zal het mogelijk moeten maken om makkelijk documenten te kunnen fotograferen en deze op te laden naar de Cloud.  Hierbij zal de Cloud de documenten en/of afbeeldingen in tekst converteren zodat deze makkelijk doorzoekbaar zullen worden voor de gebruiker. De site zal een zoek functie hebben die het mogelijk maakt om tussen alle documenten te zoeken op bepaalde termen/labels. Tevens krijgt de gebruiker de mogelijkheid om documenten te classificeren met labels, deze moeten natuurlijk wel logisch zijn voor eenvoudiger opzoekwerk later. Dit maakt het mogelijk om te kunnen zoeken op bijvoorbeeld “Facturen” van “Telenet” of “Proximus”… Ook door</w:t>
+      </w:r>
+      <w:r>
+        <w:t xml:space="preserve"> </w:t>
+      </w:r>
+      <w:r>
+        <w:t xml:space="preserve">middel van labels is het makkelijk om aan te geven of dat er facturen betaald zijn en dergelijke. </w:t>
       </w:r>
     </w:p>
     <w:p>
@@ -1101,7 +1032,28 @@
           <w:rFonts w:ascii="Arial" w:hAnsi="Arial" w:cs="Arial"/>
           <w:sz w:val="20"/>
         </w:rPr>
-        <w:t>Dit gebruiken om onze servers op te draaien</w:t>
+        <w:t xml:space="preserve">Dit gebruiken </w:t>
+      </w:r>
+      <w:r>
+        <w:rPr>
+          <w:rFonts w:ascii="Arial" w:hAnsi="Arial" w:cs="Arial"/>
+          <w:sz w:val="20"/>
+        </w:rPr>
+        <w:t xml:space="preserve">we </w:t>
+      </w:r>
+      <w:r>
+        <w:rPr>
+          <w:rFonts w:ascii="Arial" w:hAnsi="Arial" w:cs="Arial"/>
+          <w:sz w:val="20"/>
+        </w:rPr>
+        <w:t>om onze servers op te draaien</w:t>
+      </w:r>
+      <w:r>
+        <w:rPr>
+          <w:rFonts w:ascii="Arial" w:hAnsi="Arial" w:cs="Arial"/>
+          <w:sz w:val="20"/>
+        </w:rPr>
+        <w:t>.</w:t>
       </w:r>
     </w:p>
     <w:p>
@@ -1117,7 +1069,6 @@
           <w:sz w:val="20"/>
         </w:rPr>
       </w:pPr>
-      <w:proofErr w:type="spellStart"/>
       <w:r>
         <w:rPr>
           <w:rFonts w:ascii="Arial" w:hAnsi="Arial" w:cs="Arial"/>
@@ -1125,7 +1076,6 @@
         </w:rPr>
         <w:t>ExpressJS</w:t>
       </w:r>
-      <w:proofErr w:type="spellEnd"/>
     </w:p>
     <w:p>
       <w:pPr>
@@ -1147,6 +1097,13 @@
         </w:rPr>
         <w:t>Gebruiken voor het makkelijk in te stellen van de servers voor de website</w:t>
       </w:r>
+      <w:r>
+        <w:rPr>
+          <w:rFonts w:ascii="Arial" w:hAnsi="Arial" w:cs="Arial"/>
+          <w:sz w:val="20"/>
+        </w:rPr>
+        <w:t>.</w:t>
+      </w:r>
     </w:p>
     <w:p>
       <w:pPr>
@@ -1161,7 +1118,6 @@
           <w:sz w:val="20"/>
         </w:rPr>
       </w:pPr>
-      <w:proofErr w:type="spellStart"/>
       <w:r>
         <w:rPr>
           <w:rFonts w:ascii="Arial" w:hAnsi="Arial" w:cs="Arial"/>
@@ -1169,7 +1125,6 @@
         </w:rPr>
         <w:t>NodeJS</w:t>
       </w:r>
-      <w:proofErr w:type="spellEnd"/>
     </w:p>
     <w:p>
       <w:pPr>
@@ -1191,6 +1146,13 @@
         </w:rPr>
         <w:t>Wordt gebruikt als backend voor de webserver</w:t>
       </w:r>
+      <w:r>
+        <w:rPr>
+          <w:rFonts w:ascii="Arial" w:hAnsi="Arial" w:cs="Arial"/>
+          <w:sz w:val="20"/>
+        </w:rPr>
+        <w:t>.</w:t>
+      </w:r>
     </w:p>
     <w:p>
       <w:pPr>
@@ -1205,7 +1167,6 @@
           <w:sz w:val="20"/>
         </w:rPr>
       </w:pPr>
-      <w:proofErr w:type="spellStart"/>
       <w:r>
         <w:rPr>
           <w:rFonts w:ascii="Arial" w:hAnsi="Arial" w:cs="Arial"/>
@@ -1213,7 +1174,6 @@
         </w:rPr>
         <w:t>AngularJS</w:t>
       </w:r>
-      <w:proofErr w:type="spellEnd"/>
     </w:p>
     <w:p>
       <w:pPr>
@@ -1233,33 +1193,29 @@
           <w:rFonts w:ascii="Arial" w:hAnsi="Arial" w:cs="Arial"/>
           <w:sz w:val="20"/>
         </w:rPr>
-        <w:t xml:space="preserve">Wordt gebruikt voor de zoek functie en het makkelijker </w:t>
-      </w:r>
-      <w:proofErr w:type="spellStart"/>
+        <w:t>Wordt gebruikt voor de zoek fun</w:t>
+      </w:r>
       <w:r>
         <w:rPr>
           <w:rFonts w:ascii="Arial" w:hAnsi="Arial" w:cs="Arial"/>
           <w:sz w:val="20"/>
         </w:rPr>
-        <w:t>developpen</w:t>
-      </w:r>
-      <w:proofErr w:type="spellEnd"/>
+        <w:t>ctie en het makkelijker develop</w:t>
+      </w:r>
       <w:r>
         <w:rPr>
           <w:rFonts w:ascii="Arial" w:hAnsi="Arial" w:cs="Arial"/>
           <w:sz w:val="20"/>
         </w:rPr>
-        <w:t xml:space="preserve"> in </w:t>
-      </w:r>
-      <w:proofErr w:type="spellStart"/>
+        <w:t>en in JavaScript</w:t>
+      </w:r>
       <w:r>
         <w:rPr>
           <w:rFonts w:ascii="Arial" w:hAnsi="Arial" w:cs="Arial"/>
           <w:sz w:val="20"/>
         </w:rPr>
-        <w:t>JavaScript</w:t>
-      </w:r>
-      <w:proofErr w:type="spellEnd"/>
+        <w:t>. Ook gebruiken we AngularJS zodat we een single page site kunnen maken.</w:t>
+      </w:r>
     </w:p>
     <w:p>
       <w:pPr>
@@ -1274,7 +1230,6 @@
           <w:sz w:val="20"/>
         </w:rPr>
       </w:pPr>
-      <w:proofErr w:type="spellStart"/>
       <w:r>
         <w:rPr>
           <w:rFonts w:ascii="Arial" w:hAnsi="Arial" w:cs="Arial"/>
@@ -1282,7 +1237,6 @@
         </w:rPr>
         <w:t>JavaScript</w:t>
       </w:r>
-      <w:proofErr w:type="spellEnd"/>
     </w:p>
     <w:p>
       <w:pPr>
@@ -1304,6 +1258,13 @@
         </w:rPr>
         <w:t>Wordt gebruikt om Node en de functies van de website te programmeren</w:t>
       </w:r>
+      <w:r>
+        <w:rPr>
+          <w:rFonts w:ascii="Arial" w:hAnsi="Arial" w:cs="Arial"/>
+          <w:sz w:val="20"/>
+        </w:rPr>
+        <w:t>.</w:t>
+      </w:r>
     </w:p>
     <w:p>
       <w:pPr>
@@ -1346,6 +1307,13 @@
         </w:rPr>
         <w:t>Wordt gebruikt voor het maken van de Android applicatie voor het maken van de foto en het uploaden</w:t>
       </w:r>
+      <w:r>
+        <w:rPr>
+          <w:rFonts w:ascii="Arial" w:hAnsi="Arial" w:cs="Arial"/>
+          <w:sz w:val="20"/>
+        </w:rPr>
+        <w:t xml:space="preserve"> van de foto.</w:t>
+      </w:r>
     </w:p>
     <w:p>
       <w:pPr>
@@ -1360,7 +1328,6 @@
           <w:sz w:val="20"/>
         </w:rPr>
       </w:pPr>
-      <w:proofErr w:type="spellStart"/>
       <w:r>
         <w:rPr>
           <w:rFonts w:ascii="Arial" w:hAnsi="Arial" w:cs="Arial"/>
@@ -1368,7 +1335,6 @@
         </w:rPr>
         <w:t>MySql</w:t>
       </w:r>
-      <w:proofErr w:type="spellEnd"/>
     </w:p>
     <w:p>
       <w:pPr>
@@ -1390,6 +1356,13 @@
         </w:rPr>
         <w:t>Wordt gebruikt voor onze database</w:t>
       </w:r>
+      <w:r>
+        <w:rPr>
+          <w:rFonts w:ascii="Arial" w:hAnsi="Arial" w:cs="Arial"/>
+          <w:sz w:val="20"/>
+        </w:rPr>
+        <w:t xml:space="preserve"> die onze gevonden tekst zal bewaren.</w:t>
+      </w:r>
     </w:p>
     <w:p>
       <w:pPr>
@@ -1425,37 +1398,19 @@
           <w:sz w:val="20"/>
         </w:rPr>
       </w:pPr>
-      <w:proofErr w:type="spellStart"/>
       <w:r>
         <w:rPr>
           <w:rFonts w:ascii="Arial" w:hAnsi="Arial" w:cs="Arial"/>
           <w:sz w:val="20"/>
         </w:rPr>
-        <w:t>Markup</w:t>
-      </w:r>
-      <w:proofErr w:type="spellEnd"/>
+        <w:t>Markup language voor onze website</w:t>
+      </w:r>
       <w:r>
         <w:rPr>
           <w:rFonts w:ascii="Arial" w:hAnsi="Arial" w:cs="Arial"/>
           <w:sz w:val="20"/>
         </w:rPr>
-        <w:t xml:space="preserve"> </w:t>
-      </w:r>
-      <w:proofErr w:type="spellStart"/>
-      <w:r>
-        <w:rPr>
-          <w:rFonts w:ascii="Arial" w:hAnsi="Arial" w:cs="Arial"/>
-          <w:sz w:val="20"/>
-        </w:rPr>
-        <w:t>language</w:t>
-      </w:r>
-      <w:proofErr w:type="spellEnd"/>
-      <w:r>
-        <w:rPr>
-          <w:rFonts w:ascii="Arial" w:hAnsi="Arial" w:cs="Arial"/>
-          <w:sz w:val="20"/>
-        </w:rPr>
-        <w:t xml:space="preserve"> voor onze website</w:t>
+        <w:t>.</w:t>
       </w:r>
     </w:p>
     <w:p>
@@ -1499,6 +1454,13 @@
         </w:rPr>
         <w:t>Voor simpele styling van de website</w:t>
       </w:r>
+      <w:r>
+        <w:rPr>
+          <w:rFonts w:ascii="Arial" w:hAnsi="Arial" w:cs="Arial"/>
+          <w:sz w:val="20"/>
+        </w:rPr>
+        <w:t>.</w:t>
+      </w:r>
     </w:p>
     <w:p>
       <w:pPr>
@@ -1553,14 +1515,16 @@
           <w:rFonts w:ascii="Arial" w:hAnsi="Arial" w:cs="Arial"/>
           <w:i/>
           <w:sz w:val="20"/>
+          <w:lang w:val="en-US"/>
         </w:rPr>
       </w:pPr>
       <w:r>
         <w:rPr>
           <w:rFonts w:ascii="Arial" w:hAnsi="Arial" w:cs="Arial"/>
           <w:sz w:val="20"/>
-        </w:rPr>
-        <w:t>OCR API</w:t>
+          <w:lang w:val="en-US"/>
+        </w:rPr>
+        <w:t>Google Cloud Vision API</w:t>
       </w:r>
     </w:p>
     <w:p>
@@ -1583,6 +1547,13 @@
         </w:rPr>
         <w:t>API voor het uitlezen van de letters van images</w:t>
       </w:r>
+      <w:r>
+        <w:rPr>
+          <w:rFonts w:ascii="Arial" w:hAnsi="Arial" w:cs="Arial"/>
+          <w:sz w:val="20"/>
+        </w:rPr>
+        <w:t>.</w:t>
+      </w:r>
     </w:p>
     <w:p>
       <w:pPr>
@@ -1602,23 +1573,7 @@
           <w:rFonts w:ascii="Arial" w:hAnsi="Arial" w:cs="Arial"/>
           <w:sz w:val="20"/>
         </w:rPr>
-        <w:t xml:space="preserve">Externe </w:t>
-      </w:r>
-      <w:proofErr w:type="spellStart"/>
-      <w:r>
-        <w:rPr>
-          <w:rFonts w:ascii="Arial" w:hAnsi="Arial" w:cs="Arial"/>
-          <w:sz w:val="20"/>
-        </w:rPr>
-        <w:t>API’s</w:t>
-      </w:r>
-      <w:proofErr w:type="spellEnd"/>
-      <w:r>
-        <w:rPr>
-          <w:rFonts w:ascii="Arial" w:hAnsi="Arial" w:cs="Arial"/>
-          <w:sz w:val="20"/>
-        </w:rPr>
-        <w:t xml:space="preserve"> </w:t>
+        <w:t xml:space="preserve">Externe API’s </w:t>
       </w:r>
     </w:p>
     <w:p>
@@ -1639,23 +1594,14 @@
           <w:rFonts w:ascii="Arial" w:hAnsi="Arial" w:cs="Arial"/>
           <w:sz w:val="20"/>
         </w:rPr>
-        <w:t xml:space="preserve">Externe </w:t>
-      </w:r>
-      <w:proofErr w:type="spellStart"/>
+        <w:t>Ext</w:t>
+      </w:r>
       <w:r>
         <w:rPr>
           <w:rFonts w:ascii="Arial" w:hAnsi="Arial" w:cs="Arial"/>
           <w:sz w:val="20"/>
         </w:rPr>
-        <w:t>API’s</w:t>
-      </w:r>
-      <w:proofErr w:type="spellEnd"/>
-      <w:r>
-        <w:rPr>
-          <w:rFonts w:ascii="Arial" w:hAnsi="Arial" w:cs="Arial"/>
-          <w:sz w:val="20"/>
-        </w:rPr>
-        <w:t xml:space="preserve"> voor functionaliteit </w:t>
+        <w:t>erne API’s voor functionaliteit.</w:t>
       </w:r>
     </w:p>
     <w:p>
@@ -1744,14 +1690,21 @@
         <w:rPr>
           <w:lang w:val="nl"/>
         </w:rPr>
-        <w:t>Beter voor het mileu vanwege minder gebruik van papier en inkt. Het wordt makkelijker om je administratie bij te houden aangezien al je documenten online staan en het doorzoekbaar is. Tevens zorgt het ervoor dat je documenten niet meer vervagen of vernietigd worden daar een brand of iets dergelijks aangezien alles redundant uitgevoerd kan worden op een m</w:t>
-      </w:r>
-      <w:r>
-        <w:rPr>
-          <w:lang w:val="nl"/>
-        </w:rPr>
-        <w:t xml:space="preserve">akkelijke manier. </w:t>
-      </w:r>
+        <w:t xml:space="preserve">Het is beter voor het milieu omdat er minder papier en inkt wordt gebruikt. Het wordt makkelijker om je administratie bij te houden, aangezien al je documenten online staan en het doorzoekbaar is. Tevens zorgt het ervoor dat je documenten niet meer vervagen of vernietigd worden door een brand of iets dergelijks, aangezien alles redundant uitgevoerd kan worden op een makkelijke manier. </w:t>
+      </w:r>
+      <w:r>
+        <w:rPr>
+          <w:lang w:val="nl"/>
+        </w:rPr>
+        <w:br/>
+      </w:r>
+    </w:p>
+    <w:p>
+      <w:pPr>
+        <w:rPr>
+          <w:lang w:val="nl"/>
+        </w:rPr>
+      </w:pPr>
       <w:r>
         <w:rPr>
           <w:lang w:val="nl"/>
@@ -1824,9 +1777,15 @@
           <w:p>
             <w:pPr>
               <w:rPr>
-                <w:lang w:val="nl"/>
+                <w:lang w:val="en-US"/>
               </w:rPr>
             </w:pPr>
+            <w:r>
+              <w:rPr>
+                <w:lang w:val="en-US"/>
+              </w:rPr>
+              <w:t>As a user I want to be able to take pictures of my documents [application].</w:t>
+            </w:r>
           </w:p>
         </w:tc>
       </w:tr>
@@ -1838,9 +1797,15 @@
           <w:p>
             <w:pPr>
               <w:rPr>
-                <w:lang w:val="nl"/>
+                <w:lang w:val="en-US"/>
               </w:rPr>
             </w:pPr>
+            <w:r>
+              <w:rPr>
+                <w:lang w:val="en-US"/>
+              </w:rPr>
+              <w:t>As a user I want to be able to see the pictures of my documents before uploading [application].</w:t>
+            </w:r>
           </w:p>
         </w:tc>
       </w:tr>
@@ -1852,9 +1817,15 @@
           <w:p>
             <w:pPr>
               <w:rPr>
-                <w:lang w:val="nl"/>
+                <w:lang w:val="en-US"/>
               </w:rPr>
             </w:pPr>
+            <w:r>
+              <w:rPr>
+                <w:lang w:val="en-US"/>
+              </w:rPr>
+              <w:t>As a user I want to be able to delete the pictures of my documents before uploading [application &amp; website].</w:t>
+            </w:r>
           </w:p>
         </w:tc>
       </w:tr>
@@ -1866,9 +1837,15 @@
           <w:p>
             <w:pPr>
               <w:rPr>
-                <w:lang w:val="nl"/>
+                <w:lang w:val="en-US"/>
               </w:rPr>
             </w:pPr>
+            <w:r>
+              <w:rPr>
+                <w:lang w:val="en-US"/>
+              </w:rPr>
+              <w:t xml:space="preserve">As a user I want to be able to upload my documents [application]. </w:t>
+            </w:r>
           </w:p>
         </w:tc>
       </w:tr>
@@ -1880,9 +1857,379 @@
           <w:p>
             <w:pPr>
               <w:rPr>
-                <w:lang w:val="nl"/>
+                <w:lang w:val="en-US"/>
               </w:rPr>
             </w:pPr>
+            <w:r>
+              <w:rPr>
+                <w:lang w:val="en-US"/>
+              </w:rPr>
+              <w:t>As a user I want to be able to upload multiple documents in one time [application].</w:t>
+            </w:r>
+          </w:p>
+        </w:tc>
+      </w:tr>
+      <w:tr>
+        <w:tc>
+          <w:tcPr>
+            <w:tcW w:w="9350" w:type="dxa"/>
+          </w:tcPr>
+          <w:p>
+            <w:pPr>
+              <w:rPr>
+                <w:lang w:val="en-US"/>
+              </w:rPr>
+            </w:pPr>
+            <w:r>
+              <w:rPr>
+                <w:lang w:val="en-US"/>
+              </w:rPr>
+              <w:t>As a user I want to be able to see all my documents in a list (most recent first) [website].</w:t>
+            </w:r>
+          </w:p>
+        </w:tc>
+      </w:tr>
+      <w:tr>
+        <w:tc>
+          <w:tcPr>
+            <w:tcW w:w="9350" w:type="dxa"/>
+          </w:tcPr>
+          <w:p>
+            <w:pPr>
+              <w:rPr>
+                <w:lang w:val="en-US"/>
+              </w:rPr>
+            </w:pPr>
+            <w:r>
+              <w:rPr>
+                <w:lang w:val="en-US"/>
+              </w:rPr>
+              <w:t>As a user I want to be able to add (multiple) digital documents (PDF) [website].</w:t>
+            </w:r>
+          </w:p>
+        </w:tc>
+      </w:tr>
+      <w:tr>
+        <w:tc>
+          <w:tcPr>
+            <w:tcW w:w="9350" w:type="dxa"/>
+          </w:tcPr>
+          <w:p>
+            <w:pPr>
+              <w:rPr>
+                <w:lang w:val="en-US"/>
+              </w:rPr>
+            </w:pPr>
+            <w:r>
+              <w:rPr>
+                <w:lang w:val="en-US"/>
+              </w:rPr>
+              <w:t>As a user I want to be able to search for documents using keywords [website].</w:t>
+            </w:r>
+          </w:p>
+        </w:tc>
+      </w:tr>
+      <w:tr>
+        <w:tc>
+          <w:tcPr>
+            <w:tcW w:w="9350" w:type="dxa"/>
+          </w:tcPr>
+          <w:p>
+            <w:pPr>
+              <w:rPr>
+                <w:lang w:val="en-US"/>
+              </w:rPr>
+            </w:pPr>
+            <w:r>
+              <w:rPr>
+                <w:lang w:val="en-US"/>
+              </w:rPr>
+              <w:t>As a user I want to be able to see suggestions for documents that are similar to the one I selected [website].</w:t>
+            </w:r>
+          </w:p>
+        </w:tc>
+      </w:tr>
+      <w:tr>
+        <w:tc>
+          <w:tcPr>
+            <w:tcW w:w="9350" w:type="dxa"/>
+          </w:tcPr>
+          <w:p>
+            <w:pPr>
+              <w:rPr>
+                <w:lang w:val="en-US"/>
+              </w:rPr>
+            </w:pPr>
+            <w:r>
+              <w:rPr>
+                <w:lang w:val="en-US"/>
+              </w:rPr>
+              <w:t>As a user I want to be able to see/read a document [website].</w:t>
+            </w:r>
+          </w:p>
+        </w:tc>
+      </w:tr>
+      <w:tr>
+        <w:tc>
+          <w:tcPr>
+            <w:tcW w:w="9350" w:type="dxa"/>
+          </w:tcPr>
+          <w:p>
+            <w:pPr>
+              <w:rPr>
+                <w:lang w:val="en-US"/>
+              </w:rPr>
+            </w:pPr>
+            <w:r>
+              <w:rPr>
+                <w:lang w:val="en-US"/>
+              </w:rPr>
+              <w:t>As a user I want to be able to delete a document [website].</w:t>
+            </w:r>
+          </w:p>
+        </w:tc>
+      </w:tr>
+      <w:tr>
+        <w:tc>
+          <w:tcPr>
+            <w:tcW w:w="9350" w:type="dxa"/>
+          </w:tcPr>
+          <w:p>
+            <w:pPr>
+              <w:rPr>
+                <w:lang w:val="en-US"/>
+              </w:rPr>
+            </w:pPr>
+            <w:r>
+              <w:rPr>
+                <w:lang w:val="en-US"/>
+              </w:rPr>
+              <w:t>As a user I want to be able to add labels to a document after uploading [website].</w:t>
+            </w:r>
+          </w:p>
+        </w:tc>
+      </w:tr>
+      <w:tr>
+        <w:tc>
+          <w:tcPr>
+            <w:tcW w:w="9350" w:type="dxa"/>
+          </w:tcPr>
+          <w:p>
+            <w:pPr>
+              <w:rPr>
+                <w:lang w:val="en-US"/>
+              </w:rPr>
+            </w:pPr>
+            <w:r>
+              <w:rPr>
+                <w:lang w:val="en-US"/>
+              </w:rPr>
+              <w:t>As a user I want to be able to download a document [website].</w:t>
+            </w:r>
+          </w:p>
+        </w:tc>
+      </w:tr>
+      <w:tr>
+        <w:tc>
+          <w:tcPr>
+            <w:tcW w:w="9350" w:type="dxa"/>
+          </w:tcPr>
+          <w:p>
+            <w:pPr>
+              <w:rPr>
+                <w:lang w:val="en-US"/>
+              </w:rPr>
+            </w:pPr>
+            <w:r>
+              <w:rPr>
+                <w:lang w:val="en-US"/>
+              </w:rPr>
+              <w:t>As a user I want to be able to sort the list of documents per type [website].</w:t>
+            </w:r>
+          </w:p>
+        </w:tc>
+      </w:tr>
+      <w:tr>
+        <w:tc>
+          <w:tcPr>
+            <w:tcW w:w="9350" w:type="dxa"/>
+          </w:tcPr>
+          <w:p>
+            <w:pPr>
+              <w:rPr>
+                <w:lang w:val="en-US"/>
+              </w:rPr>
+            </w:pPr>
+            <w:r>
+              <w:rPr>
+                <w:lang w:val="en-US"/>
+              </w:rPr>
+              <w:t xml:space="preserve">As a user I want to be able to safely log in [application &amp; website]. </w:t>
+            </w:r>
+          </w:p>
+        </w:tc>
+      </w:tr>
+      <w:tr>
+        <w:tc>
+          <w:tcPr>
+            <w:tcW w:w="9350" w:type="dxa"/>
+          </w:tcPr>
+          <w:p>
+            <w:pPr>
+              <w:rPr>
+                <w:lang w:val="en-US"/>
+              </w:rPr>
+            </w:pPr>
+            <w:r>
+              <w:rPr>
+                <w:lang w:val="en-US"/>
+              </w:rPr>
+              <w:t>As a user I want to be able to add labels to a document before uploading [application &amp; website].</w:t>
+            </w:r>
+          </w:p>
+        </w:tc>
+      </w:tr>
+      <w:tr>
+        <w:tc>
+          <w:tcPr>
+            <w:tcW w:w="9350" w:type="dxa"/>
+          </w:tcPr>
+          <w:p>
+            <w:pPr>
+              <w:rPr>
+                <w:lang w:val="en-US"/>
+              </w:rPr>
+            </w:pPr>
+            <w:r>
+              <w:rPr>
+                <w:lang w:val="en-US"/>
+              </w:rPr>
+              <w:t>As a user I want to be able to delete labels from a document after uploading [website].</w:t>
+            </w:r>
+          </w:p>
+        </w:tc>
+      </w:tr>
+      <w:tr>
+        <w:tc>
+          <w:tcPr>
+            <w:tcW w:w="9350" w:type="dxa"/>
+          </w:tcPr>
+          <w:p>
+            <w:pPr>
+              <w:rPr>
+                <w:lang w:val="en-US"/>
+              </w:rPr>
+            </w:pPr>
+            <w:r>
+              <w:rPr>
+                <w:lang w:val="en-US"/>
+              </w:rPr>
+              <w:t>As a user I want to be able to add existing pictures of my documents [application].</w:t>
+            </w:r>
+          </w:p>
+        </w:tc>
+      </w:tr>
+      <w:tr>
+        <w:tc>
+          <w:tcPr>
+            <w:tcW w:w="9350" w:type="dxa"/>
+          </w:tcPr>
+          <w:p>
+            <w:pPr>
+              <w:rPr>
+                <w:lang w:val="en-US"/>
+              </w:rPr>
+            </w:pPr>
+            <w:r>
+              <w:rPr>
+                <w:lang w:val="en-US"/>
+              </w:rPr>
+              <w:t>As a user I want the site to suggest labels after I upload a document [website].</w:t>
+            </w:r>
+          </w:p>
+        </w:tc>
+      </w:tr>
+      <w:tr>
+        <w:tc>
+          <w:tcPr>
+            <w:tcW w:w="9350" w:type="dxa"/>
+          </w:tcPr>
+          <w:p>
+            <w:pPr>
+              <w:rPr>
+                <w:lang w:val="en-US"/>
+              </w:rPr>
+            </w:pPr>
+            <w:r>
+              <w:rPr>
+                <w:lang w:val="en-US"/>
+              </w:rPr>
+              <w:t>As a user I want to be able to delete a single page/picture from a document [website].</w:t>
+            </w:r>
+          </w:p>
+        </w:tc>
+      </w:tr>
+      <w:tr>
+        <w:tc>
+          <w:tcPr>
+            <w:tcW w:w="9350" w:type="dxa"/>
+          </w:tcPr>
+          <w:p>
+            <w:pPr>
+              <w:rPr>
+                <w:lang w:val="en-US"/>
+              </w:rPr>
+            </w:pPr>
+            <w:r>
+              <w:rPr>
+                <w:lang w:val="en-US"/>
+              </w:rPr>
+              <w:t xml:space="preserve">As a user I want to be able to log off </w:t>
+            </w:r>
+            <w:r>
+              <w:rPr>
+                <w:lang w:val="en-US"/>
+              </w:rPr>
+              <w:t>from</w:t>
+            </w:r>
+            <w:r>
+              <w:rPr>
+                <w:lang w:val="en-US"/>
+              </w:rPr>
+              <w:t xml:space="preserve"> the website [website].</w:t>
+            </w:r>
+          </w:p>
+        </w:tc>
+      </w:tr>
+      <w:tr>
+        <w:tc>
+          <w:tcPr>
+            <w:tcW w:w="9350" w:type="dxa"/>
+          </w:tcPr>
+          <w:p>
+            <w:pPr>
+              <w:rPr>
+                <w:lang w:val="en-US"/>
+              </w:rPr>
+            </w:pPr>
+            <w:r>
+              <w:rPr>
+                <w:lang w:val="en-US"/>
+              </w:rPr>
+              <w:t xml:space="preserve">As a user I want to be able to log off  </w:t>
+            </w:r>
+            <w:r>
+              <w:rPr>
+                <w:lang w:val="en-US"/>
+              </w:rPr>
+              <w:t>from</w:t>
+            </w:r>
+            <w:r>
+              <w:rPr>
+                <w:lang w:val="en-US"/>
+              </w:rPr>
+              <w:t xml:space="preserve"> the Android application [application].</w:t>
+            </w:r>
           </w:p>
         </w:tc>
       </w:tr>
@@ -1890,8 +2237,32 @@
     <w:p>
       <w:pPr>
         <w:rPr>
-          <w:lang w:val="nl"/>
-        </w:rPr>
+          <w:lang w:val="en-US"/>
+        </w:rPr>
+      </w:pPr>
+    </w:p>
+    <w:p>
+      <w:pPr>
+        <w:spacing w:after="200"/>
+        <w:rPr>
+          <w:lang w:val="en-US"/>
+        </w:rPr>
+      </w:pPr>
+    </w:p>
+    <w:p>
+      <w:pPr>
+        <w:spacing w:after="200"/>
+      </w:pPr>
+      <w:r>
+        <w:t>De user is onze enigste actor voor de s</w:t>
+      </w:r>
+      <w:r>
+        <w:t>cope die wij op het moment hebben.</w:t>
+      </w:r>
+    </w:p>
+    <w:p>
+      <w:pPr>
+        <w:spacing w:after="200"/>
       </w:pPr>
     </w:p>
     <w:p>
@@ -1904,15 +2275,8 @@
           <w:spacing w:val="20"/>
           <w:sz w:val="28"/>
           <w:szCs w:val="32"/>
-          <w:lang w:val="nl"/>
-        </w:rPr>
-      </w:pPr>
-      <w:r>
-        <w:rPr>
-          <w:lang w:val="nl"/>
-        </w:rPr>
-        <w:br w:type="page"/>
-      </w:r>
+        </w:rPr>
+      </w:pPr>
     </w:p>
     <w:p>
       <w:pPr>
@@ -1958,6 +2322,7 @@
       <w:r>
         <w:rPr>
           <w:noProof/>
+          <w:lang w:val="nl-BE" w:eastAsia="nl-BE"/>
         </w:rPr>
         <w:drawing>
           <wp:anchor distT="0" distB="0" distL="114300" distR="114300" simplePos="0" relativeHeight="251665408" behindDoc="1" locked="0" layoutInCell="1" allowOverlap="1" wp14:anchorId="0BB1688A" wp14:editId="30041D19">
@@ -2039,6 +2404,7 @@
       <w:r>
         <w:rPr>
           <w:noProof/>
+          <w:lang w:val="nl-BE" w:eastAsia="nl-BE"/>
         </w:rPr>
         <w:drawing>
           <wp:anchor distT="0" distB="0" distL="114300" distR="114300" simplePos="0" relativeHeight="251664384" behindDoc="1" locked="0" layoutInCell="1" allowOverlap="1" wp14:anchorId="489BA4EE" wp14:editId="16131C80">
@@ -2123,6 +2489,7 @@
       <w:r>
         <w:rPr>
           <w:noProof/>
+          <w:lang w:val="nl-BE" w:eastAsia="nl-BE"/>
         </w:rPr>
         <mc:AlternateContent>
           <mc:Choice Requires="wps">
@@ -2192,7 +2559,7 @@
               </wp:anchor>
             </w:drawing>
           </mc:Choice>
-          <mc:Fallback xmlns:w16se="http://schemas.microsoft.com/office/word/2015/wordml/symex" xmlns:cx2="http://schemas.microsoft.com/office/drawing/2015/10/21/chartex" xmlns:cx1="http://schemas.microsoft.com/office/drawing/2015/9/8/chartex" xmlns:cx="http://schemas.microsoft.com/office/drawing/2014/chartex">
+          <mc:Fallback>
             <w:pict>
               <v:shape w14:anchorId="017A7E01" id="Gebogen pijl 19" o:spid="_x0000_s1026" style="position:absolute;margin-left:318.1pt;margin-top:15.75pt;width:87pt;height:199.3pt;rotation:-90;flip:x y;z-index:251672576;visibility:visible;mso-wrap-style:square;mso-width-percent:0;mso-height-percent:0;mso-wrap-distance-left:9pt;mso-wrap-distance-top:0;mso-wrap-distance-right:9pt;mso-wrap-distance-bottom:0;mso-position-horizontal:absolute;mso-position-horizontal-relative:text;mso-position-vertical:absolute;mso-position-vertical-relative:text;mso-width-percent:0;mso-height-percent:0;mso-width-relative:margin;mso-height-relative:margin;v-text-anchor:middle" coordsize="1104900,2531110" o:gfxdata="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" path="m,2531110l,675459c,408488,216423,192065,483394,192065r440579,l923973,r180927,261939l923973,523877r,-192064l483394,331813v-189790,,-343646,153856,-343646,343646l139748,2531110,,2531110xe" fillcolor="#d34817 [3204]" strokecolor="#68230b [1604]" strokeweight="1.1111mm">
                 <v:path arrowok="t" o:connecttype="custom" o:connectlocs="0,2531110;0,675459;483394,192065;923973,192065;923973,0;1104900,261939;923973,523877;923973,331813;483394,331813;139748,675459;139748,2531110;0,2531110" o:connectangles="0,0,0,0,0,0,0,0,0,0,0,0"/>
@@ -2212,6 +2579,7 @@
       <w:r>
         <w:rPr>
           <w:noProof/>
+          <w:lang w:val="nl-BE" w:eastAsia="nl-BE"/>
         </w:rPr>
         <mc:AlternateContent>
           <mc:Choice Requires="wps">
@@ -2270,7 +2638,7 @@
               </wp:anchor>
             </w:drawing>
           </mc:Choice>
-          <mc:Fallback xmlns:w16se="http://schemas.microsoft.com/office/word/2015/wordml/symex" xmlns:cx2="http://schemas.microsoft.com/office/drawing/2015/10/21/chartex" xmlns:cx1="http://schemas.microsoft.com/office/drawing/2015/9/8/chartex" xmlns:cx="http://schemas.microsoft.com/office/drawing/2014/chartex">
+          <mc:Fallback>
             <w:pict>
               <v:shape w14:anchorId="10D0F030" id="Gebogen pijl 13" o:spid="_x0000_s1026" style="position:absolute;margin-left:49.95pt;margin-top:12.3pt;width:99.4pt;height:27.95pt;z-index:251669504;visibility:visible;mso-wrap-style:square;mso-wrap-distance-left:9pt;mso-wrap-distance-top:0;mso-wrap-distance-right:9pt;mso-wrap-distance-bottom:0;mso-position-horizontal:absolute;mso-position-horizontal-relative:text;mso-position-vertical:absolute;mso-position-vertical-relative:text;v-text-anchor:middle" coordsize="1262418,354842" o:gfxdata="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" path="m,354842l,199599c,113861,69505,44356,155243,44356r1018465,-1l1173708,r88710,88711l1173708,177421r,-44355l155243,133066v-36745,,-66533,29788,-66533,66533c88710,251347,88711,303094,88711,354842l,354842xe" fillcolor="#d34817 [3204]" strokecolor="#68230b [1604]" strokeweight="1.1111mm">
                 <v:path arrowok="t" o:connecttype="custom" o:connectlocs="0,354842;0,199599;155243,44356;1173708,44355;1173708,0;1262418,88711;1173708,177421;1173708,133066;155243,133066;88710,199599;88711,354842;0,354842" o:connectangles="0,0,0,0,0,0,0,0,0,0,0,0"/>
@@ -2298,6 +2666,92 @@
       <w:r>
         <w:rPr>
           <w:noProof/>
+          <w:lang w:val="nl-BE" w:eastAsia="nl-BE"/>
+        </w:rPr>
+        <mc:AlternateContent>
+          <mc:Choice Requires="wps">
+            <w:drawing>
+              <wp:anchor distT="0" distB="0" distL="114300" distR="114300" simplePos="0" relativeHeight="251679744" behindDoc="0" locked="0" layoutInCell="1" allowOverlap="1">
+                <wp:simplePos x="0" y="0"/>
+                <wp:positionH relativeFrom="column">
+                  <wp:posOffset>241300</wp:posOffset>
+                </wp:positionH>
+                <wp:positionV relativeFrom="paragraph">
+                  <wp:posOffset>133985</wp:posOffset>
+                </wp:positionV>
+                <wp:extent cx="133350" cy="768350"/>
+                <wp:effectExtent l="57150" t="19050" r="38100" b="31750"/>
+                <wp:wrapNone/>
+                <wp:docPr id="4" name="Pijl: omlaag 4"/>
+                <wp:cNvGraphicFramePr/>
+                <a:graphic xmlns:a="http://schemas.openxmlformats.org/drawingml/2006/main">
+                  <a:graphicData uri="http://schemas.microsoft.com/office/word/2010/wordprocessingShape">
+                    <wps:wsp>
+                      <wps:cNvSpPr/>
+                      <wps:spPr>
+                        <a:xfrm>
+                          <a:off x="0" y="0"/>
+                          <a:ext cx="133350" cy="768350"/>
+                        </a:xfrm>
+                        <a:prstGeom prst="downArrow">
+                          <a:avLst/>
+                        </a:prstGeom>
+                      </wps:spPr>
+                      <wps:style>
+                        <a:lnRef idx="2">
+                          <a:schemeClr val="accent1">
+                            <a:shade val="50000"/>
+                          </a:schemeClr>
+                        </a:lnRef>
+                        <a:fillRef idx="1">
+                          <a:schemeClr val="accent1"/>
+                        </a:fillRef>
+                        <a:effectRef idx="0">
+                          <a:schemeClr val="accent1"/>
+                        </a:effectRef>
+                        <a:fontRef idx="minor">
+                          <a:schemeClr val="lt1"/>
+                        </a:fontRef>
+                      </wps:style>
+                      <wps:bodyPr rot="0" spcFirstLastPara="0" vertOverflow="overflow" horzOverflow="overflow" vert="horz" wrap="square" lIns="91440" tIns="45720" rIns="91440" bIns="45720" numCol="1" spcCol="0" rtlCol="0" fromWordArt="0" anchor="ctr" anchorCtr="0" forceAA="0" compatLnSpc="1">
+                        <a:prstTxWarp prst="textNoShape">
+                          <a:avLst/>
+                        </a:prstTxWarp>
+                        <a:noAutofit/>
+                      </wps:bodyPr>
+                    </wps:wsp>
+                  </a:graphicData>
+                </a:graphic>
+              </wp:anchor>
+            </w:drawing>
+          </mc:Choice>
+          <mc:Fallback>
+            <w:pict>
+              <v:shapetype w14:anchorId="725CB549" id="_x0000_t67" coordsize="21600,21600" o:spt="67" adj="16200,5400" path="m0@0l@1@0@1,0@2,0@2@0,21600@0,10800,21600xe">
+                <v:stroke joinstyle="miter"/>
+                <v:formulas>
+                  <v:f eqn="val #0"/>
+                  <v:f eqn="val #1"/>
+                  <v:f eqn="sum height 0 #1"/>
+                  <v:f eqn="sum 10800 0 #1"/>
+                  <v:f eqn="sum width 0 #0"/>
+                  <v:f eqn="prod @4 @3 10800"/>
+                  <v:f eqn="sum width 0 @5"/>
+                </v:formulas>
+                <v:path o:connecttype="custom" o:connectlocs="10800,0;0,@0;10800,21600;21600,@0" o:connectangles="270,180,90,0" textboxrect="@1,0,@2,@6"/>
+                <v:handles>
+                  <v:h position="#1,#0" xrange="0,10800" yrange="0,21600"/>
+                </v:handles>
+              </v:shapetype>
+              <v:shape id="Pijl: omlaag 4" o:spid="_x0000_s1026" type="#_x0000_t67" style="position:absolute;margin-left:19pt;margin-top:10.55pt;width:10.5pt;height:60.5pt;z-index:251679744;visibility:visible;mso-wrap-style:square;mso-wrap-distance-left:9pt;mso-wrap-distance-top:0;mso-wrap-distance-right:9pt;mso-wrap-distance-bottom:0;mso-position-horizontal:absolute;mso-position-horizontal-relative:text;mso-position-vertical:absolute;mso-position-vertical-relative:text;v-text-anchor:middle" o:gfxdata="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" adj="19726" fillcolor="#d34817 [3204]" strokecolor="#68230b [1604]" strokeweight="1.1111mm"/>
+            </w:pict>
+          </mc:Fallback>
+        </mc:AlternateContent>
+      </w:r>
+      <w:r>
+        <w:rPr>
+          <w:noProof/>
+          <w:lang w:val="nl-BE" w:eastAsia="nl-BE"/>
         </w:rPr>
         <mc:AlternateContent>
           <mc:Choice Requires="wps">
@@ -2364,7 +2818,7 @@
               </wp:anchor>
             </w:drawing>
           </mc:Choice>
-          <mc:Fallback xmlns:w16se="http://schemas.microsoft.com/office/word/2015/wordml/symex" xmlns:cx2="http://schemas.microsoft.com/office/drawing/2015/10/21/chartex" xmlns:cx1="http://schemas.microsoft.com/office/drawing/2015/9/8/chartex" xmlns:cx="http://schemas.microsoft.com/office/drawing/2014/chartex">
+          <mc:Fallback>
             <w:pict>
               <v:shape w14:anchorId="1A2D7610" id="Gebogen pijl 18" o:spid="_x0000_s1026" style="position:absolute;margin-left:170.85pt;margin-top:8.05pt;width:87pt;height:132.15pt;rotation:180;flip:x;z-index:251670528;visibility:visible;mso-wrap-style:square;mso-width-percent:0;mso-wrap-distance-left:9pt;mso-wrap-distance-top:0;mso-wrap-distance-right:9pt;mso-wrap-distance-bottom:0;mso-position-horizontal:absolute;mso-position-horizontal-relative:text;mso-position-vertical:absolute;mso-position-vertical-relative:text;mso-width-percent:0;mso-width-relative:margin;v-text-anchor:middle" coordsize="1104900,1678305" o:gfxdata="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" path="m,1678305l,675459c,408488,216423,192065,483394,192065r440579,l923973,r180927,261939l923973,523877r,-192064l483394,331813v-189790,,-343646,153856,-343646,343646l139748,1678305,,1678305xe" fillcolor="#d34817 [3204]" strokecolor="#68230b [1604]" strokeweight="1.1111mm">
                 <v:path arrowok="t" o:connecttype="custom" o:connectlocs="0,1678305;0,675459;483394,192065;923973,192065;923973,0;1104900,261939;923973,523877;923973,331813;483394,331813;139748,675459;139748,1678305;0,1678305" o:connectangles="0,0,0,0,0,0,0,0,0,0,0,0"/>
@@ -2392,6 +2846,7 @@
       <w:r>
         <w:rPr>
           <w:noProof/>
+          <w:lang w:val="nl-BE" w:eastAsia="nl-BE"/>
         </w:rPr>
         <w:drawing>
           <wp:anchor distT="0" distB="0" distL="114300" distR="114300" simplePos="0" relativeHeight="251677696" behindDoc="1" locked="0" layoutInCell="1" allowOverlap="1" wp14:anchorId="1A4F8A0C" wp14:editId="786FAD85">
@@ -2460,6 +2915,7 @@
       <w:r>
         <w:rPr>
           <w:noProof/>
+          <w:lang w:val="nl-BE" w:eastAsia="nl-BE"/>
         </w:rPr>
         <w:drawing>
           <wp:anchor distT="0" distB="0" distL="114300" distR="114300" simplePos="0" relativeHeight="251667456" behindDoc="1" locked="0" layoutInCell="1" allowOverlap="1" wp14:anchorId="24409371" wp14:editId="5C650CBF">
@@ -2528,6 +2984,7 @@
       <w:r>
         <w:rPr>
           <w:noProof/>
+          <w:lang w:val="nl-BE" w:eastAsia="nl-BE"/>
         </w:rPr>
         <w:drawing>
           <wp:anchor distT="0" distB="0" distL="114300" distR="114300" simplePos="0" relativeHeight="251668480" behindDoc="1" locked="0" layoutInCell="1" allowOverlap="1" wp14:anchorId="2BA6EC28" wp14:editId="3DBE7C2B">
@@ -2630,6 +3087,7 @@
       <w:r>
         <w:rPr>
           <w:noProof/>
+          <w:lang w:val="nl-BE" w:eastAsia="nl-BE"/>
         </w:rPr>
         <mc:AlternateContent>
           <mc:Choice Requires="wps">
@@ -2697,7 +3155,7 @@
               </wp:anchor>
             </w:drawing>
           </mc:Choice>
-          <mc:Fallback xmlns:w16se="http://schemas.microsoft.com/office/word/2015/wordml/symex" xmlns:cx2="http://schemas.microsoft.com/office/drawing/2015/10/21/chartex" xmlns:cx1="http://schemas.microsoft.com/office/drawing/2015/9/8/chartex" xmlns:cx="http://schemas.microsoft.com/office/drawing/2014/chartex">
+          <mc:Fallback>
             <w:pict>
               <v:shape w14:anchorId="28CD0D94" id="U-vormige pijl 22" o:spid="_x0000_s1026" style="position:absolute;margin-left:81.65pt;margin-top:17.65pt;width:343.3pt;height:65.55pt;flip:y;z-index:251678720;visibility:visible;mso-wrap-style:square;mso-height-percent:0;mso-wrap-distance-left:9pt;mso-wrap-distance-top:0;mso-wrap-distance-right:9pt;mso-wrap-distance-bottom:0;mso-position-horizontal:absolute;mso-position-horizontal-relative:text;mso-position-vertical:absolute;mso-position-vertical-relative:text;mso-height-percent:0;mso-height-relative:margin;v-text-anchor:middle" coordsize="4359910,832485" o:gfxdata="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" path="m,832485l,293409c,131364,131364,,293409,l3894201,v162045,,293409,131364,293409,293409l4187611,293409r172299,l4151789,501531,3943668,293409r172299,l4115967,293409v,-122478,-99288,-221766,-221766,-221766l293409,71644v-122478,,-221766,99288,-221766,221766c71643,473102,71644,652793,71644,832485l,832485xe" fillcolor="#d34817 [3204]" strokecolor="#68230b [1604]" strokeweight="1.1111mm">
                 <v:path arrowok="t" o:connecttype="custom" o:connectlocs="0,832485;0,293409;293409,0;3894201,0;4187610,293409;4187611,293409;4359910,293409;4151789,501531;3943668,293409;4115967,293409;4115967,293409;3894201,71643;293409,71644;71643,293410;71644,832485;0,832485" o:connectangles="0,0,0,0,0,0,0,0,0,0,0,0,0,0,0,0"/>
@@ -2709,6 +3167,7 @@
       <w:r>
         <w:rPr>
           <w:noProof/>
+          <w:lang w:val="nl-BE" w:eastAsia="nl-BE"/>
         </w:rPr>
         <mc:AlternateContent>
           <mc:Choice Requires="wps">
@@ -2778,7 +3237,7 @@
               </wp:anchor>
             </w:drawing>
           </mc:Choice>
-          <mc:Fallback xmlns:w16se="http://schemas.microsoft.com/office/word/2015/wordml/symex" xmlns:cx2="http://schemas.microsoft.com/office/drawing/2015/10/21/chartex" xmlns:cx1="http://schemas.microsoft.com/office/drawing/2015/9/8/chartex" xmlns:cx="http://schemas.microsoft.com/office/drawing/2014/chartex">
+          <mc:Fallback>
             <w:pict>
               <v:shape w14:anchorId="2DB493D8" id="Gebogen pijl 20" o:spid="_x0000_s1026" style="position:absolute;margin-left:14.5pt;margin-top:10.65pt;width:241.8pt;height:40.85pt;flip:y;z-index:251674624;visibility:visible;mso-wrap-style:square;mso-width-percent:0;mso-height-percent:0;mso-wrap-distance-left:9pt;mso-wrap-distance-top:0;mso-wrap-distance-right:9pt;mso-wrap-distance-bottom:0;mso-position-horizontal:absolute;mso-position-horizontal-relative:text;mso-position-vertical:absolute;mso-position-vertical-relative:text;mso-width-percent:0;mso-height-percent:0;mso-width-relative:margin;mso-height-relative:margin;v-text-anchor:middle" coordsize="3070746,518615" o:gfxdata="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" path="m,518615l,374959c,249649,101584,148065,226894,148065r2714198,l2941092,r129654,176988l2941092,353975r,-148064l226894,205911v-93363,,-169048,75685,-169048,169048l57846,518615,,518615xe" fillcolor="#d34817 [3204]" strokecolor="#68230b [1604]" strokeweight="1.1111mm">
                 <v:path arrowok="t" o:connecttype="custom" o:connectlocs="0,518615;0,374959;226894,148065;2941092,148065;2941092,0;3070746,176988;2941092,353975;2941092,205911;226894,205911;57846,374959;57846,518615;0,518615" o:connectangles="0,0,0,0,0,0,0,0,0,0,0,0"/>
@@ -2869,6 +3328,7 @@
       <w:r>
         <w:rPr>
           <w:noProof/>
+          <w:lang w:val="nl-BE" w:eastAsia="nl-BE"/>
         </w:rPr>
         <w:drawing>
           <wp:inline distT="0" distB="0" distL="0" distR="0">
@@ -2948,6 +3408,88 @@
       </w:pPr>
       <w:r>
         <w:rPr>
+          <w:noProof/>
+          <w:lang w:val="nl-BE" w:eastAsia="nl-BE"/>
+        </w:rPr>
+        <w:drawing>
+          <wp:inline distT="0" distB="0" distL="0" distR="0">
+            <wp:extent cx="5943600" cy="3246575"/>
+            <wp:effectExtent l="0" t="0" r="0" b="0"/>
+            <wp:docPr id="3" name="Afbeelding 3" descr="C:\Users\marin\AppData\Local\Microsoft\Windows\INetCacheContent.Word\start.png"/>
+            <wp:cNvGraphicFramePr>
+              <a:graphicFrameLocks xmlns:a="http://schemas.openxmlformats.org/drawingml/2006/main" noChangeAspect="1"/>
+            </wp:cNvGraphicFramePr>
+            <a:graphic xmlns:a="http://schemas.openxmlformats.org/drawingml/2006/main">
+              <a:graphicData uri="http://schemas.openxmlformats.org/drawingml/2006/picture">
+                <pic:pic xmlns:pic="http://schemas.openxmlformats.org/drawingml/2006/picture">
+                  <pic:nvPicPr>
+                    <pic:cNvPr id="0" name="Picture 9" descr="C:\Users\marin\AppData\Local\Microsoft\Windows\INetCacheContent.Word\start.png"/>
+                    <pic:cNvPicPr>
+                      <a:picLocks noChangeAspect="1" noChangeArrowheads="1"/>
+                    </pic:cNvPicPr>
+                  </pic:nvPicPr>
+                  <pic:blipFill>
+                    <a:blip r:embed="rId17">
+                      <a:extLst>
+                        <a:ext uri="{28A0092B-C50C-407E-A947-70E740481C1C}">
+                          <a14:useLocalDpi xmlns:a14="http://schemas.microsoft.com/office/drawing/2010/main" val="0"/>
+                        </a:ext>
+                      </a:extLst>
+                    </a:blip>
+                    <a:srcRect/>
+                    <a:stretch>
+                      <a:fillRect/>
+                    </a:stretch>
+                  </pic:blipFill>
+                  <pic:spPr bwMode="auto">
+                    <a:xfrm>
+                      <a:off x="0" y="0"/>
+                      <a:ext cx="5943600" cy="3246575"/>
+                    </a:xfrm>
+                    <a:prstGeom prst="rect">
+                      <a:avLst/>
+                    </a:prstGeom>
+                    <a:noFill/>
+                    <a:ln>
+                      <a:noFill/>
+                    </a:ln>
+                  </pic:spPr>
+                </pic:pic>
+              </a:graphicData>
+            </a:graphic>
+          </wp:inline>
+        </w:drawing>
+      </w:r>
+    </w:p>
+    <w:p>
+      <w:pPr>
+        <w:rPr>
+          <w:lang w:val="nl"/>
+        </w:rPr>
+      </w:pPr>
+    </w:p>
+    <w:p>
+      <w:pPr>
+        <w:rPr>
+          <w:lang w:val="nl"/>
+        </w:rPr>
+      </w:pPr>
+      <w:r>
+        <w:rPr>
+          <w:lang w:val="nl"/>
+        </w:rPr>
+        <w:lastRenderedPageBreak/>
+        <w:t>Wanneer je begint te zoeken voor je documenten:</w:t>
+      </w:r>
+    </w:p>
+    <w:p>
+      <w:pPr>
+        <w:rPr>
+          <w:lang w:val="nl"/>
+        </w:rPr>
+      </w:pPr>
+      <w:r>
+        <w:rPr>
           <w:lang w:val="nl"/>
         </w:rPr>
         <w:pict>
@@ -2970,45 +3512,7 @@
             <v:path o:extrusionok="f" gradientshapeok="t" o:connecttype="rect"/>
             <o:lock v:ext="edit" aspectratio="t"/>
           </v:shapetype>
-          <v:shape id="_x0000_i1025" type="#_x0000_t75" style="width:467.15pt;height:254.3pt">
-            <v:imagedata r:id="rId17" o:title="start"/>
-          </v:shape>
-        </w:pict>
-      </w:r>
-    </w:p>
-    <w:p>
-      <w:pPr>
-        <w:rPr>
-          <w:lang w:val="nl"/>
-        </w:rPr>
-      </w:pPr>
-    </w:p>
-    <w:p>
-      <w:pPr>
-        <w:rPr>
-          <w:lang w:val="nl"/>
-        </w:rPr>
-      </w:pPr>
-      <w:r>
-        <w:rPr>
-          <w:lang w:val="nl"/>
-        </w:rPr>
-        <w:lastRenderedPageBreak/>
-        <w:t>Wanneer je begint te zoeken voor je documenten:</w:t>
-      </w:r>
-    </w:p>
-    <w:p>
-      <w:pPr>
-        <w:rPr>
-          <w:lang w:val="nl"/>
-        </w:rPr>
-      </w:pPr>
-      <w:r>
-        <w:rPr>
-          <w:lang w:val="nl"/>
-        </w:rPr>
-        <w:pict>
-          <v:shape id="_x0000_i1026" type="#_x0000_t75" style="width:467.6pt;height:253.8pt">
+          <v:shape id="_x0000_i1025" type="#_x0000_t75" style="width:467.3pt;height:254.05pt">
             <v:imagedata r:id="rId18" o:title="searching"/>
           </v:shape>
         </w:pict>
@@ -3038,7 +3542,7 @@
           <w:lang w:val="nl"/>
         </w:rPr>
         <w:pict>
-          <v:shape id="_x0000_i1027" type="#_x0000_t75" style="width:467.65pt;height:255.35pt">
+          <v:shape id="_x0000_i1026" type="#_x0000_t75" style="width:467.3pt;height:255.4pt">
             <v:imagedata r:id="rId19" o:title="searched"/>
           </v:shape>
         </w:pict>
@@ -3094,13 +3598,57 @@
       </w:pPr>
       <w:r>
         <w:rPr>
-          <w:lang w:val="nl"/>
-        </w:rPr>
-        <w:pict>
-          <v:shape id="_x0000_i1028" type="#_x0000_t75" style="width:467.65pt;height:256.05pt">
-            <v:imagedata r:id="rId20" o:title="adding"/>
-          </v:shape>
-        </w:pict>
+          <w:noProof/>
+          <w:lang w:val="nl-BE" w:eastAsia="nl-BE"/>
+        </w:rPr>
+        <w:drawing>
+          <wp:inline distT="0" distB="0" distL="0" distR="0">
+            <wp:extent cx="5943600" cy="3253261"/>
+            <wp:effectExtent l="0" t="0" r="0" b="4445"/>
+            <wp:docPr id="6" name="Afbeelding 6" descr="C:\Users\marin\AppData\Local\Microsoft\Windows\INetCacheContent.Word\adding.png"/>
+            <wp:cNvGraphicFramePr>
+              <a:graphicFrameLocks xmlns:a="http://schemas.openxmlformats.org/drawingml/2006/main" noChangeAspect="1"/>
+            </wp:cNvGraphicFramePr>
+            <a:graphic xmlns:a="http://schemas.openxmlformats.org/drawingml/2006/main">
+              <a:graphicData uri="http://schemas.openxmlformats.org/drawingml/2006/picture">
+                <pic:pic xmlns:pic="http://schemas.openxmlformats.org/drawingml/2006/picture">
+                  <pic:nvPicPr>
+                    <pic:cNvPr id="0" name="Picture 10" descr="C:\Users\marin\AppData\Local\Microsoft\Windows\INetCacheContent.Word\adding.png"/>
+                    <pic:cNvPicPr>
+                      <a:picLocks noChangeAspect="1" noChangeArrowheads="1"/>
+                    </pic:cNvPicPr>
+                  </pic:nvPicPr>
+                  <pic:blipFill>
+                    <a:blip r:embed="rId20">
+                      <a:extLst>
+                        <a:ext uri="{28A0092B-C50C-407E-A947-70E740481C1C}">
+                          <a14:useLocalDpi xmlns:a14="http://schemas.microsoft.com/office/drawing/2010/main" val="0"/>
+                        </a:ext>
+                      </a:extLst>
+                    </a:blip>
+                    <a:srcRect/>
+                    <a:stretch>
+                      <a:fillRect/>
+                    </a:stretch>
+                  </pic:blipFill>
+                  <pic:spPr bwMode="auto">
+                    <a:xfrm>
+                      <a:off x="0" y="0"/>
+                      <a:ext cx="5943600" cy="3253261"/>
+                    </a:xfrm>
+                    <a:prstGeom prst="rect">
+                      <a:avLst/>
+                    </a:prstGeom>
+                    <a:noFill/>
+                    <a:ln>
+                      <a:noFill/>
+                    </a:ln>
+                  </pic:spPr>
+                </pic:pic>
+              </a:graphicData>
+            </a:graphic>
+          </wp:inline>
+        </w:drawing>
       </w:r>
     </w:p>
     <w:p>
@@ -3124,13 +3672,57 @@
       </w:pPr>
       <w:r>
         <w:rPr>
-          <w:lang w:val="nl"/>
-        </w:rPr>
-        <w:pict>
-          <v:shape id="_x0000_i1029" type="#_x0000_t75" style="width:467.6pt;height:255.1pt">
-            <v:imagedata r:id="rId21" o:title="addlist"/>
-          </v:shape>
-        </w:pict>
+          <w:noProof/>
+          <w:lang w:val="nl-BE" w:eastAsia="nl-BE"/>
+        </w:rPr>
+        <w:drawing>
+          <wp:inline distT="0" distB="0" distL="0" distR="0">
+            <wp:extent cx="5943600" cy="3219368"/>
+            <wp:effectExtent l="0" t="0" r="0" b="635"/>
+            <wp:docPr id="5" name="Afbeelding 5" descr="C:\Users\marin\AppData\Local\Microsoft\Windows\INetCacheContent.Word\addlist.png"/>
+            <wp:cNvGraphicFramePr>
+              <a:graphicFrameLocks xmlns:a="http://schemas.openxmlformats.org/drawingml/2006/main" noChangeAspect="1"/>
+            </wp:cNvGraphicFramePr>
+            <a:graphic xmlns:a="http://schemas.openxmlformats.org/drawingml/2006/main">
+              <a:graphicData uri="http://schemas.openxmlformats.org/drawingml/2006/picture">
+                <pic:pic xmlns:pic="http://schemas.openxmlformats.org/drawingml/2006/picture">
+                  <pic:nvPicPr>
+                    <pic:cNvPr id="0" name="Picture 7" descr="C:\Users\marin\AppData\Local\Microsoft\Windows\INetCacheContent.Word\addlist.png"/>
+                    <pic:cNvPicPr>
+                      <a:picLocks noChangeAspect="1" noChangeArrowheads="1"/>
+                    </pic:cNvPicPr>
+                  </pic:nvPicPr>
+                  <pic:blipFill>
+                    <a:blip r:embed="rId21">
+                      <a:extLst>
+                        <a:ext uri="{28A0092B-C50C-407E-A947-70E740481C1C}">
+                          <a14:useLocalDpi xmlns:a14="http://schemas.microsoft.com/office/drawing/2010/main" val="0"/>
+                        </a:ext>
+                      </a:extLst>
+                    </a:blip>
+                    <a:srcRect/>
+                    <a:stretch>
+                      <a:fillRect/>
+                    </a:stretch>
+                  </pic:blipFill>
+                  <pic:spPr bwMode="auto">
+                    <a:xfrm>
+                      <a:off x="0" y="0"/>
+                      <a:ext cx="5943600" cy="3219368"/>
+                    </a:xfrm>
+                    <a:prstGeom prst="rect">
+                      <a:avLst/>
+                    </a:prstGeom>
+                    <a:noFill/>
+                    <a:ln>
+                      <a:noFill/>
+                    </a:ln>
+                  </pic:spPr>
+                </pic:pic>
+              </a:graphicData>
+            </a:graphic>
+          </wp:inline>
+        </w:drawing>
       </w:r>
     </w:p>
     <w:p>
@@ -3160,8 +3752,6 @@
         <w:lastRenderedPageBreak/>
         <w:t>Het hamburger menu met verschillende opties:</w:t>
       </w:r>
-      <w:bookmarkStart w:id="0" w:name="_GoBack"/>
-      <w:bookmarkEnd w:id="0"/>
     </w:p>
     <w:p>
       <w:pPr>
@@ -3174,7 +3764,7 @@
           <w:lang w:val="nl"/>
         </w:rPr>
         <w:pict>
-          <v:shape id="_x0000_i1030" type="#_x0000_t75" style="width:468pt;height:255.35pt">
+          <v:shape id="_x0000_i1027" type="#_x0000_t75" style="width:468pt;height:256.1pt">
             <v:imagedata r:id="rId22" o:title="menu"/>
           </v:shape>
         </w:pict>
@@ -3182,53 +3772,6 @@
     </w:p>
     <w:p>
       <w:pPr>
-        <w:rPr>
-          <w:lang w:val="nl"/>
-        </w:rPr>
-      </w:pPr>
-      <w:r>
-        <w:rPr>
-          <w:lang w:val="nl"/>
-        </w:rPr>
-        <w:t>Het loguit scherm:</w:t>
-      </w:r>
-    </w:p>
-    <w:p>
-      <w:pPr>
-        <w:rPr>
-          <w:lang w:val="nl"/>
-        </w:rPr>
-      </w:pPr>
-      <w:r>
-        <w:rPr>
-          <w:lang w:val="nl"/>
-        </w:rPr>
-        <w:pict>
-          <v:shape id="_x0000_i1031" type="#_x0000_t75" style="width:467.65pt;height:255.05pt">
-            <v:imagedata r:id="rId23" o:title="logout"/>
-          </v:shape>
-        </w:pict>
-      </w:r>
-    </w:p>
-    <w:p>
-      <w:pPr>
-        <w:pStyle w:val="Kop1"/>
-        <w:rPr>
-          <w:lang w:val="nl"/>
-        </w:rPr>
-      </w:pPr>
-    </w:p>
-    <w:p>
-      <w:pPr>
-        <w:pStyle w:val="Kop1"/>
-        <w:rPr>
-          <w:lang w:val="nl"/>
-        </w:rPr>
-      </w:pPr>
-    </w:p>
-    <w:p>
-      <w:pPr>
-        <w:pStyle w:val="Kop1"/>
         <w:rPr>
           <w:lang w:val="nl"/>
         </w:rPr>
@@ -3285,7 +3828,7 @@
           <w:lang w:val="nl"/>
         </w:rPr>
       </w:pPr>
-      <w:hyperlink r:id="rId24" w:history="1">
+      <w:hyperlink r:id="rId23" w:history="1">
         <w:r>
           <w:rPr>
             <w:rStyle w:val="Hyperlink"/>
@@ -3312,7 +3855,7 @@
           <w:lang w:val="nl"/>
         </w:rPr>
       </w:pPr>
-      <w:hyperlink r:id="rId25" w:history="1">
+      <w:hyperlink r:id="rId24" w:history="1">
         <w:r>
           <w:rPr>
             <w:rStyle w:val="Hyperlink"/>
@@ -3333,13 +3876,16 @@
           <w:numId w:val="11"/>
         </w:numPr>
         <w:rPr>
+          <w:rStyle w:val="Hyperlink"/>
           <w:rFonts w:ascii="Arial" w:hAnsi="Arial" w:cs="Arial"/>
           <w:i/>
+          <w:color w:val="000000" w:themeColor="text1"/>
           <w:sz w:val="20"/>
-          <w:lang w:val="nl"/>
-        </w:rPr>
-      </w:pPr>
-      <w:hyperlink r:id="rId26" w:history="1">
+          <w:u w:val="none"/>
+          <w:lang w:val="nl"/>
+        </w:rPr>
+      </w:pPr>
+      <w:hyperlink r:id="rId25" w:history="1">
         <w:r>
           <w:rPr>
             <w:rStyle w:val="Hyperlink"/>
@@ -3351,6 +3897,44 @@
           <w:t>https://app.moqups.com</w:t>
         </w:r>
       </w:hyperlink>
+    </w:p>
+    <w:p>
+      <w:pPr>
+        <w:pStyle w:val="Lijstalinea"/>
+        <w:numPr>
+          <w:ilvl w:val="0"/>
+          <w:numId w:val="11"/>
+        </w:numPr>
+        <w:rPr>
+          <w:rFonts w:ascii="Arial" w:hAnsi="Arial" w:cs="Arial"/>
+          <w:i/>
+          <w:sz w:val="20"/>
+          <w:lang w:val="nl"/>
+        </w:rPr>
+      </w:pPr>
+      <w:hyperlink r:id="rId26" w:history="1">
+        <w:r>
+          <w:rPr>
+            <w:rStyle w:val="Hyperlink"/>
+            <w:rFonts w:ascii="Arial" w:hAnsi="Arial" w:cs="Arial"/>
+            <w:i/>
+            <w:sz w:val="20"/>
+            <w:lang w:val="nl"/>
+          </w:rPr>
+          <w:t>https://balsamiq.com/</w:t>
+        </w:r>
+      </w:hyperlink>
+    </w:p>
+    <w:p>
+      <w:pPr>
+        <w:pStyle w:val="Lijstalinea"/>
+        <w:rPr>
+          <w:rFonts w:ascii="Arial" w:hAnsi="Arial" w:cs="Arial"/>
+          <w:i/>
+          <w:sz w:val="20"/>
+          <w:lang w:val="nl"/>
+        </w:rPr>
+      </w:pPr>
     </w:p>
     <w:p>
       <w:pPr>
@@ -3378,7 +3962,7 @@
 </file>
 
 <file path=word/endnotes.xml><?xml version="1.0" encoding="utf-8"?>
-<w:endnotes xmlns:wpc="http://schemas.microsoft.com/office/word/2010/wordprocessingCanvas" xmlns:mc="http://schemas.openxmlformats.org/markup-compatibility/2006" xmlns:o="urn:schemas-microsoft-com:office:office" xmlns:r="http://schemas.openxmlformats.org/officeDocument/2006/relationships" xmlns:m="http://schemas.openxmlformats.org/officeDocument/2006/math" xmlns:v="urn:schemas-microsoft-com:vml" xmlns:wp14="http://schemas.microsoft.com/office/word/2010/wordprocessingDrawing" xmlns:wp="http://schemas.openxmlformats.org/drawingml/2006/wordprocessingDrawing" xmlns:w10="urn:schemas-microsoft-com:office:word" xmlns:w="http://schemas.openxmlformats.org/wordprocessingml/2006/main" xmlns:w14="http://schemas.microsoft.com/office/word/2010/wordml" xmlns:w15="http://schemas.microsoft.com/office/word/2012/wordml" xmlns:wpg="http://schemas.microsoft.com/office/word/2010/wordprocessingGroup" xmlns:wpi="http://schemas.microsoft.com/office/word/2010/wordprocessingInk" xmlns:wne="http://schemas.microsoft.com/office/word/2006/wordml" xmlns:wps="http://schemas.microsoft.com/office/word/2010/wordprocessingShape" mc:Ignorable="w14 w15 wp14">
+<w:endnotes xmlns:wpc="http://schemas.microsoft.com/office/word/2010/wordprocessingCanvas" xmlns:cx="http://schemas.microsoft.com/office/drawing/2014/chartex" xmlns:cx1="http://schemas.microsoft.com/office/drawing/2015/9/8/chartex" xmlns:cx2="http://schemas.microsoft.com/office/drawing/2015/10/21/chartex" xmlns:mc="http://schemas.openxmlformats.org/markup-compatibility/2006" xmlns:o="urn:schemas-microsoft-com:office:office" xmlns:r="http://schemas.openxmlformats.org/officeDocument/2006/relationships" xmlns:m="http://schemas.openxmlformats.org/officeDocument/2006/math" xmlns:v="urn:schemas-microsoft-com:vml" xmlns:wp14="http://schemas.microsoft.com/office/word/2010/wordprocessingDrawing" xmlns:wp="http://schemas.openxmlformats.org/drawingml/2006/wordprocessingDrawing" xmlns:w10="urn:schemas-microsoft-com:office:word" xmlns:w="http://schemas.openxmlformats.org/wordprocessingml/2006/main" xmlns:w14="http://schemas.microsoft.com/office/word/2010/wordml" xmlns:w15="http://schemas.microsoft.com/office/word/2012/wordml" xmlns:w16se="http://schemas.microsoft.com/office/word/2015/wordml/symex" xmlns:wpg="http://schemas.microsoft.com/office/word/2010/wordprocessingGroup" xmlns:wpi="http://schemas.microsoft.com/office/word/2010/wordprocessingInk" xmlns:wne="http://schemas.microsoft.com/office/word/2006/wordml" xmlns:wps="http://schemas.microsoft.com/office/word/2010/wordprocessingShape" mc:Ignorable="w14 w15 w16se wp14">
   <w:endnote w:type="separator" w:id="-1">
     <w:p>
       <w:pPr>
@@ -3403,7 +3987,7 @@
 </file>
 
 <file path=word/footer1.xml><?xml version="1.0" encoding="utf-8"?>
-<w:ftr xmlns:wpc="http://schemas.microsoft.com/office/word/2010/wordprocessingCanvas" xmlns:mc="http://schemas.openxmlformats.org/markup-compatibility/2006" xmlns:o="urn:schemas-microsoft-com:office:office" xmlns:r="http://schemas.openxmlformats.org/officeDocument/2006/relationships" xmlns:m="http://schemas.openxmlformats.org/officeDocument/2006/math" xmlns:v="urn:schemas-microsoft-com:vml" xmlns:wp14="http://schemas.microsoft.com/office/word/2010/wordprocessingDrawing" xmlns:wp="http://schemas.openxmlformats.org/drawingml/2006/wordprocessingDrawing" xmlns:w10="urn:schemas-microsoft-com:office:word" xmlns:w="http://schemas.openxmlformats.org/wordprocessingml/2006/main" xmlns:w14="http://schemas.microsoft.com/office/word/2010/wordml" xmlns:w15="http://schemas.microsoft.com/office/word/2012/wordml" xmlns:wpg="http://schemas.microsoft.com/office/word/2010/wordprocessingGroup" xmlns:wpi="http://schemas.microsoft.com/office/word/2010/wordprocessingInk" xmlns:wne="http://schemas.microsoft.com/office/word/2006/wordml" xmlns:wps="http://schemas.microsoft.com/office/word/2010/wordprocessingShape" mc:Ignorable="w14 w15 wp14">
+<w:ftr xmlns:wpc="http://schemas.microsoft.com/office/word/2010/wordprocessingCanvas" xmlns:cx="http://schemas.microsoft.com/office/drawing/2014/chartex" xmlns:cx1="http://schemas.microsoft.com/office/drawing/2015/9/8/chartex" xmlns:cx2="http://schemas.microsoft.com/office/drawing/2015/10/21/chartex" xmlns:mc="http://schemas.openxmlformats.org/markup-compatibility/2006" xmlns:o="urn:schemas-microsoft-com:office:office" xmlns:r="http://schemas.openxmlformats.org/officeDocument/2006/relationships" xmlns:m="http://schemas.openxmlformats.org/officeDocument/2006/math" xmlns:v="urn:schemas-microsoft-com:vml" xmlns:wp14="http://schemas.microsoft.com/office/word/2010/wordprocessingDrawing" xmlns:wp="http://schemas.openxmlformats.org/drawingml/2006/wordprocessingDrawing" xmlns:w10="urn:schemas-microsoft-com:office:word" xmlns:w="http://schemas.openxmlformats.org/wordprocessingml/2006/main" xmlns:w14="http://schemas.microsoft.com/office/word/2010/wordml" xmlns:w15="http://schemas.microsoft.com/office/word/2012/wordml" xmlns:w16se="http://schemas.microsoft.com/office/word/2015/wordml/symex" xmlns:wpg="http://schemas.microsoft.com/office/word/2010/wordprocessingGroup" xmlns:wpi="http://schemas.microsoft.com/office/word/2010/wordprocessingInk" xmlns:wne="http://schemas.microsoft.com/office/word/2006/wordml" xmlns:wps="http://schemas.microsoft.com/office/word/2010/wordprocessingShape" mc:Ignorable="w14 w15 w16se wp14">
   <w:p>
     <w:pPr>
       <w:pStyle w:val="Voettekst"/>
@@ -3411,6 +3995,7 @@
     <w:r>
       <w:rPr>
         <w:noProof/>
+        <w:lang w:val="nl-BE" w:eastAsia="nl-BE"/>
       </w:rPr>
       <mc:AlternateContent>
         <mc:Choice Requires="wps">
@@ -3491,21 +4076,12 @@
                             </w:sdtPr>
                             <w:sdtEndPr/>
                             <w:sdtContent>
-                              <w:proofErr w:type="spellStart"/>
                               <w:r>
                                 <w:rPr>
                                   <w:rFonts w:asciiTheme="majorHAnsi" w:eastAsiaTheme="majorEastAsia" w:hAnsiTheme="majorHAnsi" w:cstheme="majorBidi"/>
                                   <w:sz w:val="20"/>
                                 </w:rPr>
-                                <w:t>Paperless</w:t>
-                              </w:r>
-                              <w:proofErr w:type="spellEnd"/>
-                              <w:r>
-                                <w:rPr>
-                                  <w:rFonts w:asciiTheme="majorHAnsi" w:eastAsiaTheme="majorEastAsia" w:hAnsiTheme="majorHAnsi" w:cstheme="majorBidi"/>
-                                  <w:sz w:val="20"/>
-                                </w:rPr>
-                                <w:t xml:space="preserve"> Office</w:t>
+                                <w:t>Paperless Office</w:t>
                               </w:r>
                             </w:sdtContent>
                           </w:sdt>
@@ -3562,7 +4138,7 @@
             </wp:anchor>
           </w:drawing>
         </mc:Choice>
-        <mc:Fallback xmlns:w16se="http://schemas.microsoft.com/office/word/2015/wordml/symex" xmlns:cx2="http://schemas.microsoft.com/office/drawing/2015/10/21/chartex" xmlns:cx1="http://schemas.microsoft.com/office/drawing/2015/9/8/chartex" xmlns:cx="http://schemas.microsoft.com/office/drawing/2014/chartex">
+        <mc:Fallback>
           <w:pict>
             <v:rect id="Rechthoek 22" o:spid="_x0000_s1028" style="position:absolute;margin-left:0;margin-top:0;width:41.85pt;height:9in;z-index:251664384;visibility:visible;mso-wrap-style:square;mso-width-percent:500;mso-height-percent:1000;mso-wrap-distance-left:9pt;mso-wrap-distance-top:0;mso-wrap-distance-right:9pt;mso-wrap-distance-bottom:0;mso-position-horizontal:left;mso-position-horizontal-relative:right-margin-area;mso-position-vertical:bottom;mso-position-vertical-relative:margin;mso-width-percent:500;mso-height-percent:1000;mso-width-relative:margin;mso-height-relative:margin;v-text-anchor:middle" o:gfxdata="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" o:allowincell="f" filled="f" stroked="f">
               <v:textbox style="layout-flow:vertical;mso-layout-flow-alt:bottom-to-top" inset=",,8.64pt,10.8pt">
@@ -3588,12 +4164,21 @@
                       </w:sdtPr>
                       <w:sdtEndPr/>
                       <w:sdtContent>
+                        <w:proofErr w:type="spellStart"/>
                         <w:r>
                           <w:rPr>
                             <w:rFonts w:asciiTheme="majorHAnsi" w:eastAsiaTheme="majorEastAsia" w:hAnsiTheme="majorHAnsi" w:cstheme="majorBidi"/>
                             <w:sz w:val="20"/>
                           </w:rPr>
-                          <w:t>Paperless Office</w:t>
+                          <w:t>Paperless</w:t>
+                        </w:r>
+                        <w:proofErr w:type="spellEnd"/>
+                        <w:r>
+                          <w:rPr>
+                            <w:rFonts w:asciiTheme="majorHAnsi" w:eastAsiaTheme="majorEastAsia" w:hAnsiTheme="majorHAnsi" w:cstheme="majorBidi"/>
+                            <w:sz w:val="20"/>
+                          </w:rPr>
+                          <w:t xml:space="preserve"> Office</w:t>
                         </w:r>
                       </w:sdtContent>
                     </w:sdt>
@@ -3644,6 +4229,7 @@
     <w:r>
       <w:rPr>
         <w:noProof/>
+        <w:lang w:val="nl-BE" w:eastAsia="nl-BE"/>
       </w:rPr>
       <mc:AlternateContent>
         <mc:Choice Requires="wps">
@@ -3716,7 +4302,7 @@
             </wp:anchor>
           </w:drawing>
         </mc:Choice>
-        <mc:Fallback xmlns:w16se="http://schemas.microsoft.com/office/word/2015/wordml/symex" xmlns:cx2="http://schemas.microsoft.com/office/drawing/2015/10/21/chartex" xmlns:cx1="http://schemas.microsoft.com/office/drawing/2015/9/8/chartex" xmlns:cx="http://schemas.microsoft.com/office/drawing/2014/chartex">
+        <mc:Fallback>
           <w:pict>
             <v:roundrect w14:anchorId="1D64F1FA" id="AutoVorm 24" o:spid="_x0000_s1026" style="position:absolute;margin-left:0;margin-top:0;width:561.15pt;height:742.85pt;z-index:251665408;visibility:visible;mso-wrap-style:square;mso-width-percent:920;mso-height-percent:940;mso-wrap-distance-left:9pt;mso-wrap-distance-top:0;mso-wrap-distance-right:9pt;mso-wrap-distance-bottom:0;mso-position-horizontal:center;mso-position-horizontal-relative:page;mso-position-vertical:center;mso-position-vertical-relative:page;mso-width-percent:920;mso-height-percent:940;mso-width-relative:page;mso-height-relative:page;v-text-anchor:top" arcsize="2637f" o:gfxdata="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" o:allowincell="f" filled="f" fillcolor="black" strokeweight="1pt">
               <w10:wrap anchorx="page" anchory="page"/>
@@ -3728,6 +4314,7 @@
     <w:r>
       <w:rPr>
         <w:noProof/>
+        <w:lang w:val="nl-BE" w:eastAsia="nl-BE"/>
       </w:rPr>
       <mc:AlternateContent>
         <mc:Choice Requires="wps">
@@ -3808,7 +4395,7 @@
                               <w:sz w:val="40"/>
                               <w:szCs w:val="40"/>
                             </w:rPr>
-                            <w:t>10</w:t>
+                            <w:t>8</w:t>
                           </w:r>
                           <w:r>
                             <w:rPr>
@@ -3868,7 +4455,7 @@
                         <w:sz w:val="40"/>
                         <w:szCs w:val="40"/>
                       </w:rPr>
-                      <w:t>10</w:t>
+                      <w:t>8</w:t>
                     </w:r>
                     <w:r>
                       <w:rPr>
@@ -3893,7 +4480,7 @@
 </file>
 
 <file path=word/footer2.xml><?xml version="1.0" encoding="utf-8"?>
-<w:ftr xmlns:wpc="http://schemas.microsoft.com/office/word/2010/wordprocessingCanvas" xmlns:mc="http://schemas.openxmlformats.org/markup-compatibility/2006" xmlns:o="urn:schemas-microsoft-com:office:office" xmlns:r="http://schemas.openxmlformats.org/officeDocument/2006/relationships" xmlns:m="http://schemas.openxmlformats.org/officeDocument/2006/math" xmlns:v="urn:schemas-microsoft-com:vml" xmlns:wp14="http://schemas.microsoft.com/office/word/2010/wordprocessingDrawing" xmlns:wp="http://schemas.openxmlformats.org/drawingml/2006/wordprocessingDrawing" xmlns:w10="urn:schemas-microsoft-com:office:word" xmlns:w="http://schemas.openxmlformats.org/wordprocessingml/2006/main" xmlns:w14="http://schemas.microsoft.com/office/word/2010/wordml" xmlns:w15="http://schemas.microsoft.com/office/word/2012/wordml" xmlns:wpg="http://schemas.microsoft.com/office/word/2010/wordprocessingGroup" xmlns:wpi="http://schemas.microsoft.com/office/word/2010/wordprocessingInk" xmlns:wne="http://schemas.microsoft.com/office/word/2006/wordml" xmlns:wps="http://schemas.microsoft.com/office/word/2010/wordprocessingShape" mc:Ignorable="w14 w15 wp14">
+<w:ftr xmlns:wpc="http://schemas.microsoft.com/office/word/2010/wordprocessingCanvas" xmlns:cx="http://schemas.microsoft.com/office/drawing/2014/chartex" xmlns:cx1="http://schemas.microsoft.com/office/drawing/2015/9/8/chartex" xmlns:cx2="http://schemas.microsoft.com/office/drawing/2015/10/21/chartex" xmlns:mc="http://schemas.openxmlformats.org/markup-compatibility/2006" xmlns:o="urn:schemas-microsoft-com:office:office" xmlns:r="http://schemas.openxmlformats.org/officeDocument/2006/relationships" xmlns:m="http://schemas.openxmlformats.org/officeDocument/2006/math" xmlns:v="urn:schemas-microsoft-com:vml" xmlns:wp14="http://schemas.microsoft.com/office/word/2010/wordprocessingDrawing" xmlns:wp="http://schemas.openxmlformats.org/drawingml/2006/wordprocessingDrawing" xmlns:w10="urn:schemas-microsoft-com:office:word" xmlns:w="http://schemas.openxmlformats.org/wordprocessingml/2006/main" xmlns:w14="http://schemas.microsoft.com/office/word/2010/wordml" xmlns:w15="http://schemas.microsoft.com/office/word/2012/wordml" xmlns:w16se="http://schemas.microsoft.com/office/word/2015/wordml/symex" xmlns:wpg="http://schemas.microsoft.com/office/word/2010/wordprocessingGroup" xmlns:wpi="http://schemas.microsoft.com/office/word/2010/wordprocessingInk" xmlns:wne="http://schemas.microsoft.com/office/word/2006/wordml" xmlns:wps="http://schemas.microsoft.com/office/word/2010/wordprocessingShape" mc:Ignorable="w14 w15 w16se wp14">
   <w:p>
     <w:pPr>
       <w:rPr>
@@ -3905,6 +4492,7 @@
         <w:noProof/>
         <w:sz w:val="10"/>
         <w:szCs w:val="10"/>
+        <w:lang w:val="nl-BE" w:eastAsia="nl-BE"/>
       </w:rPr>
       <mc:AlternateContent>
         <mc:Choice Requires="wps">
@@ -3985,21 +4573,12 @@
                             </w:sdtPr>
                             <w:sdtEndPr/>
                             <w:sdtContent>
-                              <w:proofErr w:type="spellStart"/>
                               <w:r>
                                 <w:rPr>
                                   <w:rFonts w:asciiTheme="majorHAnsi" w:eastAsiaTheme="majorEastAsia" w:hAnsiTheme="majorHAnsi" w:cstheme="majorBidi"/>
                                   <w:sz w:val="20"/>
                                 </w:rPr>
-                                <w:t>Paperless</w:t>
-                              </w:r>
-                              <w:proofErr w:type="spellEnd"/>
-                              <w:r>
-                                <w:rPr>
-                                  <w:rFonts w:asciiTheme="majorHAnsi" w:eastAsiaTheme="majorEastAsia" w:hAnsiTheme="majorHAnsi" w:cstheme="majorBidi"/>
-                                  <w:sz w:val="20"/>
-                                </w:rPr>
-                                <w:t xml:space="preserve"> Office</w:t>
+                                <w:t>Paperless Office</w:t>
                               </w:r>
                             </w:sdtContent>
                           </w:sdt>
@@ -4056,7 +4635,7 @@
             </wp:anchor>
           </w:drawing>
         </mc:Choice>
-        <mc:Fallback xmlns:w16se="http://schemas.microsoft.com/office/word/2015/wordml/symex" xmlns:cx2="http://schemas.microsoft.com/office/drawing/2015/10/21/chartex" xmlns:cx1="http://schemas.microsoft.com/office/drawing/2015/9/8/chartex" xmlns:cx="http://schemas.microsoft.com/office/drawing/2014/chartex">
+        <mc:Fallback>
           <w:pict>
             <v:rect id="Rechthoek 24" o:spid="_x0000_s1030" style="position:absolute;margin-left:-4.35pt;margin-top:0;width:46.85pt;height:9in;z-index:251661312;visibility:visible;mso-wrap-style:square;mso-width-percent:500;mso-height-percent:1000;mso-wrap-distance-left:9pt;mso-wrap-distance-top:0;mso-wrap-distance-right:9pt;mso-wrap-distance-bottom:0;mso-position-horizontal:right;mso-position-horizontal-relative:left-margin-area;mso-position-vertical:bottom;mso-position-vertical-relative:margin;mso-width-percent:500;mso-height-percent:1000;mso-width-relative:margin;mso-height-relative:margin;v-text-anchor:middle" o:gfxdata="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" o:allowincell="f" filled="f" stroked="f">
               <v:textbox style="layout-flow:vertical;mso-layout-flow-alt:bottom-to-top" inset=",,8.64pt,10.8pt">
@@ -4082,12 +4661,21 @@
                       </w:sdtPr>
                       <w:sdtEndPr/>
                       <w:sdtContent>
+                        <w:proofErr w:type="spellStart"/>
                         <w:r>
                           <w:rPr>
                             <w:rFonts w:asciiTheme="majorHAnsi" w:eastAsiaTheme="majorEastAsia" w:hAnsiTheme="majorHAnsi" w:cstheme="majorBidi"/>
                             <w:sz w:val="20"/>
                           </w:rPr>
-                          <w:t>Paperless Office</w:t>
+                          <w:t>Paperless</w:t>
+                        </w:r>
+                        <w:proofErr w:type="spellEnd"/>
+                        <w:r>
+                          <w:rPr>
+                            <w:rFonts w:asciiTheme="majorHAnsi" w:eastAsiaTheme="majorEastAsia" w:hAnsiTheme="majorHAnsi" w:cstheme="majorBidi"/>
+                            <w:sz w:val="20"/>
+                          </w:rPr>
+                          <w:t xml:space="preserve"> Office</w:t>
                         </w:r>
                       </w:sdtContent>
                     </w:sdt>
@@ -4139,6 +4727,7 @@
       <w:rPr>
         <w:noProof/>
         <w:sz w:val="20"/>
+        <w:lang w:val="nl-BE" w:eastAsia="nl-BE"/>
       </w:rPr>
       <mc:AlternateContent>
         <mc:Choice Requires="wps">
@@ -4211,7 +4800,7 @@
             </wp:anchor>
           </w:drawing>
         </mc:Choice>
-        <mc:Fallback xmlns:w16se="http://schemas.microsoft.com/office/word/2015/wordml/symex" xmlns:cx2="http://schemas.microsoft.com/office/drawing/2015/10/21/chartex" xmlns:cx1="http://schemas.microsoft.com/office/drawing/2015/9/8/chartex" xmlns:cx="http://schemas.microsoft.com/office/drawing/2014/chartex">
+        <mc:Fallback>
           <w:pict>
             <v:roundrect w14:anchorId="19AF696C" id="AutoVorm 21" o:spid="_x0000_s1026" style="position:absolute;margin-left:0;margin-top:0;width:561.15pt;height:742.85pt;z-index:251660288;visibility:visible;mso-wrap-style:square;mso-width-percent:920;mso-height-percent:940;mso-wrap-distance-left:9pt;mso-wrap-distance-top:0;mso-wrap-distance-right:9pt;mso-wrap-distance-bottom:0;mso-position-horizontal:center;mso-position-horizontal-relative:page;mso-position-vertical:center;mso-position-vertical-relative:page;mso-width-percent:920;mso-height-percent:940;mso-width-relative:page;mso-height-relative:page;v-text-anchor:top" arcsize="2637f" o:gfxdata="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" o:allowincell="f" filled="f" fillcolor="black" strokeweight="1pt">
               <w10:wrap anchorx="page" anchory="page"/>
@@ -4224,6 +4813,7 @@
       <w:rPr>
         <w:noProof/>
         <w:sz w:val="20"/>
+        <w:lang w:val="nl-BE" w:eastAsia="nl-BE"/>
       </w:rPr>
       <mc:AlternateContent>
         <mc:Choice Requires="wps">
@@ -4304,7 +4894,7 @@
                               <w:sz w:val="40"/>
                               <w:szCs w:val="40"/>
                             </w:rPr>
-                            <w:t>9</w:t>
+                            <w:t>1</w:t>
                           </w:r>
                           <w:r>
                             <w:rPr>
@@ -4364,7 +4954,7 @@
                         <w:sz w:val="40"/>
                         <w:szCs w:val="40"/>
                       </w:rPr>
-                      <w:t>9</w:t>
+                      <w:t>1</w:t>
                     </w:r>
                     <w:r>
                       <w:rPr>
@@ -4398,7 +4988,7 @@
 </file>
 
 <file path=word/footnotes.xml><?xml version="1.0" encoding="utf-8"?>
-<w:footnotes xmlns:wpc="http://schemas.microsoft.com/office/word/2010/wordprocessingCanvas" xmlns:mc="http://schemas.openxmlformats.org/markup-compatibility/2006" xmlns:o="urn:schemas-microsoft-com:office:office" xmlns:r="http://schemas.openxmlformats.org/officeDocument/2006/relationships" xmlns:m="http://schemas.openxmlformats.org/officeDocument/2006/math" xmlns:v="urn:schemas-microsoft-com:vml" xmlns:wp14="http://schemas.microsoft.com/office/word/2010/wordprocessingDrawing" xmlns:wp="http://schemas.openxmlformats.org/drawingml/2006/wordprocessingDrawing" xmlns:w10="urn:schemas-microsoft-com:office:word" xmlns:w="http://schemas.openxmlformats.org/wordprocessingml/2006/main" xmlns:w14="http://schemas.microsoft.com/office/word/2010/wordml" xmlns:w15="http://schemas.microsoft.com/office/word/2012/wordml" xmlns:wpg="http://schemas.microsoft.com/office/word/2010/wordprocessingGroup" xmlns:wpi="http://schemas.microsoft.com/office/word/2010/wordprocessingInk" xmlns:wne="http://schemas.microsoft.com/office/word/2006/wordml" xmlns:wps="http://schemas.microsoft.com/office/word/2010/wordprocessingShape" mc:Ignorable="w14 w15 wp14">
+<w:footnotes xmlns:wpc="http://schemas.microsoft.com/office/word/2010/wordprocessingCanvas" xmlns:cx="http://schemas.microsoft.com/office/drawing/2014/chartex" xmlns:cx1="http://schemas.microsoft.com/office/drawing/2015/9/8/chartex" xmlns:cx2="http://schemas.microsoft.com/office/drawing/2015/10/21/chartex" xmlns:mc="http://schemas.openxmlformats.org/markup-compatibility/2006" xmlns:o="urn:schemas-microsoft-com:office:office" xmlns:r="http://schemas.openxmlformats.org/officeDocument/2006/relationships" xmlns:m="http://schemas.openxmlformats.org/officeDocument/2006/math" xmlns:v="urn:schemas-microsoft-com:vml" xmlns:wp14="http://schemas.microsoft.com/office/word/2010/wordprocessingDrawing" xmlns:wp="http://schemas.openxmlformats.org/drawingml/2006/wordprocessingDrawing" xmlns:w10="urn:schemas-microsoft-com:office:word" xmlns:w="http://schemas.openxmlformats.org/wordprocessingml/2006/main" xmlns:w14="http://schemas.microsoft.com/office/word/2010/wordml" xmlns:w15="http://schemas.microsoft.com/office/word/2012/wordml" xmlns:w16se="http://schemas.microsoft.com/office/word/2015/wordml/symex" xmlns:wpg="http://schemas.microsoft.com/office/word/2010/wordprocessingGroup" xmlns:wpi="http://schemas.microsoft.com/office/word/2010/wordprocessingInk" xmlns:wne="http://schemas.microsoft.com/office/word/2006/wordml" xmlns:wps="http://schemas.microsoft.com/office/word/2010/wordprocessingShape" mc:Ignorable="w14 w15 w16se wp14">
   <w:footnote w:type="separator" w:id="-1">
     <w:p>
       <w:pPr>
@@ -4423,7 +5013,7 @@
 </file>
 
 <file path=word/numbering.xml><?xml version="1.0" encoding="utf-8"?>
-<w:numbering xmlns:wpc="http://schemas.microsoft.com/office/word/2010/wordprocessingCanvas" xmlns:mc="http://schemas.openxmlformats.org/markup-compatibility/2006" xmlns:o="urn:schemas-microsoft-com:office:office" xmlns:r="http://schemas.openxmlformats.org/officeDocument/2006/relationships" xmlns:m="http://schemas.openxmlformats.org/officeDocument/2006/math" xmlns:v="urn:schemas-microsoft-com:vml" xmlns:wp14="http://schemas.microsoft.com/office/word/2010/wordprocessingDrawing" xmlns:wp="http://schemas.openxmlformats.org/drawingml/2006/wordprocessingDrawing" xmlns:w10="urn:schemas-microsoft-com:office:word" xmlns:w="http://schemas.openxmlformats.org/wordprocessingml/2006/main" xmlns:w14="http://schemas.microsoft.com/office/word/2010/wordml" xmlns:w15="http://schemas.microsoft.com/office/word/2012/wordml" xmlns:wpg="http://schemas.microsoft.com/office/word/2010/wordprocessingGroup" xmlns:wpi="http://schemas.microsoft.com/office/word/2010/wordprocessingInk" xmlns:wne="http://schemas.microsoft.com/office/word/2006/wordml" xmlns:wps="http://schemas.microsoft.com/office/word/2010/wordprocessingShape" mc:Ignorable="w14 w15 wp14">
+<w:numbering xmlns:wpc="http://schemas.microsoft.com/office/word/2010/wordprocessingCanvas" xmlns:cx="http://schemas.microsoft.com/office/drawing/2014/chartex" xmlns:cx1="http://schemas.microsoft.com/office/drawing/2015/9/8/chartex" xmlns:cx2="http://schemas.microsoft.com/office/drawing/2015/10/21/chartex" xmlns:mc="http://schemas.openxmlformats.org/markup-compatibility/2006" xmlns:o="urn:schemas-microsoft-com:office:office" xmlns:r="http://schemas.openxmlformats.org/officeDocument/2006/relationships" xmlns:m="http://schemas.openxmlformats.org/officeDocument/2006/math" xmlns:v="urn:schemas-microsoft-com:vml" xmlns:wp14="http://schemas.microsoft.com/office/word/2010/wordprocessingDrawing" xmlns:wp="http://schemas.openxmlformats.org/drawingml/2006/wordprocessingDrawing" xmlns:w10="urn:schemas-microsoft-com:office:word" xmlns:w="http://schemas.openxmlformats.org/wordprocessingml/2006/main" xmlns:w14="http://schemas.microsoft.com/office/word/2010/wordml" xmlns:w15="http://schemas.microsoft.com/office/word/2012/wordml" xmlns:w16se="http://schemas.microsoft.com/office/word/2015/wordml/symex" xmlns:wpg="http://schemas.microsoft.com/office/word/2010/wordprocessingGroup" xmlns:wpi="http://schemas.microsoft.com/office/word/2010/wordprocessingInk" xmlns:wne="http://schemas.microsoft.com/office/word/2006/wordml" xmlns:wps="http://schemas.microsoft.com/office/word/2010/wordprocessingShape" mc:Ignorable="w14 w15 w16se wp14">
   <w:abstractNum w:abstractNumId="0" w15:restartNumberingAfterBreak="0">
     <w:nsid w:val="FFFFFF80"/>
     <w:multiLevelType w:val="singleLevel"/>
@@ -4900,7 +5490,7 @@
 </file>
 
 <file path=word/styles.xml><?xml version="1.0" encoding="utf-8"?>
-<w:styles xmlns:mc="http://schemas.openxmlformats.org/markup-compatibility/2006" xmlns:r="http://schemas.openxmlformats.org/officeDocument/2006/relationships" xmlns:w="http://schemas.openxmlformats.org/wordprocessingml/2006/main" xmlns:w14="http://schemas.microsoft.com/office/word/2010/wordml" xmlns:w15="http://schemas.microsoft.com/office/word/2012/wordml" mc:Ignorable="w14 w15">
+<w:styles xmlns:mc="http://schemas.openxmlformats.org/markup-compatibility/2006" xmlns:r="http://schemas.openxmlformats.org/officeDocument/2006/relationships" xmlns:w="http://schemas.openxmlformats.org/wordprocessingml/2006/main" xmlns:w14="http://schemas.microsoft.com/office/word/2010/wordml" xmlns:w15="http://schemas.microsoft.com/office/word/2012/wordml" xmlns:w16se="http://schemas.microsoft.com/office/word/2015/wordml/symex" mc:Ignorable="w14 w15 w16se">
   <w:docDefaults>
     <w:rPrDefault>
       <w:rPr>
@@ -4916,7 +5506,7 @@
       </w:pPr>
     </w:pPrDefault>
   </w:docDefaults>
-  <w:latentStyles w:defLockedState="0" w:defUIPriority="99" w:defSemiHidden="0" w:defUnhideWhenUsed="0" w:defQFormat="0" w:count="371">
+  <w:latentStyles w:defLockedState="0" w:defUIPriority="99" w:defSemiHidden="0" w:defUnhideWhenUsed="0" w:defQFormat="0" w:count="373">
     <w:lsdException w:name="Normal" w:uiPriority="0" w:qFormat="1"/>
     <w:lsdException w:name="heading 1" w:uiPriority="9" w:qFormat="1"/>
     <w:lsdException w:name="heading 2" w:uiPriority="9" w:qFormat="1"/>
@@ -5288,6 +5878,8 @@
     <w:lsdException w:name="List Table 5 Dark Accent 6" w:uiPriority="50"/>
     <w:lsdException w:name="List Table 6 Colorful Accent 6" w:uiPriority="51"/>
     <w:lsdException w:name="List Table 7 Colorful Accent 6" w:uiPriority="52"/>
+    <w:lsdException w:name="Mention" w:semiHidden="1" w:unhideWhenUsed="1"/>
+    <w:lsdException w:name="Smart Hyperlink" w:semiHidden="1" w:unhideWhenUsed="1"/>
   </w:latentStyles>
   <w:style w:type="paragraph" w:default="1" w:styleId="Standaard">
     <w:name w:val="Normal"/>
@@ -6267,7 +6859,7 @@
 </file>
 
 <file path=word/glossary/document.xml><?xml version="1.0" encoding="utf-8"?>
-<w:glossaryDocument xmlns:wpc="http://schemas.microsoft.com/office/word/2010/wordprocessingCanvas" xmlns:mc="http://schemas.openxmlformats.org/markup-compatibility/2006" xmlns:o="urn:schemas-microsoft-com:office:office" xmlns:r="http://schemas.openxmlformats.org/officeDocument/2006/relationships" xmlns:m="http://schemas.openxmlformats.org/officeDocument/2006/math" xmlns:v="urn:schemas-microsoft-com:vml" xmlns:wp14="http://schemas.microsoft.com/office/word/2010/wordprocessingDrawing" xmlns:wp="http://schemas.openxmlformats.org/drawingml/2006/wordprocessingDrawing" xmlns:w10="urn:schemas-microsoft-com:office:word" xmlns:w="http://schemas.openxmlformats.org/wordprocessingml/2006/main" xmlns:w14="http://schemas.microsoft.com/office/word/2010/wordml" xmlns:w15="http://schemas.microsoft.com/office/word/2012/wordml" xmlns:wpg="http://schemas.microsoft.com/office/word/2010/wordprocessingGroup" xmlns:wpi="http://schemas.microsoft.com/office/word/2010/wordprocessingInk" xmlns:wne="http://schemas.microsoft.com/office/word/2006/wordml" xmlns:wps="http://schemas.microsoft.com/office/word/2010/wordprocessingShape" mc:Ignorable="w14 w15 wp14">
+<w:glossaryDocument xmlns:wpc="http://schemas.microsoft.com/office/word/2010/wordprocessingCanvas" xmlns:cx="http://schemas.microsoft.com/office/drawing/2014/chartex" xmlns:cx1="http://schemas.microsoft.com/office/drawing/2015/9/8/chartex" xmlns:cx2="http://schemas.microsoft.com/office/drawing/2015/10/21/chartex" xmlns:mc="http://schemas.openxmlformats.org/markup-compatibility/2006" xmlns:o="urn:schemas-microsoft-com:office:office" xmlns:r="http://schemas.openxmlformats.org/officeDocument/2006/relationships" xmlns:m="http://schemas.openxmlformats.org/officeDocument/2006/math" xmlns:v="urn:schemas-microsoft-com:vml" xmlns:wp14="http://schemas.microsoft.com/office/word/2010/wordprocessingDrawing" xmlns:wp="http://schemas.openxmlformats.org/drawingml/2006/wordprocessingDrawing" xmlns:w10="urn:schemas-microsoft-com:office:word" xmlns:w="http://schemas.openxmlformats.org/wordprocessingml/2006/main" xmlns:w14="http://schemas.microsoft.com/office/word/2010/wordml" xmlns:w15="http://schemas.microsoft.com/office/word/2012/wordml" xmlns:w16se="http://schemas.microsoft.com/office/word/2015/wordml/symex" xmlns:wpg="http://schemas.microsoft.com/office/word/2010/wordprocessingGroup" xmlns:wpi="http://schemas.microsoft.com/office/word/2010/wordprocessingInk" xmlns:wne="http://schemas.microsoft.com/office/word/2006/wordml" xmlns:wps="http://schemas.microsoft.com/office/word/2010/wordprocessingShape" mc:Ignorable="w14 w15 w16se wp14">
   <w:docParts>
     <w:docPart>
       <w:docPartPr>
@@ -6388,7 +6980,7 @@
 </file>
 
 <file path=word/glossary/fontTable.xml><?xml version="1.0" encoding="utf-8"?>
-<w:fonts xmlns:mc="http://schemas.openxmlformats.org/markup-compatibility/2006" xmlns:r="http://schemas.openxmlformats.org/officeDocument/2006/relationships" xmlns:w="http://schemas.openxmlformats.org/wordprocessingml/2006/main" xmlns:w14="http://schemas.microsoft.com/office/word/2010/wordml" xmlns:w15="http://schemas.microsoft.com/office/word/2012/wordml" mc:Ignorable="w14 w15">
+<w:fonts xmlns:mc="http://schemas.openxmlformats.org/markup-compatibility/2006" xmlns:r="http://schemas.openxmlformats.org/officeDocument/2006/relationships" xmlns:w="http://schemas.openxmlformats.org/wordprocessingml/2006/main" xmlns:w14="http://schemas.microsoft.com/office/word/2010/wordml" xmlns:w15="http://schemas.microsoft.com/office/word/2012/wordml" xmlns:w16se="http://schemas.microsoft.com/office/word/2015/wordml/symex" mc:Ignorable="w14 w15 w16se">
   <w:font w:name="Monotype Corsiva">
     <w:panose1 w:val="03010101010201010101"/>
     <w:charset w:val="00"/>
@@ -6483,7 +7075,7 @@
 </file>
 
 <file path=word/glossary/settings.xml><?xml version="1.0" encoding="utf-8"?>
-<w:settings xmlns:mc="http://schemas.openxmlformats.org/markup-compatibility/2006" xmlns:o="urn:schemas-microsoft-com:office:office" xmlns:r="http://schemas.openxmlformats.org/officeDocument/2006/relationships" xmlns:m="http://schemas.openxmlformats.org/officeDocument/2006/math" xmlns:v="urn:schemas-microsoft-com:vml" xmlns:w10="urn:schemas-microsoft-com:office:word" xmlns:w="http://schemas.openxmlformats.org/wordprocessingml/2006/main" xmlns:w14="http://schemas.microsoft.com/office/word/2010/wordml" xmlns:w15="http://schemas.microsoft.com/office/word/2012/wordml" xmlns:sl="http://schemas.openxmlformats.org/schemaLibrary/2006/main" mc:Ignorable="w14 w15">
+<w:settings xmlns:mc="http://schemas.openxmlformats.org/markup-compatibility/2006" xmlns:o="urn:schemas-microsoft-com:office:office" xmlns:r="http://schemas.openxmlformats.org/officeDocument/2006/relationships" xmlns:m="http://schemas.openxmlformats.org/officeDocument/2006/math" xmlns:v="urn:schemas-microsoft-com:vml" xmlns:w10="urn:schemas-microsoft-com:office:word" xmlns:w="http://schemas.openxmlformats.org/wordprocessingml/2006/main" xmlns:w14="http://schemas.microsoft.com/office/word/2010/wordml" xmlns:w15="http://schemas.microsoft.com/office/word/2012/wordml" xmlns:w16se="http://schemas.microsoft.com/office/word/2015/wordml/symex" xmlns:sl="http://schemas.openxmlformats.org/schemaLibrary/2006/main" mc:Ignorable="w14 w15 w16se">
   <w:view w:val="normal"/>
   <w:defaultTabStop w:val="708"/>
   <w:hyphenationZone w:val="425"/>
@@ -6502,13 +7094,21 @@
     <w:rsid w:val="00233618"/>
     <w:rsid w:val="002E0A10"/>
     <w:rsid w:val="003567FA"/>
+    <w:rsid w:val="00363862"/>
     <w:rsid w:val="003C3D6F"/>
+    <w:rsid w:val="00404F14"/>
+    <w:rsid w:val="00471D84"/>
     <w:rsid w:val="00624789"/>
+    <w:rsid w:val="0064610F"/>
+    <w:rsid w:val="006D475D"/>
+    <w:rsid w:val="00790518"/>
     <w:rsid w:val="008816B2"/>
     <w:rsid w:val="009252EF"/>
+    <w:rsid w:val="00A72495"/>
     <w:rsid w:val="00C76DB1"/>
     <w:rsid w:val="00C82BB0"/>
     <w:rsid w:val="00E15702"/>
+    <w:rsid w:val="00E8211D"/>
     <w:rsid w:val="00F11FBD"/>
     <w:rsid w:val="00FD783B"/>
   </w:rsids>
@@ -6534,7 +7134,7 @@
 </file>
 
 <file path=word/glossary/styles.xml><?xml version="1.0" encoding="utf-8"?>
-<w:styles xmlns:mc="http://schemas.openxmlformats.org/markup-compatibility/2006" xmlns:r="http://schemas.openxmlformats.org/officeDocument/2006/relationships" xmlns:w="http://schemas.openxmlformats.org/wordprocessingml/2006/main" xmlns:w14="http://schemas.microsoft.com/office/word/2010/wordml" xmlns:w15="http://schemas.microsoft.com/office/word/2012/wordml" mc:Ignorable="w14 w15">
+<w:styles xmlns:mc="http://schemas.openxmlformats.org/markup-compatibility/2006" xmlns:r="http://schemas.openxmlformats.org/officeDocument/2006/relationships" xmlns:w="http://schemas.openxmlformats.org/wordprocessingml/2006/main" xmlns:w14="http://schemas.microsoft.com/office/word/2010/wordml" xmlns:w15="http://schemas.microsoft.com/office/word/2012/wordml" xmlns:w16se="http://schemas.microsoft.com/office/word/2015/wordml/symex" mc:Ignorable="w14 w15 w16se">
   <w:docDefaults>
     <w:rPrDefault>
       <w:rPr>
@@ -6550,7 +7150,7 @@
       </w:pPr>
     </w:pPrDefault>
   </w:docDefaults>
-  <w:latentStyles w:defLockedState="0" w:defUIPriority="99" w:defSemiHidden="0" w:defUnhideWhenUsed="0" w:defQFormat="0" w:count="371">
+  <w:latentStyles w:defLockedState="0" w:defUIPriority="99" w:defSemiHidden="0" w:defUnhideWhenUsed="0" w:defQFormat="0" w:count="373">
     <w:lsdException w:name="Normal" w:uiPriority="0" w:qFormat="1"/>
     <w:lsdException w:name="heading 1" w:uiPriority="9" w:qFormat="1"/>
     <w:lsdException w:name="heading 2" w:semiHidden="1" w:uiPriority="9" w:unhideWhenUsed="1" w:qFormat="1"/>
@@ -6922,6 +7522,8 @@
     <w:lsdException w:name="List Table 5 Dark Accent 6" w:uiPriority="50"/>
     <w:lsdException w:name="List Table 6 Colorful Accent 6" w:uiPriority="51"/>
     <w:lsdException w:name="List Table 7 Colorful Accent 6" w:uiPriority="52"/>
+    <w:lsdException w:name="Mention" w:semiHidden="1" w:unhideWhenUsed="1"/>
+    <w:lsdException w:name="Smart Hyperlink" w:semiHidden="1" w:unhideWhenUsed="1"/>
   </w:latentStyles>
   <w:style w:type="paragraph" w:default="1" w:styleId="Standaard">
     <w:name w:val="Normal"/>
@@ -7081,7 +7683,7 @@
 </file>
 
 <file path=word/glossary/webSettings.xml><?xml version="1.0" encoding="utf-8"?>
-<w:webSettings xmlns:mc="http://schemas.openxmlformats.org/markup-compatibility/2006" xmlns:r="http://schemas.openxmlformats.org/officeDocument/2006/relationships" xmlns:w="http://schemas.openxmlformats.org/wordprocessingml/2006/main" xmlns:w14="http://schemas.microsoft.com/office/word/2010/wordml" xmlns:w15="http://schemas.microsoft.com/office/word/2012/wordml" mc:Ignorable="w14 w15">
+<w:webSettings xmlns:mc="http://schemas.openxmlformats.org/markup-compatibility/2006" xmlns:r="http://schemas.openxmlformats.org/officeDocument/2006/relationships" xmlns:w="http://schemas.openxmlformats.org/wordprocessingml/2006/main" xmlns:w14="http://schemas.microsoft.com/office/word/2010/wordml" xmlns:w15="http://schemas.microsoft.com/office/word/2012/wordml" xmlns:w16se="http://schemas.microsoft.com/office/word/2015/wordml/symex" mc:Ignorable="w14 w15 w16se">
   <w:optimizeForBrowser/>
   <w:allowPNG/>
 </w:webSettings>
@@ -7453,7 +8055,7 @@
 </file>
 
 <file path=customXml/itemProps4.xml><?xml version="1.0" encoding="utf-8"?>
-<ds:datastoreItem xmlns:ds="http://schemas.openxmlformats.org/officeDocument/2006/customXml" ds:itemID="{6DCFBA5A-18E4-43AC-80DC-CF582F513791}">
+<ds:datastoreItem xmlns:ds="http://schemas.openxmlformats.org/officeDocument/2006/customXml" ds:itemID="{544587EF-BD13-4CDA-A5F5-6661C2FF2402}">
   <ds:schemaRefs>
     <ds:schemaRef ds:uri="http://schemas.openxmlformats.org/officeDocument/2006/bibliography"/>
   </ds:schemaRefs>

</xml_diff>

<commit_message>
Revised documents (3rd version)
</commit_message>
<xml_diff>
--- a/docs/CloudApplications_Documentation .docx
+++ b/docs/CloudApplications_Documentation .docx
@@ -1,9 +1,7 @@
 
 <file path=word/document.xml><?xml version="1.0" encoding="utf-8"?>
-<w:document xmlns:wpc="http://schemas.microsoft.com/office/word/2010/wordprocessingCanvas" xmlns:cx="http://schemas.microsoft.com/office/drawing/2014/chartex" xmlns:cx1="http://schemas.microsoft.com/office/drawing/2015/9/8/chartex" xmlns:cx2="http://schemas.microsoft.com/office/drawing/2015/10/21/chartex" xmlns:mc="http://schemas.openxmlformats.org/markup-compatibility/2006" xmlns:o="urn:schemas-microsoft-com:office:office" xmlns:r="http://schemas.openxmlformats.org/officeDocument/2006/relationships" xmlns:m="http://schemas.openxmlformats.org/officeDocument/2006/math" xmlns:v="urn:schemas-microsoft-com:vml" xmlns:wp14="http://schemas.microsoft.com/office/word/2010/wordprocessingDrawing" xmlns:wp="http://schemas.openxmlformats.org/drawingml/2006/wordprocessingDrawing" xmlns:w10="urn:schemas-microsoft-com:office:word" xmlns:w="http://schemas.openxmlformats.org/wordprocessingml/2006/main" xmlns:w14="http://schemas.microsoft.com/office/word/2010/wordml" xmlns:w15="http://schemas.microsoft.com/office/word/2012/wordml" xmlns:w16se="http://schemas.microsoft.com/office/word/2015/wordml/symex" xmlns:wpg="http://schemas.microsoft.com/office/word/2010/wordprocessingGroup" xmlns:wpi="http://schemas.microsoft.com/office/word/2010/wordprocessingInk" xmlns:wne="http://schemas.microsoft.com/office/word/2006/wordml" xmlns:wps="http://schemas.microsoft.com/office/word/2010/wordprocessingShape" mc:Ignorable="w14 w15 w16se wp14">
+<w:document xmlns:wpc="http://schemas.microsoft.com/office/word/2010/wordprocessingCanvas" xmlns:cx="http://schemas.microsoft.com/office/drawing/2014/chartex" xmlns:mc="http://schemas.openxmlformats.org/markup-compatibility/2006" xmlns:o="urn:schemas-microsoft-com:office:office" xmlns:r="http://schemas.openxmlformats.org/officeDocument/2006/relationships" xmlns:m="http://schemas.openxmlformats.org/officeDocument/2006/math" xmlns:v="urn:schemas-microsoft-com:vml" xmlns:wp14="http://schemas.microsoft.com/office/word/2010/wordprocessingDrawing" xmlns:wp="http://schemas.openxmlformats.org/drawingml/2006/wordprocessingDrawing" xmlns:w10="urn:schemas-microsoft-com:office:word" xmlns:w="http://schemas.openxmlformats.org/wordprocessingml/2006/main" xmlns:w14="http://schemas.microsoft.com/office/word/2010/wordml" xmlns:w15="http://schemas.microsoft.com/office/word/2012/wordml" xmlns:w16se="http://schemas.microsoft.com/office/word/2015/wordml/symex" xmlns:wpg="http://schemas.microsoft.com/office/word/2010/wordprocessingGroup" xmlns:wpi="http://schemas.microsoft.com/office/word/2010/wordprocessingInk" xmlns:wne="http://schemas.microsoft.com/office/word/2006/wordml" xmlns:wps="http://schemas.microsoft.com/office/word/2010/wordprocessingShape" mc:Ignorable="w14 w15 w16se wp14">
   <w:body>
-    <w:bookmarkStart w:id="0" w:name="_GoBack"/>
-    <w:bookmarkEnd w:id="0"/>
     <w:p>
       <w:pPr>
         <w:pStyle w:val="Geenafstand"/>
@@ -23,7 +21,6 @@
           <w:r>
             <w:rPr>
               <w:noProof/>
-              <w:lang w:val="nl-BE" w:eastAsia="nl-BE"/>
             </w:rPr>
             <mc:AlternateContent>
               <mc:Choice Requires="wps">
@@ -96,7 +93,7 @@
                   </wp:anchor>
                 </w:drawing>
               </mc:Choice>
-              <mc:Fallback>
+              <mc:Fallback xmlns:cx2="http://schemas.microsoft.com/office/drawing/2015/10/21/chartex" xmlns:cx1="http://schemas.microsoft.com/office/drawing/2015/9/8/chartex">
                 <w:pict>
                   <v:roundrect w14:anchorId="2E8F2C4E" id="AutoVorm 622" o:spid="_x0000_s1026" style="position:absolute;margin-left:0;margin-top:0;width:561.35pt;height:742.95pt;z-index:251662336;visibility:visible;mso-wrap-style:square;mso-width-percent:920;mso-height-percent:940;mso-wrap-distance-left:9pt;mso-wrap-distance-top:0;mso-wrap-distance-right:9pt;mso-wrap-distance-bottom:0;mso-position-horizontal:center;mso-position-horizontal-relative:page;mso-position-vertical:center;mso-position-vertical-relative:page;mso-width-percent:920;mso-height-percent:940;mso-width-relative:page;mso-height-relative:page;v-text-anchor:top" arcsize="2269f" o:gfxdata="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" o:allowincell="f" filled="f" fillcolor="black">
                     <w10:wrap anchorx="page" anchory="page"/>
@@ -108,7 +105,6 @@
           <w:r>
             <w:rPr>
               <w:noProof/>
-              <w:lang w:val="nl-BE" w:eastAsia="nl-BE"/>
             </w:rPr>
             <mc:AlternateContent>
               <mc:Choice Requires="wps">
@@ -191,7 +187,7 @@
                                   <w:tblLook w:val="04A0" w:firstRow="1" w:lastRow="0" w:firstColumn="1" w:lastColumn="0" w:noHBand="0" w:noVBand="1"/>
                                 </w:tblPr>
                                 <w:tblGrid>
-                                  <w:gridCol w:w="11224"/>
+                                  <w:gridCol w:w="11222"/>
                                 </w:tblGrid>
                                 <w:tr>
                                   <w:trPr>
@@ -259,6 +255,7 @@
                                         </w:sdtPr>
                                         <w:sdtEndPr/>
                                         <w:sdtContent>
+                                          <w:proofErr w:type="spellStart"/>
                                           <w:r>
                                             <w:rPr>
                                               <w:rFonts w:asciiTheme="majorHAnsi" w:eastAsiaTheme="majorEastAsia" w:hAnsiTheme="majorHAnsi" w:cstheme="majorBidi"/>
@@ -266,7 +263,17 @@
                                               <w:sz w:val="72"/>
                                               <w:szCs w:val="72"/>
                                             </w:rPr>
-                                            <w:t>Paperless Office</w:t>
+                                            <w:t>Paperless</w:t>
+                                          </w:r>
+                                          <w:proofErr w:type="spellEnd"/>
+                                          <w:r>
+                                            <w:rPr>
+                                              <w:rFonts w:asciiTheme="majorHAnsi" w:eastAsiaTheme="majorEastAsia" w:hAnsiTheme="majorHAnsi" w:cstheme="majorBidi"/>
+                                              <w:color w:val="FFFFFF" w:themeColor="background1"/>
+                                              <w:sz w:val="72"/>
+                                              <w:szCs w:val="72"/>
+                                            </w:rPr>
+                                            <w:t xml:space="preserve"> Office</w:t>
                                           </w:r>
                                         </w:sdtContent>
                                       </w:sdt>
@@ -342,8 +349,17 @@
                                               <w:sz w:val="36"/>
                                               <w:szCs w:val="36"/>
                                             </w:rPr>
-                                            <w:t>Cloud applications</w:t>
+                                            <w:t xml:space="preserve">Cloud </w:t>
                                           </w:r>
+                                          <w:proofErr w:type="spellStart"/>
+                                          <w:r>
+                                            <w:rPr>
+                                              <w:sz w:val="36"/>
+                                              <w:szCs w:val="36"/>
+                                            </w:rPr>
+                                            <w:t>applications</w:t>
+                                          </w:r>
+                                          <w:proofErr w:type="spellEnd"/>
                                         </w:sdtContent>
                                       </w:sdt>
                                     </w:p>
@@ -387,7 +403,7 @@
                             <w:tblLook w:val="04A0" w:firstRow="1" w:lastRow="0" w:firstColumn="1" w:lastColumn="0" w:noHBand="0" w:noVBand="1"/>
                           </w:tblPr>
                           <w:tblGrid>
-                            <w:gridCol w:w="11224"/>
+                            <w:gridCol w:w="11222"/>
                           </w:tblGrid>
                           <w:tr>
                             <w:trPr>
@@ -455,6 +471,7 @@
                                   </w:sdtPr>
                                   <w:sdtEndPr/>
                                   <w:sdtContent>
+                                    <w:proofErr w:type="spellStart"/>
                                     <w:r>
                                       <w:rPr>
                                         <w:rFonts w:asciiTheme="majorHAnsi" w:eastAsiaTheme="majorEastAsia" w:hAnsiTheme="majorHAnsi" w:cstheme="majorBidi"/>
@@ -462,7 +479,17 @@
                                         <w:sz w:val="72"/>
                                         <w:szCs w:val="72"/>
                                       </w:rPr>
-                                      <w:t>Paperless Office</w:t>
+                                      <w:t>Paperless</w:t>
+                                    </w:r>
+                                    <w:proofErr w:type="spellEnd"/>
+                                    <w:r>
+                                      <w:rPr>
+                                        <w:rFonts w:asciiTheme="majorHAnsi" w:eastAsiaTheme="majorEastAsia" w:hAnsiTheme="majorHAnsi" w:cstheme="majorBidi"/>
+                                        <w:color w:val="FFFFFF" w:themeColor="background1"/>
+                                        <w:sz w:val="72"/>
+                                        <w:szCs w:val="72"/>
+                                      </w:rPr>
+                                      <w:t xml:space="preserve"> Office</w:t>
                                     </w:r>
                                   </w:sdtContent>
                                 </w:sdt>
@@ -538,8 +565,17 @@
                                         <w:sz w:val="36"/>
                                         <w:szCs w:val="36"/>
                                       </w:rPr>
-                                      <w:t>Cloud applications</w:t>
+                                      <w:t xml:space="preserve">Cloud </w:t>
                                     </w:r>
+                                    <w:proofErr w:type="spellStart"/>
+                                    <w:r>
+                                      <w:rPr>
+                                        <w:sz w:val="36"/>
+                                        <w:szCs w:val="36"/>
+                                      </w:rPr>
+                                      <w:t>applications</w:t>
+                                    </w:r>
+                                    <w:proofErr w:type="spellEnd"/>
                                   </w:sdtContent>
                                 </w:sdt>
                               </w:p>
@@ -558,7 +594,6 @@
           <w:r>
             <w:rPr>
               <w:noProof/>
-              <w:lang w:val="nl-BE" w:eastAsia="nl-BE"/>
             </w:rPr>
             <mc:AlternateContent>
               <mc:Choice Requires="wps">
@@ -693,7 +728,7 @@
                   </wp:anchor>
                 </w:drawing>
               </mc:Choice>
-              <mc:Fallback>
+              <mc:Fallback xmlns:cx2="http://schemas.microsoft.com/office/drawing/2015/10/21/chartex" xmlns:cx1="http://schemas.microsoft.com/office/drawing/2015/9/8/chartex">
                 <w:pict>
                   <v:rect id="Rechthoek 618" o:spid="_x0000_s1027" style="position:absolute;left:0;text-align:left;margin-left:0;margin-top:0;width:468pt;height:94pt;z-index:251660288;visibility:visible;mso-wrap-style:square;mso-width-percent:1000;mso-height-percent:1000;mso-top-percent:800;mso-wrap-distance-left:9pt;mso-wrap-distance-top:0;mso-wrap-distance-right:9pt;mso-wrap-distance-bottom:0;mso-position-horizontal:center;mso-position-horizontal-relative:margin;mso-position-vertical-relative:margin;mso-width-percent:1000;mso-height-percent:1000;mso-top-percent:800;mso-width-relative:margin;mso-height-relative:margin;v-text-anchor:bottom" o:gfxdata="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" o:allowincell="f" filled="f" stroked="f" strokeweight=".25pt">
                     <v:textbox style="mso-fit-shape-to-text:t" inset=",18pt,,18pt">
@@ -847,8 +882,16 @@
         <w:rPr>
           <w:lang w:val="en-US"/>
         </w:rPr>
-        <w:t>Project Omschrijving</w:t>
-      </w:r>
+        <w:t xml:space="preserve">Project </w:t>
+      </w:r>
+      <w:proofErr w:type="spellStart"/>
+      <w:r>
+        <w:rPr>
+          <w:lang w:val="en-US"/>
+        </w:rPr>
+        <w:t>Omschrijving</w:t>
+      </w:r>
+      <w:proofErr w:type="spellEnd"/>
       <w:r>
         <w:rPr>
           <w:lang w:val="en-US"/>
@@ -934,17 +977,41 @@
     <w:p/>
     <w:p>
       <w:r>
-        <w:t xml:space="preserve">Tijdens dit project zullen werken we volgens de Agile methode. Agile is een iteratieve methode waarbij er steeds aan een klein deel van het project wordt gewerkt over een bepaalde tijd, dit wordt een sprint genoemd. Na iedere sprint zullen de delen die nog niet klaar zijn geraakt bij de vorige sprint terug naar de backlog gesleept worden. Bij het maken van de nieuwe sprint zal er door het team beslist worden aan welke onderdelen er tijdens deze periode gewerkt moet worden. Deze manier van werken zorgt ervoor dat het eenvoudiger is om last minute beslissingen toe te voegen aan de applicatie, aangezien niet alles op voorhand een strak tijdschema toegewezen heeft gekregen. Iedere week zal er een Scrum-meeting gehouden worden, wat betekent dat het gehele team bij elkaar gaat zitten om na te gaan wat de stand van zaken is. </w:t>
-      </w:r>
-    </w:p>
-    <w:p>
-      <w:r>
-        <w:t>Voor we aan het project beginnen delen we het project op in user stories, wat in feite de features van de applicatie zijn die de gebruiker nodig heeft. Dit maakt het eenvoudiger om een overzicht te krijgen van wat de applicatie allemaal nodig heeft en het zorgt ervoor dat we makkelijker de verschillende technische deeltaken kunnen creëren.</w:t>
-      </w:r>
-    </w:p>
-    <w:p>
-      <w:r>
-        <w:t>Iedere sprint zullen we dus enkele user stories moeten kiezen waaraan we willen werken tijdens deze periode.</w:t>
+        <w:t xml:space="preserve">Tijdens dit project zullen werken we volgens de Agile methode. Agile is een iteratieve methode waarbij er steeds aan een klein deel van het project wordt gewerkt over een bepaalde tijd, dit wordt een sprint genoemd. Na iedere sprint zullen de delen die nog niet klaar zijn geraakt bij de vorige sprint terug naar de </w:t>
+      </w:r>
+      <w:proofErr w:type="spellStart"/>
+      <w:r>
+        <w:t>backlog</w:t>
+      </w:r>
+      <w:proofErr w:type="spellEnd"/>
+      <w:r>
+        <w:t xml:space="preserve"> gesleept worden. Bij het maken van de nieuwe sprint zal er door het team beslist worden aan welke onderdelen er tijdens deze periode gewerkt moet worden. Deze manier van werken zorgt ervoor dat het eenvoudiger is om last minute beslissingen toe te voegen aan de applicatie, aangezien niet alles op voorhand een strak tijdschema toegewezen heeft gekregen. Iedere week zal er een Scrum-meeting gehouden worden, wat betekent dat het gehele team bij elkaar gaat zitten om na te gaan wat de stand van zaken is. </w:t>
+      </w:r>
+    </w:p>
+    <w:p>
+      <w:r>
+        <w:t xml:space="preserve">Voor we aan het project beginnen delen we het project op in user </w:t>
+      </w:r>
+      <w:proofErr w:type="spellStart"/>
+      <w:r>
+        <w:t>stories</w:t>
+      </w:r>
+      <w:proofErr w:type="spellEnd"/>
+      <w:r>
+        <w:t>, wat in feite de features van de applicatie zijn die de gebruiker nodig heeft. Dit maakt het eenvoudiger om een overzicht te krijgen van wat de applicatie allemaal nodig heeft en het zorgt ervoor dat we makkelijker de verschillende technische deeltaken kunnen creëren.</w:t>
+      </w:r>
+    </w:p>
+    <w:p>
+      <w:r>
+        <w:t xml:space="preserve">Iedere sprint zullen we dus enkele user </w:t>
+      </w:r>
+      <w:proofErr w:type="spellStart"/>
+      <w:r>
+        <w:t>stories</w:t>
+      </w:r>
+      <w:proofErr w:type="spellEnd"/>
+      <w:r>
+        <w:t xml:space="preserve"> moeten kiezen waaraan we willen werken tijdens deze periode.</w:t>
       </w:r>
     </w:p>
     <w:p>
@@ -958,7 +1025,15 @@
     <w:p/>
     <w:p>
       <w:r>
-        <w:t>Onze verwachte resultaten zal bestaan uit 2 verschillende applicaties (een webapplicatie en een Androidapplicatie). De Androidapplicatie zal het mogelijk moeten maken om makkelijk documenten te kunnen fotograferen en deze op te laden naar de Cloud.  Hierbij zal de Cloud de documenten en/of afbeeldingen in tekst converteren zodat deze makkelijk doorzoekbaar zullen worden voor de gebruiker. De site zal een zoek functie hebben die het mogelijk maakt om tussen alle documenten te zoeken op bepaalde termen/labels. Tevens krijgt de gebruiker de mogelijkheid om documenten te classificeren met labels, deze moeten natuurlijk wel logisch zijn voor eenvoudiger opzoekwerk later. Dit maakt het mogelijk om te kunnen zoeken op bijvoorbeeld “Facturen” van “Telenet” of “Proximus”… Ook door</w:t>
+        <w:t>Onze verwachte resultaten zal bestaan uit 2 verschillende applicaties (een webapplicatie en een Androidapplicatie). De Androidapplicatie zal het mogelijk moeten maken om makkelijk documenten te kunnen fotograferen en deze op te laden naar de Cloud.  Hierbij zal de Cloud de documenten en/of afbeeldingen in tekst converteren zodat deze makkelijk doorzoekbaar zullen worden voor de gebruiker. De site zal een zoek functie hebben die het mogelijk maakt om tussen alle documenten te zoeken op bepaalde termen/labels. Tevens krijgt de gebruiker de mogelijkheid om documenten te classificeren met labels, deze moeten natuurlijk wel logisch zijn voor eenvoudiger opzoekwerk later. Dit maakt het mogelijk om te kunnen zoeken op bijvoorbeeld “Facturen” van “Telenet” of “</w:t>
+      </w:r>
+      <w:proofErr w:type="spellStart"/>
+      <w:r>
+        <w:t>Proximus</w:t>
+      </w:r>
+      <w:proofErr w:type="spellEnd"/>
+      <w:r>
+        <w:t>”… Ook door</w:t>
       </w:r>
       <w:r>
         <w:t xml:space="preserve"> </w:t>
@@ -1069,6 +1144,7 @@
           <w:sz w:val="20"/>
         </w:rPr>
       </w:pPr>
+      <w:proofErr w:type="spellStart"/>
       <w:r>
         <w:rPr>
           <w:rFonts w:ascii="Arial" w:hAnsi="Arial" w:cs="Arial"/>
@@ -1076,6 +1152,7 @@
         </w:rPr>
         <w:t>ExpressJS</w:t>
       </w:r>
+      <w:proofErr w:type="spellEnd"/>
     </w:p>
     <w:p>
       <w:pPr>
@@ -1118,6 +1195,7 @@
           <w:sz w:val="20"/>
         </w:rPr>
       </w:pPr>
+      <w:proofErr w:type="spellStart"/>
       <w:r>
         <w:rPr>
           <w:rFonts w:ascii="Arial" w:hAnsi="Arial" w:cs="Arial"/>
@@ -1125,6 +1203,7 @@
         </w:rPr>
         <w:t>NodeJS</w:t>
       </w:r>
+      <w:proofErr w:type="spellEnd"/>
     </w:p>
     <w:p>
       <w:pPr>
@@ -1167,6 +1246,7 @@
           <w:sz w:val="20"/>
         </w:rPr>
       </w:pPr>
+      <w:proofErr w:type="spellStart"/>
       <w:r>
         <w:rPr>
           <w:rFonts w:ascii="Arial" w:hAnsi="Arial" w:cs="Arial"/>
@@ -1174,6 +1254,7 @@
         </w:rPr>
         <w:t>AngularJS</w:t>
       </w:r>
+      <w:proofErr w:type="spellEnd"/>
     </w:p>
     <w:p>
       <w:pPr>
@@ -1200,21 +1281,62 @@
           <w:rFonts w:ascii="Arial" w:hAnsi="Arial" w:cs="Arial"/>
           <w:sz w:val="20"/>
         </w:rPr>
-        <w:t>ctie en het makkelijker develop</w:t>
-      </w:r>
-      <w:r>
-        <w:rPr>
-          <w:rFonts w:ascii="Arial" w:hAnsi="Arial" w:cs="Arial"/>
-          <w:sz w:val="20"/>
-        </w:rPr>
-        <w:t>en in JavaScript</w:t>
-      </w:r>
-      <w:r>
-        <w:rPr>
-          <w:rFonts w:ascii="Arial" w:hAnsi="Arial" w:cs="Arial"/>
-          <w:sz w:val="20"/>
-        </w:rPr>
-        <w:t>. Ook gebruiken we AngularJS zodat we een single page site kunnen maken.</w:t>
+        <w:t xml:space="preserve">ctie en het makkelijker </w:t>
+      </w:r>
+      <w:proofErr w:type="spellStart"/>
+      <w:r>
+        <w:rPr>
+          <w:rFonts w:ascii="Arial" w:hAnsi="Arial" w:cs="Arial"/>
+          <w:sz w:val="20"/>
+        </w:rPr>
+        <w:t>develop</w:t>
+      </w:r>
+      <w:r>
+        <w:rPr>
+          <w:rFonts w:ascii="Arial" w:hAnsi="Arial" w:cs="Arial"/>
+          <w:sz w:val="20"/>
+        </w:rPr>
+        <w:t>en</w:t>
+      </w:r>
+      <w:proofErr w:type="spellEnd"/>
+      <w:r>
+        <w:rPr>
+          <w:rFonts w:ascii="Arial" w:hAnsi="Arial" w:cs="Arial"/>
+          <w:sz w:val="20"/>
+        </w:rPr>
+        <w:t xml:space="preserve"> in </w:t>
+      </w:r>
+      <w:proofErr w:type="spellStart"/>
+      <w:r>
+        <w:rPr>
+          <w:rFonts w:ascii="Arial" w:hAnsi="Arial" w:cs="Arial"/>
+          <w:sz w:val="20"/>
+        </w:rPr>
+        <w:t>JavaScript</w:t>
+      </w:r>
+      <w:proofErr w:type="spellEnd"/>
+      <w:r>
+        <w:rPr>
+          <w:rFonts w:ascii="Arial" w:hAnsi="Arial" w:cs="Arial"/>
+          <w:sz w:val="20"/>
+        </w:rPr>
+        <w:t xml:space="preserve">. Ook gebruiken we </w:t>
+      </w:r>
+      <w:proofErr w:type="spellStart"/>
+      <w:r>
+        <w:rPr>
+          <w:rFonts w:ascii="Arial" w:hAnsi="Arial" w:cs="Arial"/>
+          <w:sz w:val="20"/>
+        </w:rPr>
+        <w:t>AngularJS</w:t>
+      </w:r>
+      <w:proofErr w:type="spellEnd"/>
+      <w:r>
+        <w:rPr>
+          <w:rFonts w:ascii="Arial" w:hAnsi="Arial" w:cs="Arial"/>
+          <w:sz w:val="20"/>
+        </w:rPr>
+        <w:t xml:space="preserve"> zodat we een single page site kunnen maken.</w:t>
       </w:r>
     </w:p>
     <w:p>
@@ -1230,6 +1352,7 @@
           <w:sz w:val="20"/>
         </w:rPr>
       </w:pPr>
+      <w:proofErr w:type="spellStart"/>
       <w:r>
         <w:rPr>
           <w:rFonts w:ascii="Arial" w:hAnsi="Arial" w:cs="Arial"/>
@@ -1237,6 +1360,7 @@
         </w:rPr>
         <w:t>JavaScript</w:t>
       </w:r>
+      <w:proofErr w:type="spellEnd"/>
     </w:p>
     <w:p>
       <w:pPr>
@@ -1328,6 +1452,7 @@
           <w:sz w:val="20"/>
         </w:rPr>
       </w:pPr>
+      <w:proofErr w:type="spellStart"/>
       <w:r>
         <w:rPr>
           <w:rFonts w:ascii="Arial" w:hAnsi="Arial" w:cs="Arial"/>
@@ -1335,6 +1460,7 @@
         </w:rPr>
         <w:t>MySql</w:t>
       </w:r>
+      <w:proofErr w:type="spellEnd"/>
     </w:p>
     <w:p>
       <w:pPr>
@@ -1398,12 +1524,37 @@
           <w:sz w:val="20"/>
         </w:rPr>
       </w:pPr>
-      <w:r>
-        <w:rPr>
-          <w:rFonts w:ascii="Arial" w:hAnsi="Arial" w:cs="Arial"/>
-          <w:sz w:val="20"/>
-        </w:rPr>
-        <w:t>Markup language voor onze website</w:t>
+      <w:proofErr w:type="spellStart"/>
+      <w:r>
+        <w:rPr>
+          <w:rFonts w:ascii="Arial" w:hAnsi="Arial" w:cs="Arial"/>
+          <w:sz w:val="20"/>
+        </w:rPr>
+        <w:t>Markup</w:t>
+      </w:r>
+      <w:proofErr w:type="spellEnd"/>
+      <w:r>
+        <w:rPr>
+          <w:rFonts w:ascii="Arial" w:hAnsi="Arial" w:cs="Arial"/>
+          <w:sz w:val="20"/>
+        </w:rPr>
+        <w:t xml:space="preserve"> </w:t>
+      </w:r>
+      <w:proofErr w:type="spellStart"/>
+      <w:r>
+        <w:rPr>
+          <w:rFonts w:ascii="Arial" w:hAnsi="Arial" w:cs="Arial"/>
+          <w:sz w:val="20"/>
+        </w:rPr>
+        <w:t>language</w:t>
+      </w:r>
+      <w:proofErr w:type="spellEnd"/>
+      <w:r>
+        <w:rPr>
+          <w:rFonts w:ascii="Arial" w:hAnsi="Arial" w:cs="Arial"/>
+          <w:sz w:val="20"/>
+        </w:rPr>
+        <w:t xml:space="preserve"> voor onze website</w:t>
       </w:r>
       <w:r>
         <w:rPr>
@@ -1431,7 +1582,7 @@
           <w:rFonts w:ascii="Arial" w:hAnsi="Arial" w:cs="Arial"/>
           <w:sz w:val="20"/>
         </w:rPr>
-        <w:t>Bootstrap</w:t>
+        <w:t>Storage server</w:t>
       </w:r>
     </w:p>
     <w:p>
@@ -1452,14 +1603,23 @@
           <w:rFonts w:ascii="Arial" w:hAnsi="Arial" w:cs="Arial"/>
           <w:sz w:val="20"/>
         </w:rPr>
-        <w:t>Voor simpele styling van de website</w:t>
-      </w:r>
-      <w:r>
-        <w:rPr>
-          <w:rFonts w:ascii="Arial" w:hAnsi="Arial" w:cs="Arial"/>
-          <w:sz w:val="20"/>
-        </w:rPr>
-        <w:t>.</w:t>
+        <w:t xml:space="preserve">EFS service van Amazon en anders een S3 storage server voor de opslag van de documenten/afbeeldingen. Mocht dit niet lukken wordt het </w:t>
+      </w:r>
+      <w:proofErr w:type="spellStart"/>
+      <w:r>
+        <w:rPr>
+          <w:rFonts w:ascii="Arial" w:hAnsi="Arial" w:cs="Arial"/>
+          <w:sz w:val="20"/>
+        </w:rPr>
+        <w:t>Azure</w:t>
+      </w:r>
+      <w:proofErr w:type="spellEnd"/>
+      <w:r>
+        <w:rPr>
+          <w:rFonts w:ascii="Arial" w:hAnsi="Arial" w:cs="Arial"/>
+          <w:sz w:val="20"/>
+        </w:rPr>
+        <w:t xml:space="preserve"> aangezien we in hetzelfde domein moeten zitten vanwege cross domain interactie.</w:t>
       </w:r>
     </w:p>
     <w:p>
@@ -1480,7 +1640,7 @@
           <w:rFonts w:ascii="Arial" w:hAnsi="Arial" w:cs="Arial"/>
           <w:sz w:val="20"/>
         </w:rPr>
-        <w:t>CSS</w:t>
+        <w:t xml:space="preserve">Web server </w:t>
       </w:r>
     </w:p>
     <w:p>
@@ -1501,7 +1661,30 @@
           <w:rFonts w:ascii="Arial" w:hAnsi="Arial" w:cs="Arial"/>
           <w:sz w:val="20"/>
         </w:rPr>
-        <w:t>Voor geavanceerdere styling van de website.</w:t>
+        <w:t xml:space="preserve">EC2 van Amazon voor het hosten van onze website. </w:t>
+      </w:r>
+      <w:r>
+        <w:rPr>
+          <w:rFonts w:ascii="Arial" w:hAnsi="Arial" w:cs="Arial"/>
+          <w:sz w:val="20"/>
+        </w:rPr>
+        <w:t xml:space="preserve">Mocht dit niet lukken wordt het </w:t>
+      </w:r>
+      <w:proofErr w:type="spellStart"/>
+      <w:r>
+        <w:rPr>
+          <w:rFonts w:ascii="Arial" w:hAnsi="Arial" w:cs="Arial"/>
+          <w:sz w:val="20"/>
+        </w:rPr>
+        <w:t>Azure</w:t>
+      </w:r>
+      <w:proofErr w:type="spellEnd"/>
+      <w:r>
+        <w:rPr>
+          <w:rFonts w:ascii="Arial" w:hAnsi="Arial" w:cs="Arial"/>
+          <w:sz w:val="20"/>
+        </w:rPr>
+        <w:t xml:space="preserve"> aangezien we in hetzelfde domein moeten zitten vanwege cross domain interactie.</w:t>
       </w:r>
     </w:p>
     <w:p>
@@ -1515,16 +1698,14 @@
           <w:rFonts w:ascii="Arial" w:hAnsi="Arial" w:cs="Arial"/>
           <w:i/>
           <w:sz w:val="20"/>
-          <w:lang w:val="en-US"/>
-        </w:rPr>
-      </w:pPr>
-      <w:r>
-        <w:rPr>
-          <w:rFonts w:ascii="Arial" w:hAnsi="Arial" w:cs="Arial"/>
-          <w:sz w:val="20"/>
-          <w:lang w:val="en-US"/>
-        </w:rPr>
-        <w:t>Google Cloud Vision API</w:t>
+        </w:rPr>
+      </w:pPr>
+      <w:r>
+        <w:rPr>
+          <w:rFonts w:ascii="Arial" w:hAnsi="Arial" w:cs="Arial"/>
+          <w:sz w:val="20"/>
+        </w:rPr>
+        <w:t>Bootstrap</w:t>
       </w:r>
     </w:p>
     <w:p>
@@ -1545,7 +1726,7 @@
           <w:rFonts w:ascii="Arial" w:hAnsi="Arial" w:cs="Arial"/>
           <w:sz w:val="20"/>
         </w:rPr>
-        <w:t>API voor het uitlezen van de letters van images</w:t>
+        <w:t>Voor simpele styling van de website</w:t>
       </w:r>
       <w:r>
         <w:rPr>
@@ -1573,7 +1754,7 @@
           <w:rFonts w:ascii="Arial" w:hAnsi="Arial" w:cs="Arial"/>
           <w:sz w:val="20"/>
         </w:rPr>
-        <w:t xml:space="preserve">Externe API’s </w:t>
+        <w:t>CSS</w:t>
       </w:r>
     </w:p>
     <w:p>
@@ -1589,6 +1770,140 @@
           <w:sz w:val="20"/>
         </w:rPr>
       </w:pPr>
+      <w:bookmarkStart w:id="0" w:name="_GoBack"/>
+      <w:bookmarkEnd w:id="0"/>
+      <w:r>
+        <w:rPr>
+          <w:rFonts w:ascii="Arial" w:hAnsi="Arial" w:cs="Arial"/>
+          <w:sz w:val="20"/>
+        </w:rPr>
+        <w:t>Voor geavanceerdere styling van de website.</w:t>
+      </w:r>
+    </w:p>
+    <w:p>
+      <w:pPr>
+        <w:pStyle w:val="Lijstalinea"/>
+        <w:numPr>
+          <w:ilvl w:val="0"/>
+          <w:numId w:val="13"/>
+        </w:numPr>
+        <w:rPr>
+          <w:rFonts w:ascii="Arial" w:hAnsi="Arial" w:cs="Arial"/>
+          <w:i/>
+          <w:sz w:val="20"/>
+          <w:lang w:val="en-US"/>
+        </w:rPr>
+      </w:pPr>
+      <w:r>
+        <w:rPr>
+          <w:rFonts w:ascii="Arial" w:hAnsi="Arial" w:cs="Arial"/>
+          <w:sz w:val="20"/>
+        </w:rPr>
+        <w:t xml:space="preserve">Google Cloud </w:t>
+      </w:r>
+      <w:proofErr w:type="spellStart"/>
+      <w:r>
+        <w:rPr>
+          <w:rFonts w:ascii="Arial" w:hAnsi="Arial" w:cs="Arial"/>
+          <w:sz w:val="20"/>
+        </w:rPr>
+        <w:t>Vision</w:t>
+      </w:r>
+      <w:proofErr w:type="spellEnd"/>
+      <w:r>
+        <w:rPr>
+          <w:rFonts w:ascii="Arial" w:hAnsi="Arial" w:cs="Arial"/>
+          <w:sz w:val="20"/>
+        </w:rPr>
+        <w:t xml:space="preserve"> </w:t>
+      </w:r>
+      <w:r>
+        <w:rPr>
+          <w:rFonts w:ascii="Arial" w:hAnsi="Arial" w:cs="Arial"/>
+          <w:sz w:val="20"/>
+          <w:lang w:val="en-US"/>
+        </w:rPr>
+        <w:t>API</w:t>
+      </w:r>
+    </w:p>
+    <w:p>
+      <w:pPr>
+        <w:pStyle w:val="Lijstalinea"/>
+        <w:numPr>
+          <w:ilvl w:val="1"/>
+          <w:numId w:val="13"/>
+        </w:numPr>
+        <w:rPr>
+          <w:rFonts w:ascii="Arial" w:hAnsi="Arial" w:cs="Arial"/>
+          <w:i/>
+          <w:sz w:val="20"/>
+        </w:rPr>
+      </w:pPr>
+      <w:r>
+        <w:rPr>
+          <w:rFonts w:ascii="Arial" w:hAnsi="Arial" w:cs="Arial"/>
+          <w:sz w:val="20"/>
+        </w:rPr>
+        <w:t>API voor het uitlezen van de letters van images</w:t>
+      </w:r>
+      <w:r>
+        <w:rPr>
+          <w:rFonts w:ascii="Arial" w:hAnsi="Arial" w:cs="Arial"/>
+          <w:sz w:val="20"/>
+        </w:rPr>
+        <w:t>.</w:t>
+      </w:r>
+    </w:p>
+    <w:p>
+      <w:pPr>
+        <w:pStyle w:val="Lijstalinea"/>
+        <w:numPr>
+          <w:ilvl w:val="0"/>
+          <w:numId w:val="13"/>
+        </w:numPr>
+        <w:rPr>
+          <w:rFonts w:ascii="Arial" w:hAnsi="Arial" w:cs="Arial"/>
+          <w:i/>
+          <w:sz w:val="20"/>
+        </w:rPr>
+      </w:pPr>
+      <w:r>
+        <w:rPr>
+          <w:rFonts w:ascii="Arial" w:hAnsi="Arial" w:cs="Arial"/>
+          <w:sz w:val="20"/>
+        </w:rPr>
+        <w:t xml:space="preserve">Externe </w:t>
+      </w:r>
+      <w:proofErr w:type="spellStart"/>
+      <w:r>
+        <w:rPr>
+          <w:rFonts w:ascii="Arial" w:hAnsi="Arial" w:cs="Arial"/>
+          <w:sz w:val="20"/>
+        </w:rPr>
+        <w:t>API’s</w:t>
+      </w:r>
+      <w:proofErr w:type="spellEnd"/>
+      <w:r>
+        <w:rPr>
+          <w:rFonts w:ascii="Arial" w:hAnsi="Arial" w:cs="Arial"/>
+          <w:sz w:val="20"/>
+        </w:rPr>
+        <w:t xml:space="preserve"> </w:t>
+      </w:r>
+    </w:p>
+    <w:p>
+      <w:pPr>
+        <w:pStyle w:val="Lijstalinea"/>
+        <w:numPr>
+          <w:ilvl w:val="1"/>
+          <w:numId w:val="13"/>
+        </w:numPr>
+        <w:rPr>
+          <w:rFonts w:ascii="Arial" w:hAnsi="Arial" w:cs="Arial"/>
+          <w:i/>
+          <w:sz w:val="20"/>
+        </w:rPr>
+      </w:pPr>
       <w:r>
         <w:rPr>
           <w:rFonts w:ascii="Arial" w:hAnsi="Arial" w:cs="Arial"/>
@@ -1601,7 +1916,23 @@
           <w:rFonts w:ascii="Arial" w:hAnsi="Arial" w:cs="Arial"/>
           <w:sz w:val="20"/>
         </w:rPr>
-        <w:t>erne API’s voor functionaliteit.</w:t>
+        <w:t xml:space="preserve">erne </w:t>
+      </w:r>
+      <w:proofErr w:type="spellStart"/>
+      <w:r>
+        <w:rPr>
+          <w:rFonts w:ascii="Arial" w:hAnsi="Arial" w:cs="Arial"/>
+          <w:sz w:val="20"/>
+        </w:rPr>
+        <w:t>API’s</w:t>
+      </w:r>
+      <w:proofErr w:type="spellEnd"/>
+      <w:r>
+        <w:rPr>
+          <w:rFonts w:ascii="Arial" w:hAnsi="Arial" w:cs="Arial"/>
+          <w:sz w:val="20"/>
+        </w:rPr>
+        <w:t xml:space="preserve"> voor functionaliteit.</w:t>
       </w:r>
     </w:p>
     <w:p>
@@ -1690,7 +2021,14 @@
         <w:rPr>
           <w:lang w:val="nl"/>
         </w:rPr>
-        <w:t xml:space="preserve">Het is beter voor het milieu omdat er minder papier en inkt wordt gebruikt. Het wordt makkelijker om je administratie bij te houden, aangezien al je documenten online staan en het doorzoekbaar is. Tevens zorgt het ervoor dat je documenten niet meer vervagen of vernietigd worden door een brand of iets dergelijks, aangezien alles redundant uitgevoerd kan worden op een makkelijke manier. </w:t>
+        <w:t xml:space="preserve">Het is beter voor het milieu omdat er minder papier en inkt wordt gebruikt. Het wordt makkelijker om je administratie bij te houden, aangezien al je documenten online staan en het doorzoekbaar is. Tevens zorgt het ervoor </w:t>
+      </w:r>
+      <w:r>
+        <w:rPr>
+          <w:lang w:val="nl"/>
+        </w:rPr>
+        <w:lastRenderedPageBreak/>
+        <w:t xml:space="preserve">dat je documenten niet meer vervagen of vernietigd worden door een brand of iets dergelijks, aangezien alles redundant uitgevoerd kan worden op een makkelijke manier. </w:t>
       </w:r>
       <w:r>
         <w:rPr>
@@ -2322,7 +2660,6 @@
       <w:r>
         <w:rPr>
           <w:noProof/>
-          <w:lang w:val="nl-BE" w:eastAsia="nl-BE"/>
         </w:rPr>
         <w:drawing>
           <wp:anchor distT="0" distB="0" distL="114300" distR="114300" simplePos="0" relativeHeight="251665408" behindDoc="1" locked="0" layoutInCell="1" allowOverlap="1" wp14:anchorId="0BB1688A" wp14:editId="30041D19">
@@ -2404,7 +2741,6 @@
       <w:r>
         <w:rPr>
           <w:noProof/>
-          <w:lang w:val="nl-BE" w:eastAsia="nl-BE"/>
         </w:rPr>
         <w:drawing>
           <wp:anchor distT="0" distB="0" distL="114300" distR="114300" simplePos="0" relativeHeight="251664384" behindDoc="1" locked="0" layoutInCell="1" allowOverlap="1" wp14:anchorId="489BA4EE" wp14:editId="16131C80">
@@ -2489,7 +2825,6 @@
       <w:r>
         <w:rPr>
           <w:noProof/>
-          <w:lang w:val="nl-BE" w:eastAsia="nl-BE"/>
         </w:rPr>
         <mc:AlternateContent>
           <mc:Choice Requires="wps">
@@ -2559,7 +2894,7 @@
               </wp:anchor>
             </w:drawing>
           </mc:Choice>
-          <mc:Fallback>
+          <mc:Fallback xmlns:cx2="http://schemas.microsoft.com/office/drawing/2015/10/21/chartex" xmlns:cx1="http://schemas.microsoft.com/office/drawing/2015/9/8/chartex">
             <w:pict>
               <v:shape w14:anchorId="017A7E01" id="Gebogen pijl 19" o:spid="_x0000_s1026" style="position:absolute;margin-left:318.1pt;margin-top:15.75pt;width:87pt;height:199.3pt;rotation:-90;flip:x y;z-index:251672576;visibility:visible;mso-wrap-style:square;mso-width-percent:0;mso-height-percent:0;mso-wrap-distance-left:9pt;mso-wrap-distance-top:0;mso-wrap-distance-right:9pt;mso-wrap-distance-bottom:0;mso-position-horizontal:absolute;mso-position-horizontal-relative:text;mso-position-vertical:absolute;mso-position-vertical-relative:text;mso-width-percent:0;mso-height-percent:0;mso-width-relative:margin;mso-height-relative:margin;v-text-anchor:middle" coordsize="1104900,2531110" o:gfxdata="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" path="m,2531110l,675459c,408488,216423,192065,483394,192065r440579,l923973,r180927,261939l923973,523877r,-192064l483394,331813v-189790,,-343646,153856,-343646,343646l139748,2531110,,2531110xe" fillcolor="#d34817 [3204]" strokecolor="#68230b [1604]" strokeweight="1.1111mm">
                 <v:path arrowok="t" o:connecttype="custom" o:connectlocs="0,2531110;0,675459;483394,192065;923973,192065;923973,0;1104900,261939;923973,523877;923973,331813;483394,331813;139748,675459;139748,2531110;0,2531110" o:connectangles="0,0,0,0,0,0,0,0,0,0,0,0"/>
@@ -2579,7 +2914,6 @@
       <w:r>
         <w:rPr>
           <w:noProof/>
-          <w:lang w:val="nl-BE" w:eastAsia="nl-BE"/>
         </w:rPr>
         <mc:AlternateContent>
           <mc:Choice Requires="wps">
@@ -2638,7 +2972,7 @@
               </wp:anchor>
             </w:drawing>
           </mc:Choice>
-          <mc:Fallback>
+          <mc:Fallback xmlns:cx2="http://schemas.microsoft.com/office/drawing/2015/10/21/chartex" xmlns:cx1="http://schemas.microsoft.com/office/drawing/2015/9/8/chartex">
             <w:pict>
               <v:shape w14:anchorId="10D0F030" id="Gebogen pijl 13" o:spid="_x0000_s1026" style="position:absolute;margin-left:49.95pt;margin-top:12.3pt;width:99.4pt;height:27.95pt;z-index:251669504;visibility:visible;mso-wrap-style:square;mso-wrap-distance-left:9pt;mso-wrap-distance-top:0;mso-wrap-distance-right:9pt;mso-wrap-distance-bottom:0;mso-position-horizontal:absolute;mso-position-horizontal-relative:text;mso-position-vertical:absolute;mso-position-vertical-relative:text;v-text-anchor:middle" coordsize="1262418,354842" o:gfxdata="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" path="m,354842l,199599c,113861,69505,44356,155243,44356r1018465,-1l1173708,r88710,88711l1173708,177421r,-44355l155243,133066v-36745,,-66533,29788,-66533,66533c88710,251347,88711,303094,88711,354842l,354842xe" fillcolor="#d34817 [3204]" strokecolor="#68230b [1604]" strokeweight="1.1111mm">
                 <v:path arrowok="t" o:connecttype="custom" o:connectlocs="0,354842;0,199599;155243,44356;1173708,44355;1173708,0;1262418,88711;1173708,177421;1173708,133066;155243,133066;88710,199599;88711,354842;0,354842" o:connectangles="0,0,0,0,0,0,0,0,0,0,0,0"/>
@@ -2666,7 +3000,6 @@
       <w:r>
         <w:rPr>
           <w:noProof/>
-          <w:lang w:val="nl-BE" w:eastAsia="nl-BE"/>
         </w:rPr>
         <mc:AlternateContent>
           <mc:Choice Requires="wps">
@@ -2725,7 +3058,7 @@
               </wp:anchor>
             </w:drawing>
           </mc:Choice>
-          <mc:Fallback>
+          <mc:Fallback xmlns:cx2="http://schemas.microsoft.com/office/drawing/2015/10/21/chartex" xmlns:cx1="http://schemas.microsoft.com/office/drawing/2015/9/8/chartex">
             <w:pict>
               <v:shapetype w14:anchorId="725CB549" id="_x0000_t67" coordsize="21600,21600" o:spt="67" adj="16200,5400" path="m0@0l@1@0@1,0@2,0@2@0,21600@0,10800,21600xe">
                 <v:stroke joinstyle="miter"/>
@@ -2751,7 +3084,6 @@
       <w:r>
         <w:rPr>
           <w:noProof/>
-          <w:lang w:val="nl-BE" w:eastAsia="nl-BE"/>
         </w:rPr>
         <mc:AlternateContent>
           <mc:Choice Requires="wps">
@@ -2818,7 +3150,7 @@
               </wp:anchor>
             </w:drawing>
           </mc:Choice>
-          <mc:Fallback>
+          <mc:Fallback xmlns:cx2="http://schemas.microsoft.com/office/drawing/2015/10/21/chartex" xmlns:cx1="http://schemas.microsoft.com/office/drawing/2015/9/8/chartex">
             <w:pict>
               <v:shape w14:anchorId="1A2D7610" id="Gebogen pijl 18" o:spid="_x0000_s1026" style="position:absolute;margin-left:170.85pt;margin-top:8.05pt;width:87pt;height:132.15pt;rotation:180;flip:x;z-index:251670528;visibility:visible;mso-wrap-style:square;mso-width-percent:0;mso-wrap-distance-left:9pt;mso-wrap-distance-top:0;mso-wrap-distance-right:9pt;mso-wrap-distance-bottom:0;mso-position-horizontal:absolute;mso-position-horizontal-relative:text;mso-position-vertical:absolute;mso-position-vertical-relative:text;mso-width-percent:0;mso-width-relative:margin;v-text-anchor:middle" coordsize="1104900,1678305" o:gfxdata="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" path="m,1678305l,675459c,408488,216423,192065,483394,192065r440579,l923973,r180927,261939l923973,523877r,-192064l483394,331813v-189790,,-343646,153856,-343646,343646l139748,1678305,,1678305xe" fillcolor="#d34817 [3204]" strokecolor="#68230b [1604]" strokeweight="1.1111mm">
                 <v:path arrowok="t" o:connecttype="custom" o:connectlocs="0,1678305;0,675459;483394,192065;923973,192065;923973,0;1104900,261939;923973,523877;923973,331813;483394,331813;139748,675459;139748,1678305;0,1678305" o:connectangles="0,0,0,0,0,0,0,0,0,0,0,0"/>
@@ -2846,7 +3178,6 @@
       <w:r>
         <w:rPr>
           <w:noProof/>
-          <w:lang w:val="nl-BE" w:eastAsia="nl-BE"/>
         </w:rPr>
         <w:drawing>
           <wp:anchor distT="0" distB="0" distL="114300" distR="114300" simplePos="0" relativeHeight="251677696" behindDoc="1" locked="0" layoutInCell="1" allowOverlap="1" wp14:anchorId="1A4F8A0C" wp14:editId="786FAD85">
@@ -2915,7 +3246,6 @@
       <w:r>
         <w:rPr>
           <w:noProof/>
-          <w:lang w:val="nl-BE" w:eastAsia="nl-BE"/>
         </w:rPr>
         <w:drawing>
           <wp:anchor distT="0" distB="0" distL="114300" distR="114300" simplePos="0" relativeHeight="251667456" behindDoc="1" locked="0" layoutInCell="1" allowOverlap="1" wp14:anchorId="24409371" wp14:editId="5C650CBF">
@@ -2984,7 +3314,6 @@
       <w:r>
         <w:rPr>
           <w:noProof/>
-          <w:lang w:val="nl-BE" w:eastAsia="nl-BE"/>
         </w:rPr>
         <w:drawing>
           <wp:anchor distT="0" distB="0" distL="114300" distR="114300" simplePos="0" relativeHeight="251668480" behindDoc="1" locked="0" layoutInCell="1" allowOverlap="1" wp14:anchorId="2BA6EC28" wp14:editId="3DBE7C2B">
@@ -3087,7 +3416,6 @@
       <w:r>
         <w:rPr>
           <w:noProof/>
-          <w:lang w:val="nl-BE" w:eastAsia="nl-BE"/>
         </w:rPr>
         <mc:AlternateContent>
           <mc:Choice Requires="wps">
@@ -3155,7 +3483,7 @@
               </wp:anchor>
             </w:drawing>
           </mc:Choice>
-          <mc:Fallback>
+          <mc:Fallback xmlns:cx2="http://schemas.microsoft.com/office/drawing/2015/10/21/chartex" xmlns:cx1="http://schemas.microsoft.com/office/drawing/2015/9/8/chartex">
             <w:pict>
               <v:shape w14:anchorId="28CD0D94" id="U-vormige pijl 22" o:spid="_x0000_s1026" style="position:absolute;margin-left:81.65pt;margin-top:17.65pt;width:343.3pt;height:65.55pt;flip:y;z-index:251678720;visibility:visible;mso-wrap-style:square;mso-height-percent:0;mso-wrap-distance-left:9pt;mso-wrap-distance-top:0;mso-wrap-distance-right:9pt;mso-wrap-distance-bottom:0;mso-position-horizontal:absolute;mso-position-horizontal-relative:text;mso-position-vertical:absolute;mso-position-vertical-relative:text;mso-height-percent:0;mso-height-relative:margin;v-text-anchor:middle" coordsize="4359910,832485" o:gfxdata="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" path="m,832485l,293409c,131364,131364,,293409,l3894201,v162045,,293409,131364,293409,293409l4187611,293409r172299,l4151789,501531,3943668,293409r172299,l4115967,293409v,-122478,-99288,-221766,-221766,-221766l293409,71644v-122478,,-221766,99288,-221766,221766c71643,473102,71644,652793,71644,832485l,832485xe" fillcolor="#d34817 [3204]" strokecolor="#68230b [1604]" strokeweight="1.1111mm">
                 <v:path arrowok="t" o:connecttype="custom" o:connectlocs="0,832485;0,293409;293409,0;3894201,0;4187610,293409;4187611,293409;4359910,293409;4151789,501531;3943668,293409;4115967,293409;4115967,293409;3894201,71643;293409,71644;71643,293410;71644,832485;0,832485" o:connectangles="0,0,0,0,0,0,0,0,0,0,0,0,0,0,0,0"/>
@@ -3167,7 +3495,6 @@
       <w:r>
         <w:rPr>
           <w:noProof/>
-          <w:lang w:val="nl-BE" w:eastAsia="nl-BE"/>
         </w:rPr>
         <mc:AlternateContent>
           <mc:Choice Requires="wps">
@@ -3237,7 +3564,7 @@
               </wp:anchor>
             </w:drawing>
           </mc:Choice>
-          <mc:Fallback>
+          <mc:Fallback xmlns:cx2="http://schemas.microsoft.com/office/drawing/2015/10/21/chartex" xmlns:cx1="http://schemas.microsoft.com/office/drawing/2015/9/8/chartex">
             <w:pict>
               <v:shape w14:anchorId="2DB493D8" id="Gebogen pijl 20" o:spid="_x0000_s1026" style="position:absolute;margin-left:14.5pt;margin-top:10.65pt;width:241.8pt;height:40.85pt;flip:y;z-index:251674624;visibility:visible;mso-wrap-style:square;mso-width-percent:0;mso-height-percent:0;mso-wrap-distance-left:9pt;mso-wrap-distance-top:0;mso-wrap-distance-right:9pt;mso-wrap-distance-bottom:0;mso-position-horizontal:absolute;mso-position-horizontal-relative:text;mso-position-vertical:absolute;mso-position-vertical-relative:text;mso-width-percent:0;mso-height-percent:0;mso-width-relative:margin;mso-height-relative:margin;v-text-anchor:middle" coordsize="3070746,518615" o:gfxdata="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" path="m,518615l,374959c,249649,101584,148065,226894,148065r2714198,l2941092,r129654,176988l2941092,353975r,-148064l226894,205911v-93363,,-169048,75685,-169048,169048l57846,518615,,518615xe" fillcolor="#d34817 [3204]" strokecolor="#68230b [1604]" strokeweight="1.1111mm">
                 <v:path arrowok="t" o:connecttype="custom" o:connectlocs="0,518615;0,374959;226894,148065;2941092,148065;2941092,0;3070746,176988;2941092,353975;2941092,205911;226894,205911;57846,374959;57846,518615;0,518615" o:connectangles="0,0,0,0,0,0,0,0,0,0,0,0"/>
@@ -3328,7 +3655,6 @@
       <w:r>
         <w:rPr>
           <w:noProof/>
-          <w:lang w:val="nl-BE" w:eastAsia="nl-BE"/>
         </w:rPr>
         <w:drawing>
           <wp:inline distT="0" distB="0" distL="0" distR="0">
@@ -3409,7 +3735,6 @@
       <w:r>
         <w:rPr>
           <w:noProof/>
-          <w:lang w:val="nl-BE" w:eastAsia="nl-BE"/>
         </w:rPr>
         <w:drawing>
           <wp:inline distT="0" distB="0" distL="0" distR="0">
@@ -3512,7 +3837,7 @@
             <v:path o:extrusionok="f" gradientshapeok="t" o:connecttype="rect"/>
             <o:lock v:ext="edit" aspectratio="t"/>
           </v:shapetype>
-          <v:shape id="_x0000_i1025" type="#_x0000_t75" style="width:467.3pt;height:254.05pt">
+          <v:shape id="_x0000_i1025" type="#_x0000_t75" style="width:467.25pt;height:253.5pt">
             <v:imagedata r:id="rId18" o:title="searching"/>
           </v:shape>
         </w:pict>
@@ -3542,7 +3867,7 @@
           <w:lang w:val="nl"/>
         </w:rPr>
         <w:pict>
-          <v:shape id="_x0000_i1026" type="#_x0000_t75" style="width:467.3pt;height:255.4pt">
+          <v:shape id="_x0000_i1026" type="#_x0000_t75" style="width:468pt;height:255pt">
             <v:imagedata r:id="rId19" o:title="searched"/>
           </v:shape>
         </w:pict>
@@ -3599,7 +3924,6 @@
       <w:r>
         <w:rPr>
           <w:noProof/>
-          <w:lang w:val="nl-BE" w:eastAsia="nl-BE"/>
         </w:rPr>
         <w:drawing>
           <wp:inline distT="0" distB="0" distL="0" distR="0">
@@ -3673,7 +3997,6 @@
       <w:r>
         <w:rPr>
           <w:noProof/>
-          <w:lang w:val="nl-BE" w:eastAsia="nl-BE"/>
         </w:rPr>
         <w:drawing>
           <wp:inline distT="0" distB="0" distL="0" distR="0">
@@ -3764,7 +4087,7 @@
           <w:lang w:val="nl"/>
         </w:rPr>
         <w:pict>
-          <v:shape id="_x0000_i1027" type="#_x0000_t75" style="width:468pt;height:256.1pt">
+          <v:shape id="_x0000_i1027" type="#_x0000_t75" style="width:468pt;height:255.75pt">
             <v:imagedata r:id="rId22" o:title="menu"/>
           </v:shape>
         </w:pict>
@@ -3962,7 +4285,7 @@
 </file>
 
 <file path=word/endnotes.xml><?xml version="1.0" encoding="utf-8"?>
-<w:endnotes xmlns:wpc="http://schemas.microsoft.com/office/word/2010/wordprocessingCanvas" xmlns:cx="http://schemas.microsoft.com/office/drawing/2014/chartex" xmlns:cx1="http://schemas.microsoft.com/office/drawing/2015/9/8/chartex" xmlns:cx2="http://schemas.microsoft.com/office/drawing/2015/10/21/chartex" xmlns:mc="http://schemas.openxmlformats.org/markup-compatibility/2006" xmlns:o="urn:schemas-microsoft-com:office:office" xmlns:r="http://schemas.openxmlformats.org/officeDocument/2006/relationships" xmlns:m="http://schemas.openxmlformats.org/officeDocument/2006/math" xmlns:v="urn:schemas-microsoft-com:vml" xmlns:wp14="http://schemas.microsoft.com/office/word/2010/wordprocessingDrawing" xmlns:wp="http://schemas.openxmlformats.org/drawingml/2006/wordprocessingDrawing" xmlns:w10="urn:schemas-microsoft-com:office:word" xmlns:w="http://schemas.openxmlformats.org/wordprocessingml/2006/main" xmlns:w14="http://schemas.microsoft.com/office/word/2010/wordml" xmlns:w15="http://schemas.microsoft.com/office/word/2012/wordml" xmlns:w16se="http://schemas.microsoft.com/office/word/2015/wordml/symex" xmlns:wpg="http://schemas.microsoft.com/office/word/2010/wordprocessingGroup" xmlns:wpi="http://schemas.microsoft.com/office/word/2010/wordprocessingInk" xmlns:wne="http://schemas.microsoft.com/office/word/2006/wordml" xmlns:wps="http://schemas.microsoft.com/office/word/2010/wordprocessingShape" mc:Ignorable="w14 w15 w16se wp14">
+<w:endnotes xmlns:wpc="http://schemas.microsoft.com/office/word/2010/wordprocessingCanvas" xmlns:cx="http://schemas.microsoft.com/office/drawing/2014/chartex" xmlns:mc="http://schemas.openxmlformats.org/markup-compatibility/2006" xmlns:o="urn:schemas-microsoft-com:office:office" xmlns:r="http://schemas.openxmlformats.org/officeDocument/2006/relationships" xmlns:m="http://schemas.openxmlformats.org/officeDocument/2006/math" xmlns:v="urn:schemas-microsoft-com:vml" xmlns:wp14="http://schemas.microsoft.com/office/word/2010/wordprocessingDrawing" xmlns:wp="http://schemas.openxmlformats.org/drawingml/2006/wordprocessingDrawing" xmlns:w10="urn:schemas-microsoft-com:office:word" xmlns:w="http://schemas.openxmlformats.org/wordprocessingml/2006/main" xmlns:w14="http://schemas.microsoft.com/office/word/2010/wordml" xmlns:w15="http://schemas.microsoft.com/office/word/2012/wordml" xmlns:w16se="http://schemas.microsoft.com/office/word/2015/wordml/symex" xmlns:wpg="http://schemas.microsoft.com/office/word/2010/wordprocessingGroup" xmlns:wpi="http://schemas.microsoft.com/office/word/2010/wordprocessingInk" xmlns:wne="http://schemas.microsoft.com/office/word/2006/wordml" xmlns:wps="http://schemas.microsoft.com/office/word/2010/wordprocessingShape" mc:Ignorable="w14 w15 w16se wp14">
   <w:endnote w:type="separator" w:id="-1">
     <w:p>
       <w:pPr>
@@ -3987,7 +4310,7 @@
 </file>
 
 <file path=word/footer1.xml><?xml version="1.0" encoding="utf-8"?>
-<w:ftr xmlns:wpc="http://schemas.microsoft.com/office/word/2010/wordprocessingCanvas" xmlns:cx="http://schemas.microsoft.com/office/drawing/2014/chartex" xmlns:cx1="http://schemas.microsoft.com/office/drawing/2015/9/8/chartex" xmlns:cx2="http://schemas.microsoft.com/office/drawing/2015/10/21/chartex" xmlns:mc="http://schemas.openxmlformats.org/markup-compatibility/2006" xmlns:o="urn:schemas-microsoft-com:office:office" xmlns:r="http://schemas.openxmlformats.org/officeDocument/2006/relationships" xmlns:m="http://schemas.openxmlformats.org/officeDocument/2006/math" xmlns:v="urn:schemas-microsoft-com:vml" xmlns:wp14="http://schemas.microsoft.com/office/word/2010/wordprocessingDrawing" xmlns:wp="http://schemas.openxmlformats.org/drawingml/2006/wordprocessingDrawing" xmlns:w10="urn:schemas-microsoft-com:office:word" xmlns:w="http://schemas.openxmlformats.org/wordprocessingml/2006/main" xmlns:w14="http://schemas.microsoft.com/office/word/2010/wordml" xmlns:w15="http://schemas.microsoft.com/office/word/2012/wordml" xmlns:w16se="http://schemas.microsoft.com/office/word/2015/wordml/symex" xmlns:wpg="http://schemas.microsoft.com/office/word/2010/wordprocessingGroup" xmlns:wpi="http://schemas.microsoft.com/office/word/2010/wordprocessingInk" xmlns:wne="http://schemas.microsoft.com/office/word/2006/wordml" xmlns:wps="http://schemas.microsoft.com/office/word/2010/wordprocessingShape" mc:Ignorable="w14 w15 w16se wp14">
+<w:ftr xmlns:wpc="http://schemas.microsoft.com/office/word/2010/wordprocessingCanvas" xmlns:cx="http://schemas.microsoft.com/office/drawing/2014/chartex" xmlns:mc="http://schemas.openxmlformats.org/markup-compatibility/2006" xmlns:o="urn:schemas-microsoft-com:office:office" xmlns:r="http://schemas.openxmlformats.org/officeDocument/2006/relationships" xmlns:m="http://schemas.openxmlformats.org/officeDocument/2006/math" xmlns:v="urn:schemas-microsoft-com:vml" xmlns:wp14="http://schemas.microsoft.com/office/word/2010/wordprocessingDrawing" xmlns:wp="http://schemas.openxmlformats.org/drawingml/2006/wordprocessingDrawing" xmlns:w10="urn:schemas-microsoft-com:office:word" xmlns:w="http://schemas.openxmlformats.org/wordprocessingml/2006/main" xmlns:w14="http://schemas.microsoft.com/office/word/2010/wordml" xmlns:w15="http://schemas.microsoft.com/office/word/2012/wordml" xmlns:w16se="http://schemas.microsoft.com/office/word/2015/wordml/symex" xmlns:wpg="http://schemas.microsoft.com/office/word/2010/wordprocessingGroup" xmlns:wpi="http://schemas.microsoft.com/office/word/2010/wordprocessingInk" xmlns:wne="http://schemas.microsoft.com/office/word/2006/wordml" xmlns:wps="http://schemas.microsoft.com/office/word/2010/wordprocessingShape" mc:Ignorable="w14 w15 w16se wp14">
   <w:p>
     <w:pPr>
       <w:pStyle w:val="Voettekst"/>
@@ -3995,7 +4318,6 @@
     <w:r>
       <w:rPr>
         <w:noProof/>
-        <w:lang w:val="nl-BE" w:eastAsia="nl-BE"/>
       </w:rPr>
       <mc:AlternateContent>
         <mc:Choice Requires="wps">
@@ -4076,12 +4398,21 @@
                             </w:sdtPr>
                             <w:sdtEndPr/>
                             <w:sdtContent>
+                              <w:proofErr w:type="spellStart"/>
                               <w:r>
                                 <w:rPr>
                                   <w:rFonts w:asciiTheme="majorHAnsi" w:eastAsiaTheme="majorEastAsia" w:hAnsiTheme="majorHAnsi" w:cstheme="majorBidi"/>
                                   <w:sz w:val="20"/>
                                 </w:rPr>
-                                <w:t>Paperless Office</w:t>
+                                <w:t>Paperless</w:t>
+                              </w:r>
+                              <w:proofErr w:type="spellEnd"/>
+                              <w:r>
+                                <w:rPr>
+                                  <w:rFonts w:asciiTheme="majorHAnsi" w:eastAsiaTheme="majorEastAsia" w:hAnsiTheme="majorHAnsi" w:cstheme="majorBidi"/>
+                                  <w:sz w:val="20"/>
+                                </w:rPr>
+                                <w:t xml:space="preserve"> Office</w:t>
                               </w:r>
                             </w:sdtContent>
                           </w:sdt>
@@ -4138,7 +4469,7 @@
             </wp:anchor>
           </w:drawing>
         </mc:Choice>
-        <mc:Fallback>
+        <mc:Fallback xmlns:cx2="http://schemas.microsoft.com/office/drawing/2015/10/21/chartex" xmlns:cx1="http://schemas.microsoft.com/office/drawing/2015/9/8/chartex">
           <w:pict>
             <v:rect id="Rechthoek 22" o:spid="_x0000_s1028" style="position:absolute;margin-left:0;margin-top:0;width:41.85pt;height:9in;z-index:251664384;visibility:visible;mso-wrap-style:square;mso-width-percent:500;mso-height-percent:1000;mso-wrap-distance-left:9pt;mso-wrap-distance-top:0;mso-wrap-distance-right:9pt;mso-wrap-distance-bottom:0;mso-position-horizontal:left;mso-position-horizontal-relative:right-margin-area;mso-position-vertical:bottom;mso-position-vertical-relative:margin;mso-width-percent:500;mso-height-percent:1000;mso-width-relative:margin;mso-height-relative:margin;v-text-anchor:middle" o:gfxdata="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" o:allowincell="f" filled="f" stroked="f">
               <v:textbox style="layout-flow:vertical;mso-layout-flow-alt:bottom-to-top" inset=",,8.64pt,10.8pt">
@@ -4229,7 +4560,6 @@
     <w:r>
       <w:rPr>
         <w:noProof/>
-        <w:lang w:val="nl-BE" w:eastAsia="nl-BE"/>
       </w:rPr>
       <mc:AlternateContent>
         <mc:Choice Requires="wps">
@@ -4302,7 +4632,7 @@
             </wp:anchor>
           </w:drawing>
         </mc:Choice>
-        <mc:Fallback>
+        <mc:Fallback xmlns:cx2="http://schemas.microsoft.com/office/drawing/2015/10/21/chartex" xmlns:cx1="http://schemas.microsoft.com/office/drawing/2015/9/8/chartex">
           <w:pict>
             <v:roundrect w14:anchorId="1D64F1FA" id="AutoVorm 24" o:spid="_x0000_s1026" style="position:absolute;margin-left:0;margin-top:0;width:561.15pt;height:742.85pt;z-index:251665408;visibility:visible;mso-wrap-style:square;mso-width-percent:920;mso-height-percent:940;mso-wrap-distance-left:9pt;mso-wrap-distance-top:0;mso-wrap-distance-right:9pt;mso-wrap-distance-bottom:0;mso-position-horizontal:center;mso-position-horizontal-relative:page;mso-position-vertical:center;mso-position-vertical-relative:page;mso-width-percent:920;mso-height-percent:940;mso-width-relative:page;mso-height-relative:page;v-text-anchor:top" arcsize="2637f" o:gfxdata="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" o:allowincell="f" filled="f" fillcolor="black" strokeweight="1pt">
               <w10:wrap anchorx="page" anchory="page"/>
@@ -4314,7 +4644,6 @@
     <w:r>
       <w:rPr>
         <w:noProof/>
-        <w:lang w:val="nl-BE" w:eastAsia="nl-BE"/>
       </w:rPr>
       <mc:AlternateContent>
         <mc:Choice Requires="wps">
@@ -4395,7 +4724,7 @@
                               <w:sz w:val="40"/>
                               <w:szCs w:val="40"/>
                             </w:rPr>
-                            <w:t>8</w:t>
+                            <w:t>4</w:t>
                           </w:r>
                           <w:r>
                             <w:rPr>
@@ -4455,7 +4784,7 @@
                         <w:sz w:val="40"/>
                         <w:szCs w:val="40"/>
                       </w:rPr>
-                      <w:t>8</w:t>
+                      <w:t>4</w:t>
                     </w:r>
                     <w:r>
                       <w:rPr>
@@ -4480,7 +4809,7 @@
 </file>
 
 <file path=word/footer2.xml><?xml version="1.0" encoding="utf-8"?>
-<w:ftr xmlns:wpc="http://schemas.microsoft.com/office/word/2010/wordprocessingCanvas" xmlns:cx="http://schemas.microsoft.com/office/drawing/2014/chartex" xmlns:cx1="http://schemas.microsoft.com/office/drawing/2015/9/8/chartex" xmlns:cx2="http://schemas.microsoft.com/office/drawing/2015/10/21/chartex" xmlns:mc="http://schemas.openxmlformats.org/markup-compatibility/2006" xmlns:o="urn:schemas-microsoft-com:office:office" xmlns:r="http://schemas.openxmlformats.org/officeDocument/2006/relationships" xmlns:m="http://schemas.openxmlformats.org/officeDocument/2006/math" xmlns:v="urn:schemas-microsoft-com:vml" xmlns:wp14="http://schemas.microsoft.com/office/word/2010/wordprocessingDrawing" xmlns:wp="http://schemas.openxmlformats.org/drawingml/2006/wordprocessingDrawing" xmlns:w10="urn:schemas-microsoft-com:office:word" xmlns:w="http://schemas.openxmlformats.org/wordprocessingml/2006/main" xmlns:w14="http://schemas.microsoft.com/office/word/2010/wordml" xmlns:w15="http://schemas.microsoft.com/office/word/2012/wordml" xmlns:w16se="http://schemas.microsoft.com/office/word/2015/wordml/symex" xmlns:wpg="http://schemas.microsoft.com/office/word/2010/wordprocessingGroup" xmlns:wpi="http://schemas.microsoft.com/office/word/2010/wordprocessingInk" xmlns:wne="http://schemas.microsoft.com/office/word/2006/wordml" xmlns:wps="http://schemas.microsoft.com/office/word/2010/wordprocessingShape" mc:Ignorable="w14 w15 w16se wp14">
+<w:ftr xmlns:wpc="http://schemas.microsoft.com/office/word/2010/wordprocessingCanvas" xmlns:cx="http://schemas.microsoft.com/office/drawing/2014/chartex" xmlns:mc="http://schemas.openxmlformats.org/markup-compatibility/2006" xmlns:o="urn:schemas-microsoft-com:office:office" xmlns:r="http://schemas.openxmlformats.org/officeDocument/2006/relationships" xmlns:m="http://schemas.openxmlformats.org/officeDocument/2006/math" xmlns:v="urn:schemas-microsoft-com:vml" xmlns:wp14="http://schemas.microsoft.com/office/word/2010/wordprocessingDrawing" xmlns:wp="http://schemas.openxmlformats.org/drawingml/2006/wordprocessingDrawing" xmlns:w10="urn:schemas-microsoft-com:office:word" xmlns:w="http://schemas.openxmlformats.org/wordprocessingml/2006/main" xmlns:w14="http://schemas.microsoft.com/office/word/2010/wordml" xmlns:w15="http://schemas.microsoft.com/office/word/2012/wordml" xmlns:w16se="http://schemas.microsoft.com/office/word/2015/wordml/symex" xmlns:wpg="http://schemas.microsoft.com/office/word/2010/wordprocessingGroup" xmlns:wpi="http://schemas.microsoft.com/office/word/2010/wordprocessingInk" xmlns:wne="http://schemas.microsoft.com/office/word/2006/wordml" xmlns:wps="http://schemas.microsoft.com/office/word/2010/wordprocessingShape" mc:Ignorable="w14 w15 w16se wp14">
   <w:p>
     <w:pPr>
       <w:rPr>
@@ -4492,7 +4821,6 @@
         <w:noProof/>
         <w:sz w:val="10"/>
         <w:szCs w:val="10"/>
-        <w:lang w:val="nl-BE" w:eastAsia="nl-BE"/>
       </w:rPr>
       <mc:AlternateContent>
         <mc:Choice Requires="wps">
@@ -4573,12 +4901,21 @@
                             </w:sdtPr>
                             <w:sdtEndPr/>
                             <w:sdtContent>
+                              <w:proofErr w:type="spellStart"/>
                               <w:r>
                                 <w:rPr>
                                   <w:rFonts w:asciiTheme="majorHAnsi" w:eastAsiaTheme="majorEastAsia" w:hAnsiTheme="majorHAnsi" w:cstheme="majorBidi"/>
                                   <w:sz w:val="20"/>
                                 </w:rPr>
-                                <w:t>Paperless Office</w:t>
+                                <w:t>Paperless</w:t>
+                              </w:r>
+                              <w:proofErr w:type="spellEnd"/>
+                              <w:r>
+                                <w:rPr>
+                                  <w:rFonts w:asciiTheme="majorHAnsi" w:eastAsiaTheme="majorEastAsia" w:hAnsiTheme="majorHAnsi" w:cstheme="majorBidi"/>
+                                  <w:sz w:val="20"/>
+                                </w:rPr>
+                                <w:t xml:space="preserve"> Office</w:t>
                               </w:r>
                             </w:sdtContent>
                           </w:sdt>
@@ -4635,7 +4972,7 @@
             </wp:anchor>
           </w:drawing>
         </mc:Choice>
-        <mc:Fallback>
+        <mc:Fallback xmlns:cx2="http://schemas.microsoft.com/office/drawing/2015/10/21/chartex" xmlns:cx1="http://schemas.microsoft.com/office/drawing/2015/9/8/chartex">
           <w:pict>
             <v:rect id="Rechthoek 24" o:spid="_x0000_s1030" style="position:absolute;margin-left:-4.35pt;margin-top:0;width:46.85pt;height:9in;z-index:251661312;visibility:visible;mso-wrap-style:square;mso-width-percent:500;mso-height-percent:1000;mso-wrap-distance-left:9pt;mso-wrap-distance-top:0;mso-wrap-distance-right:9pt;mso-wrap-distance-bottom:0;mso-position-horizontal:right;mso-position-horizontal-relative:left-margin-area;mso-position-vertical:bottom;mso-position-vertical-relative:margin;mso-width-percent:500;mso-height-percent:1000;mso-width-relative:margin;mso-height-relative:margin;v-text-anchor:middle" o:gfxdata="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" o:allowincell="f" filled="f" stroked="f">
               <v:textbox style="layout-flow:vertical;mso-layout-flow-alt:bottom-to-top" inset=",,8.64pt,10.8pt">
@@ -4727,7 +5064,6 @@
       <w:rPr>
         <w:noProof/>
         <w:sz w:val="20"/>
-        <w:lang w:val="nl-BE" w:eastAsia="nl-BE"/>
       </w:rPr>
       <mc:AlternateContent>
         <mc:Choice Requires="wps">
@@ -4800,7 +5136,7 @@
             </wp:anchor>
           </w:drawing>
         </mc:Choice>
-        <mc:Fallback>
+        <mc:Fallback xmlns:cx2="http://schemas.microsoft.com/office/drawing/2015/10/21/chartex" xmlns:cx1="http://schemas.microsoft.com/office/drawing/2015/9/8/chartex">
           <w:pict>
             <v:roundrect w14:anchorId="19AF696C" id="AutoVorm 21" o:spid="_x0000_s1026" style="position:absolute;margin-left:0;margin-top:0;width:561.15pt;height:742.85pt;z-index:251660288;visibility:visible;mso-wrap-style:square;mso-width-percent:920;mso-height-percent:940;mso-wrap-distance-left:9pt;mso-wrap-distance-top:0;mso-wrap-distance-right:9pt;mso-wrap-distance-bottom:0;mso-position-horizontal:center;mso-position-horizontal-relative:page;mso-position-vertical:center;mso-position-vertical-relative:page;mso-width-percent:920;mso-height-percent:940;mso-width-relative:page;mso-height-relative:page;v-text-anchor:top" arcsize="2637f" o:gfxdata="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" o:allowincell="f" filled="f" fillcolor="black" strokeweight="1pt">
               <w10:wrap anchorx="page" anchory="page"/>
@@ -4813,7 +5149,6 @@
       <w:rPr>
         <w:noProof/>
         <w:sz w:val="20"/>
-        <w:lang w:val="nl-BE" w:eastAsia="nl-BE"/>
       </w:rPr>
       <mc:AlternateContent>
         <mc:Choice Requires="wps">
@@ -4894,7 +5229,7 @@
                               <w:sz w:val="40"/>
                               <w:szCs w:val="40"/>
                             </w:rPr>
-                            <w:t>1</w:t>
+                            <w:t>3</w:t>
                           </w:r>
                           <w:r>
                             <w:rPr>
@@ -4954,7 +5289,7 @@
                         <w:sz w:val="40"/>
                         <w:szCs w:val="40"/>
                       </w:rPr>
-                      <w:t>1</w:t>
+                      <w:t>3</w:t>
                     </w:r>
                     <w:r>
                       <w:rPr>
@@ -4988,7 +5323,7 @@
 </file>
 
 <file path=word/footnotes.xml><?xml version="1.0" encoding="utf-8"?>
-<w:footnotes xmlns:wpc="http://schemas.microsoft.com/office/word/2010/wordprocessingCanvas" xmlns:cx="http://schemas.microsoft.com/office/drawing/2014/chartex" xmlns:cx1="http://schemas.microsoft.com/office/drawing/2015/9/8/chartex" xmlns:cx2="http://schemas.microsoft.com/office/drawing/2015/10/21/chartex" xmlns:mc="http://schemas.openxmlformats.org/markup-compatibility/2006" xmlns:o="urn:schemas-microsoft-com:office:office" xmlns:r="http://schemas.openxmlformats.org/officeDocument/2006/relationships" xmlns:m="http://schemas.openxmlformats.org/officeDocument/2006/math" xmlns:v="urn:schemas-microsoft-com:vml" xmlns:wp14="http://schemas.microsoft.com/office/word/2010/wordprocessingDrawing" xmlns:wp="http://schemas.openxmlformats.org/drawingml/2006/wordprocessingDrawing" xmlns:w10="urn:schemas-microsoft-com:office:word" xmlns:w="http://schemas.openxmlformats.org/wordprocessingml/2006/main" xmlns:w14="http://schemas.microsoft.com/office/word/2010/wordml" xmlns:w15="http://schemas.microsoft.com/office/word/2012/wordml" xmlns:w16se="http://schemas.microsoft.com/office/word/2015/wordml/symex" xmlns:wpg="http://schemas.microsoft.com/office/word/2010/wordprocessingGroup" xmlns:wpi="http://schemas.microsoft.com/office/word/2010/wordprocessingInk" xmlns:wne="http://schemas.microsoft.com/office/word/2006/wordml" xmlns:wps="http://schemas.microsoft.com/office/word/2010/wordprocessingShape" mc:Ignorable="w14 w15 w16se wp14">
+<w:footnotes xmlns:wpc="http://schemas.microsoft.com/office/word/2010/wordprocessingCanvas" xmlns:cx="http://schemas.microsoft.com/office/drawing/2014/chartex" xmlns:mc="http://schemas.openxmlformats.org/markup-compatibility/2006" xmlns:o="urn:schemas-microsoft-com:office:office" xmlns:r="http://schemas.openxmlformats.org/officeDocument/2006/relationships" xmlns:m="http://schemas.openxmlformats.org/officeDocument/2006/math" xmlns:v="urn:schemas-microsoft-com:vml" xmlns:wp14="http://schemas.microsoft.com/office/word/2010/wordprocessingDrawing" xmlns:wp="http://schemas.openxmlformats.org/drawingml/2006/wordprocessingDrawing" xmlns:w10="urn:schemas-microsoft-com:office:word" xmlns:w="http://schemas.openxmlformats.org/wordprocessingml/2006/main" xmlns:w14="http://schemas.microsoft.com/office/word/2010/wordml" xmlns:w15="http://schemas.microsoft.com/office/word/2012/wordml" xmlns:w16se="http://schemas.microsoft.com/office/word/2015/wordml/symex" xmlns:wpg="http://schemas.microsoft.com/office/word/2010/wordprocessingGroup" xmlns:wpi="http://schemas.microsoft.com/office/word/2010/wordprocessingInk" xmlns:wne="http://schemas.microsoft.com/office/word/2006/wordml" xmlns:wps="http://schemas.microsoft.com/office/word/2010/wordprocessingShape" mc:Ignorable="w14 w15 w16se wp14">
   <w:footnote w:type="separator" w:id="-1">
     <w:p>
       <w:pPr>
@@ -5013,7 +5348,7 @@
 </file>
 
 <file path=word/numbering.xml><?xml version="1.0" encoding="utf-8"?>
-<w:numbering xmlns:wpc="http://schemas.microsoft.com/office/word/2010/wordprocessingCanvas" xmlns:cx="http://schemas.microsoft.com/office/drawing/2014/chartex" xmlns:cx1="http://schemas.microsoft.com/office/drawing/2015/9/8/chartex" xmlns:cx2="http://schemas.microsoft.com/office/drawing/2015/10/21/chartex" xmlns:mc="http://schemas.openxmlformats.org/markup-compatibility/2006" xmlns:o="urn:schemas-microsoft-com:office:office" xmlns:r="http://schemas.openxmlformats.org/officeDocument/2006/relationships" xmlns:m="http://schemas.openxmlformats.org/officeDocument/2006/math" xmlns:v="urn:schemas-microsoft-com:vml" xmlns:wp14="http://schemas.microsoft.com/office/word/2010/wordprocessingDrawing" xmlns:wp="http://schemas.openxmlformats.org/drawingml/2006/wordprocessingDrawing" xmlns:w10="urn:schemas-microsoft-com:office:word" xmlns:w="http://schemas.openxmlformats.org/wordprocessingml/2006/main" xmlns:w14="http://schemas.microsoft.com/office/word/2010/wordml" xmlns:w15="http://schemas.microsoft.com/office/word/2012/wordml" xmlns:w16se="http://schemas.microsoft.com/office/word/2015/wordml/symex" xmlns:wpg="http://schemas.microsoft.com/office/word/2010/wordprocessingGroup" xmlns:wpi="http://schemas.microsoft.com/office/word/2010/wordprocessingInk" xmlns:wne="http://schemas.microsoft.com/office/word/2006/wordml" xmlns:wps="http://schemas.microsoft.com/office/word/2010/wordprocessingShape" mc:Ignorable="w14 w15 w16se wp14">
+<w:numbering xmlns:wpc="http://schemas.microsoft.com/office/word/2010/wordprocessingCanvas" xmlns:cx="http://schemas.microsoft.com/office/drawing/2014/chartex" xmlns:mc="http://schemas.openxmlformats.org/markup-compatibility/2006" xmlns:o="urn:schemas-microsoft-com:office:office" xmlns:r="http://schemas.openxmlformats.org/officeDocument/2006/relationships" xmlns:m="http://schemas.openxmlformats.org/officeDocument/2006/math" xmlns:v="urn:schemas-microsoft-com:vml" xmlns:wp14="http://schemas.microsoft.com/office/word/2010/wordprocessingDrawing" xmlns:wp="http://schemas.openxmlformats.org/drawingml/2006/wordprocessingDrawing" xmlns:w10="urn:schemas-microsoft-com:office:word" xmlns:w="http://schemas.openxmlformats.org/wordprocessingml/2006/main" xmlns:w14="http://schemas.microsoft.com/office/word/2010/wordml" xmlns:w15="http://schemas.microsoft.com/office/word/2012/wordml" xmlns:w16se="http://schemas.microsoft.com/office/word/2015/wordml/symex" xmlns:wpg="http://schemas.microsoft.com/office/word/2010/wordprocessingGroup" xmlns:wpi="http://schemas.microsoft.com/office/word/2010/wordprocessingInk" xmlns:wne="http://schemas.microsoft.com/office/word/2006/wordml" xmlns:wps="http://schemas.microsoft.com/office/word/2010/wordprocessingShape" mc:Ignorable="w14 w15 w16se wp14">
   <w:abstractNum w:abstractNumId="0" w15:restartNumberingAfterBreak="0">
     <w:nsid w:val="FFFFFF80"/>
     <w:multiLevelType w:val="singleLevel"/>
@@ -5506,7 +5841,7 @@
       </w:pPr>
     </w:pPrDefault>
   </w:docDefaults>
-  <w:latentStyles w:defLockedState="0" w:defUIPriority="99" w:defSemiHidden="0" w:defUnhideWhenUsed="0" w:defQFormat="0" w:count="373">
+  <w:latentStyles w:defLockedState="0" w:defUIPriority="99" w:defSemiHidden="0" w:defUnhideWhenUsed="0" w:defQFormat="0" w:count="371">
     <w:lsdException w:name="Normal" w:uiPriority="0" w:qFormat="1"/>
     <w:lsdException w:name="heading 1" w:uiPriority="9" w:qFormat="1"/>
     <w:lsdException w:name="heading 2" w:uiPriority="9" w:qFormat="1"/>
@@ -5878,8 +6213,6 @@
     <w:lsdException w:name="List Table 5 Dark Accent 6" w:uiPriority="50"/>
     <w:lsdException w:name="List Table 6 Colorful Accent 6" w:uiPriority="51"/>
     <w:lsdException w:name="List Table 7 Colorful Accent 6" w:uiPriority="52"/>
-    <w:lsdException w:name="Mention" w:semiHidden="1" w:unhideWhenUsed="1"/>
-    <w:lsdException w:name="Smart Hyperlink" w:semiHidden="1" w:unhideWhenUsed="1"/>
   </w:latentStyles>
   <w:style w:type="paragraph" w:default="1" w:styleId="Standaard">
     <w:name w:val="Normal"/>
@@ -6859,7 +7192,7 @@
 </file>
 
 <file path=word/glossary/document.xml><?xml version="1.0" encoding="utf-8"?>
-<w:glossaryDocument xmlns:wpc="http://schemas.microsoft.com/office/word/2010/wordprocessingCanvas" xmlns:cx="http://schemas.microsoft.com/office/drawing/2014/chartex" xmlns:cx1="http://schemas.microsoft.com/office/drawing/2015/9/8/chartex" xmlns:cx2="http://schemas.microsoft.com/office/drawing/2015/10/21/chartex" xmlns:mc="http://schemas.openxmlformats.org/markup-compatibility/2006" xmlns:o="urn:schemas-microsoft-com:office:office" xmlns:r="http://schemas.openxmlformats.org/officeDocument/2006/relationships" xmlns:m="http://schemas.openxmlformats.org/officeDocument/2006/math" xmlns:v="urn:schemas-microsoft-com:vml" xmlns:wp14="http://schemas.microsoft.com/office/word/2010/wordprocessingDrawing" xmlns:wp="http://schemas.openxmlformats.org/drawingml/2006/wordprocessingDrawing" xmlns:w10="urn:schemas-microsoft-com:office:word" xmlns:w="http://schemas.openxmlformats.org/wordprocessingml/2006/main" xmlns:w14="http://schemas.microsoft.com/office/word/2010/wordml" xmlns:w15="http://schemas.microsoft.com/office/word/2012/wordml" xmlns:w16se="http://schemas.microsoft.com/office/word/2015/wordml/symex" xmlns:wpg="http://schemas.microsoft.com/office/word/2010/wordprocessingGroup" xmlns:wpi="http://schemas.microsoft.com/office/word/2010/wordprocessingInk" xmlns:wne="http://schemas.microsoft.com/office/word/2006/wordml" xmlns:wps="http://schemas.microsoft.com/office/word/2010/wordprocessingShape" mc:Ignorable="w14 w15 w16se wp14">
+<w:glossaryDocument xmlns:wpc="http://schemas.microsoft.com/office/word/2010/wordprocessingCanvas" xmlns:cx="http://schemas.microsoft.com/office/drawing/2014/chartex" xmlns:mc="http://schemas.openxmlformats.org/markup-compatibility/2006" xmlns:o="urn:schemas-microsoft-com:office:office" xmlns:r="http://schemas.openxmlformats.org/officeDocument/2006/relationships" xmlns:m="http://schemas.openxmlformats.org/officeDocument/2006/math" xmlns:v="urn:schemas-microsoft-com:vml" xmlns:wp14="http://schemas.microsoft.com/office/word/2010/wordprocessingDrawing" xmlns:wp="http://schemas.openxmlformats.org/drawingml/2006/wordprocessingDrawing" xmlns:w10="urn:schemas-microsoft-com:office:word" xmlns:w="http://schemas.openxmlformats.org/wordprocessingml/2006/main" xmlns:w14="http://schemas.microsoft.com/office/word/2010/wordml" xmlns:w15="http://schemas.microsoft.com/office/word/2012/wordml" xmlns:w16se="http://schemas.microsoft.com/office/word/2015/wordml/symex" xmlns:wpg="http://schemas.microsoft.com/office/word/2010/wordprocessingGroup" xmlns:wpi="http://schemas.microsoft.com/office/word/2010/wordprocessingInk" xmlns:wne="http://schemas.microsoft.com/office/word/2006/wordml" xmlns:wps="http://schemas.microsoft.com/office/word/2010/wordprocessingShape" mc:Ignorable="w14 w15 w16se wp14">
   <w:docParts>
     <w:docPart>
       <w:docPartPr>
@@ -7097,11 +7430,11 @@
     <w:rsid w:val="00363862"/>
     <w:rsid w:val="003C3D6F"/>
     <w:rsid w:val="00404F14"/>
-    <w:rsid w:val="00471D84"/>
     <w:rsid w:val="00624789"/>
     <w:rsid w:val="0064610F"/>
     <w:rsid w:val="006D475D"/>
     <w:rsid w:val="00790518"/>
+    <w:rsid w:val="00800CE1"/>
     <w:rsid w:val="008816B2"/>
     <w:rsid w:val="009252EF"/>
     <w:rsid w:val="00A72495"/>
@@ -7150,7 +7483,7 @@
       </w:pPr>
     </w:pPrDefault>
   </w:docDefaults>
-  <w:latentStyles w:defLockedState="0" w:defUIPriority="99" w:defSemiHidden="0" w:defUnhideWhenUsed="0" w:defQFormat="0" w:count="373">
+  <w:latentStyles w:defLockedState="0" w:defUIPriority="99" w:defSemiHidden="0" w:defUnhideWhenUsed="0" w:defQFormat="0" w:count="371">
     <w:lsdException w:name="Normal" w:uiPriority="0" w:qFormat="1"/>
     <w:lsdException w:name="heading 1" w:uiPriority="9" w:qFormat="1"/>
     <w:lsdException w:name="heading 2" w:semiHidden="1" w:uiPriority="9" w:unhideWhenUsed="1" w:qFormat="1"/>
@@ -7522,8 +7855,6 @@
     <w:lsdException w:name="List Table 5 Dark Accent 6" w:uiPriority="50"/>
     <w:lsdException w:name="List Table 6 Colorful Accent 6" w:uiPriority="51"/>
     <w:lsdException w:name="List Table 7 Colorful Accent 6" w:uiPriority="52"/>
-    <w:lsdException w:name="Mention" w:semiHidden="1" w:unhideWhenUsed="1"/>
-    <w:lsdException w:name="Smart Hyperlink" w:semiHidden="1" w:unhideWhenUsed="1"/>
   </w:latentStyles>
   <w:style w:type="paragraph" w:default="1" w:styleId="Standaard">
     <w:name w:val="Normal"/>
@@ -8055,7 +8386,7 @@
 </file>
 
 <file path=customXml/itemProps4.xml><?xml version="1.0" encoding="utf-8"?>
-<ds:datastoreItem xmlns:ds="http://schemas.openxmlformats.org/officeDocument/2006/customXml" ds:itemID="{544587EF-BD13-4CDA-A5F5-6661C2FF2402}">
+<ds:datastoreItem xmlns:ds="http://schemas.openxmlformats.org/officeDocument/2006/customXml" ds:itemID="{E61E60E8-A7DE-4004-8257-885A7AD52AD3}">
   <ds:schemaRefs>
     <ds:schemaRef ds:uri="http://schemas.openxmlformats.org/officeDocument/2006/bibliography"/>
   </ds:schemaRefs>

</xml_diff>